<commit_message>
add table 4 (complete) and incorporate SEM results into supplemental table
</commit_message>
<xml_diff>
--- a/working_drafts/TXeco_supp_v0.1.docx
+++ b/working_drafts/TXeco_supp_v0.1.docx
@@ -3585,6 +3585,3300 @@
       </w:r>
     </w:p>
     <w:p>
+      <w:r>
+        <w:rPr>
+          <w:b/>
+          <w:bCs/>
+        </w:rPr>
+        <w:lastRenderedPageBreak/>
+        <w:t>Table S2</w:t>
+      </w:r>
+      <w:r>
+        <w:t xml:space="preserve"> Structural equation model results investigating direct and indirect drivers of leaf nitrogen content</w:t>
+      </w:r>
+    </w:p>
+    <w:p/>
+    <w:tbl>
+      <w:tblPr>
+        <w:tblW w:w="7179" w:type="dxa"/>
+        <w:tblLook w:val="04A0" w:firstRow="1" w:lastRow="0" w:firstColumn="1" w:lastColumn="0" w:noHBand="0" w:noVBand="1"/>
+      </w:tblPr>
+      <w:tblGrid>
+        <w:gridCol w:w="360"/>
+        <w:gridCol w:w="1623"/>
+        <w:gridCol w:w="1296"/>
+        <w:gridCol w:w="1300"/>
+        <w:gridCol w:w="1300"/>
+        <w:gridCol w:w="1300"/>
+      </w:tblGrid>
+      <w:tr>
+        <w:trPr>
+          <w:trHeight w:val="320"/>
+        </w:trPr>
+        <w:tc>
+          <w:tcPr>
+            <w:tcW w:w="360" w:type="dxa"/>
+            <w:tcBorders>
+              <w:top w:val="single" w:sz="4" w:space="0" w:color="auto"/>
+              <w:left w:val="nil"/>
+              <w:bottom w:val="single" w:sz="4" w:space="0" w:color="auto"/>
+              <w:right w:val="nil"/>
+            </w:tcBorders>
+            <w:shd w:val="clear" w:color="auto" w:fill="auto"/>
+            <w:noWrap/>
+            <w:vAlign w:val="bottom"/>
+            <w:hideMark/>
+          </w:tcPr>
+          <w:p>
+            <w:pPr>
+              <w:rPr>
+                <w:rFonts w:eastAsia="Times New Roman" w:cs="Times New Roman"/>
+                <w:color w:val="000000"/>
+              </w:rPr>
+            </w:pPr>
+          </w:p>
+        </w:tc>
+        <w:tc>
+          <w:tcPr>
+            <w:tcW w:w="1623" w:type="dxa"/>
+            <w:tcBorders>
+              <w:top w:val="single" w:sz="4" w:space="0" w:color="auto"/>
+              <w:left w:val="nil"/>
+              <w:bottom w:val="single" w:sz="4" w:space="0" w:color="auto"/>
+              <w:right w:val="nil"/>
+            </w:tcBorders>
+            <w:shd w:val="clear" w:color="auto" w:fill="auto"/>
+            <w:noWrap/>
+            <w:vAlign w:val="bottom"/>
+            <w:hideMark/>
+          </w:tcPr>
+          <w:p>
+            <w:pPr>
+              <w:jc w:val="right"/>
+              <w:rPr>
+                <w:rFonts w:eastAsia="Times New Roman" w:cs="Times New Roman"/>
+                <w:color w:val="000000"/>
+              </w:rPr>
+            </w:pPr>
+            <w:r>
+              <w:rPr>
+                <w:rFonts w:eastAsia="Times New Roman" w:cs="Times New Roman"/>
+                <w:color w:val="000000"/>
+              </w:rPr>
+              <w:t>Predictor</w:t>
+            </w:r>
+          </w:p>
+        </w:tc>
+        <w:tc>
+          <w:tcPr>
+            <w:tcW w:w="1296" w:type="dxa"/>
+            <w:tcBorders>
+              <w:top w:val="single" w:sz="4" w:space="0" w:color="auto"/>
+              <w:left w:val="nil"/>
+              <w:bottom w:val="single" w:sz="4" w:space="0" w:color="auto"/>
+              <w:right w:val="nil"/>
+            </w:tcBorders>
+            <w:shd w:val="clear" w:color="auto" w:fill="auto"/>
+            <w:noWrap/>
+            <w:vAlign w:val="bottom"/>
+            <w:hideMark/>
+          </w:tcPr>
+          <w:p>
+            <w:pPr>
+              <w:rPr>
+                <w:rFonts w:eastAsia="Times New Roman" w:cs="Times New Roman"/>
+                <w:color w:val="000000"/>
+              </w:rPr>
+            </w:pPr>
+            <w:r>
+              <w:rPr>
+                <w:rFonts w:eastAsia="Times New Roman" w:cs="Times New Roman"/>
+                <w:color w:val="000000"/>
+              </w:rPr>
+              <w:t>Coefficient</w:t>
+            </w:r>
+          </w:p>
+        </w:tc>
+        <w:tc>
+          <w:tcPr>
+            <w:tcW w:w="1300" w:type="dxa"/>
+            <w:tcBorders>
+              <w:top w:val="single" w:sz="4" w:space="0" w:color="auto"/>
+              <w:left w:val="nil"/>
+              <w:bottom w:val="single" w:sz="4" w:space="0" w:color="auto"/>
+              <w:right w:val="nil"/>
+            </w:tcBorders>
+            <w:shd w:val="clear" w:color="auto" w:fill="auto"/>
+            <w:noWrap/>
+            <w:vAlign w:val="bottom"/>
+            <w:hideMark/>
+          </w:tcPr>
+          <w:p>
+            <w:pPr>
+              <w:rPr>
+                <w:rFonts w:eastAsia="Times New Roman" w:cs="Times New Roman"/>
+                <w:color w:val="000000"/>
+              </w:rPr>
+            </w:pPr>
+            <w:r>
+              <w:rPr>
+                <w:rFonts w:eastAsia="Times New Roman" w:cs="Times New Roman"/>
+                <w:color w:val="000000"/>
+              </w:rPr>
+              <w:t>SE</w:t>
+            </w:r>
+          </w:p>
+        </w:tc>
+        <w:tc>
+          <w:tcPr>
+            <w:tcW w:w="1300" w:type="dxa"/>
+            <w:tcBorders>
+              <w:top w:val="single" w:sz="4" w:space="0" w:color="auto"/>
+              <w:left w:val="nil"/>
+              <w:bottom w:val="single" w:sz="4" w:space="0" w:color="auto"/>
+              <w:right w:val="nil"/>
+            </w:tcBorders>
+            <w:shd w:val="clear" w:color="auto" w:fill="auto"/>
+            <w:noWrap/>
+            <w:vAlign w:val="bottom"/>
+            <w:hideMark/>
+          </w:tcPr>
+          <w:p>
+            <w:pPr>
+              <w:rPr>
+                <w:rFonts w:eastAsia="Times New Roman" w:cs="Times New Roman"/>
+                <w:color w:val="000000"/>
+              </w:rPr>
+            </w:pPr>
+            <w:r>
+              <w:rPr>
+                <w:rFonts w:eastAsia="Times New Roman" w:cs="Times New Roman"/>
+                <w:color w:val="000000"/>
+              </w:rPr>
+              <w:t>Z-score</w:t>
+            </w:r>
+          </w:p>
+        </w:tc>
+        <w:tc>
+          <w:tcPr>
+            <w:tcW w:w="1300" w:type="dxa"/>
+            <w:tcBorders>
+              <w:top w:val="single" w:sz="4" w:space="0" w:color="auto"/>
+              <w:left w:val="nil"/>
+              <w:bottom w:val="single" w:sz="4" w:space="0" w:color="auto"/>
+              <w:right w:val="nil"/>
+            </w:tcBorders>
+            <w:shd w:val="clear" w:color="auto" w:fill="auto"/>
+            <w:noWrap/>
+            <w:vAlign w:val="bottom"/>
+            <w:hideMark/>
+          </w:tcPr>
+          <w:p>
+            <w:pPr>
+              <w:rPr>
+                <w:rFonts w:eastAsia="Times New Roman" w:cs="Times New Roman"/>
+                <w:color w:val="000000"/>
+              </w:rPr>
+            </w:pPr>
+            <w:r>
+              <w:rPr>
+                <w:rFonts w:eastAsia="Times New Roman" w:cs="Times New Roman"/>
+                <w:color w:val="000000"/>
+              </w:rPr>
+              <w:t>P-value</w:t>
+            </w:r>
+          </w:p>
+        </w:tc>
+      </w:tr>
+      <w:tr>
+        <w:trPr>
+          <w:trHeight w:val="320"/>
+        </w:trPr>
+        <w:tc>
+          <w:tcPr>
+            <w:tcW w:w="1983" w:type="dxa"/>
+            <w:gridSpan w:val="2"/>
+            <w:tcBorders>
+              <w:top w:val="single" w:sz="4" w:space="0" w:color="auto"/>
+              <w:left w:val="nil"/>
+              <w:bottom w:val="nil"/>
+              <w:right w:val="nil"/>
+            </w:tcBorders>
+            <w:shd w:val="clear" w:color="auto" w:fill="auto"/>
+            <w:noWrap/>
+            <w:vAlign w:val="bottom"/>
+            <w:hideMark/>
+          </w:tcPr>
+          <w:p>
+            <w:pPr>
+              <w:rPr>
+                <w:rFonts w:eastAsia="Times New Roman" w:cs="Times New Roman"/>
+                <w:color w:val="000000"/>
+              </w:rPr>
+            </w:pPr>
+            <w:proofErr w:type="spellStart"/>
+            <w:r>
+              <w:rPr>
+                <w:rFonts w:eastAsia="Times New Roman" w:cs="Times New Roman"/>
+                <w:i/>
+                <w:iCs/>
+                <w:color w:val="000000"/>
+              </w:rPr>
+              <w:t>N</w:t>
+            </w:r>
+            <w:r>
+              <w:rPr>
+                <w:rFonts w:eastAsia="Times New Roman" w:cs="Times New Roman"/>
+                <w:color w:val="000000"/>
+                <w:vertAlign w:val="subscript"/>
+              </w:rPr>
+              <w:t>area</w:t>
+            </w:r>
+            <w:proofErr w:type="spellEnd"/>
+          </w:p>
+        </w:tc>
+        <w:tc>
+          <w:tcPr>
+            <w:tcW w:w="1296" w:type="dxa"/>
+            <w:tcBorders>
+              <w:top w:val="single" w:sz="4" w:space="0" w:color="auto"/>
+              <w:left w:val="nil"/>
+              <w:bottom w:val="nil"/>
+              <w:right w:val="nil"/>
+            </w:tcBorders>
+            <w:shd w:val="clear" w:color="auto" w:fill="auto"/>
+            <w:noWrap/>
+            <w:vAlign w:val="bottom"/>
+          </w:tcPr>
+          <w:p>
+            <w:pPr>
+              <w:jc w:val="right"/>
+              <w:rPr>
+                <w:rFonts w:eastAsia="Times New Roman" w:cs="Times New Roman"/>
+                <w:color w:val="000000"/>
+              </w:rPr>
+            </w:pPr>
+          </w:p>
+        </w:tc>
+        <w:tc>
+          <w:tcPr>
+            <w:tcW w:w="1300" w:type="dxa"/>
+            <w:tcBorders>
+              <w:top w:val="single" w:sz="4" w:space="0" w:color="auto"/>
+              <w:left w:val="nil"/>
+              <w:bottom w:val="nil"/>
+              <w:right w:val="nil"/>
+            </w:tcBorders>
+            <w:shd w:val="clear" w:color="auto" w:fill="auto"/>
+            <w:noWrap/>
+            <w:vAlign w:val="bottom"/>
+          </w:tcPr>
+          <w:p>
+            <w:pPr>
+              <w:jc w:val="right"/>
+              <w:rPr>
+                <w:rFonts w:eastAsia="Times New Roman" w:cs="Times New Roman"/>
+                <w:color w:val="000000"/>
+              </w:rPr>
+            </w:pPr>
+          </w:p>
+        </w:tc>
+        <w:tc>
+          <w:tcPr>
+            <w:tcW w:w="1300" w:type="dxa"/>
+            <w:tcBorders>
+              <w:top w:val="single" w:sz="4" w:space="0" w:color="auto"/>
+              <w:left w:val="nil"/>
+              <w:bottom w:val="nil"/>
+              <w:right w:val="nil"/>
+            </w:tcBorders>
+            <w:shd w:val="clear" w:color="auto" w:fill="auto"/>
+            <w:noWrap/>
+            <w:vAlign w:val="bottom"/>
+          </w:tcPr>
+          <w:p>
+            <w:pPr>
+              <w:jc w:val="right"/>
+              <w:rPr>
+                <w:rFonts w:eastAsia="Times New Roman" w:cs="Times New Roman"/>
+                <w:color w:val="000000"/>
+              </w:rPr>
+            </w:pPr>
+          </w:p>
+        </w:tc>
+        <w:tc>
+          <w:tcPr>
+            <w:tcW w:w="1300" w:type="dxa"/>
+            <w:tcBorders>
+              <w:top w:val="single" w:sz="4" w:space="0" w:color="auto"/>
+              <w:left w:val="nil"/>
+              <w:bottom w:val="nil"/>
+              <w:right w:val="nil"/>
+            </w:tcBorders>
+            <w:shd w:val="clear" w:color="auto" w:fill="auto"/>
+            <w:noWrap/>
+            <w:vAlign w:val="bottom"/>
+          </w:tcPr>
+          <w:p>
+            <w:pPr>
+              <w:jc w:val="right"/>
+              <w:rPr>
+                <w:rFonts w:eastAsia="Times New Roman" w:cs="Times New Roman"/>
+                <w:color w:val="000000"/>
+              </w:rPr>
+            </w:pPr>
+          </w:p>
+        </w:tc>
+      </w:tr>
+      <w:tr>
+        <w:trPr>
+          <w:trHeight w:val="320"/>
+        </w:trPr>
+        <w:tc>
+          <w:tcPr>
+            <w:tcW w:w="360" w:type="dxa"/>
+            <w:tcBorders>
+              <w:top w:val="nil"/>
+              <w:left w:val="nil"/>
+              <w:bottom w:val="nil"/>
+              <w:right w:val="nil"/>
+            </w:tcBorders>
+            <w:shd w:val="clear" w:color="auto" w:fill="auto"/>
+            <w:noWrap/>
+            <w:vAlign w:val="bottom"/>
+          </w:tcPr>
+          <w:p>
+            <w:pPr>
+              <w:rPr>
+                <w:rFonts w:eastAsia="Times New Roman" w:cs="Times New Roman"/>
+                <w:color w:val="000000"/>
+              </w:rPr>
+            </w:pPr>
+          </w:p>
+        </w:tc>
+        <w:tc>
+          <w:tcPr>
+            <w:tcW w:w="1623" w:type="dxa"/>
+            <w:tcBorders>
+              <w:top w:val="nil"/>
+              <w:left w:val="nil"/>
+              <w:bottom w:val="nil"/>
+              <w:right w:val="nil"/>
+            </w:tcBorders>
+            <w:shd w:val="clear" w:color="auto" w:fill="auto"/>
+            <w:noWrap/>
+            <w:vAlign w:val="bottom"/>
+          </w:tcPr>
+          <w:p>
+            <w:pPr>
+              <w:jc w:val="right"/>
+              <w:rPr>
+                <w:rFonts w:eastAsia="Times New Roman" w:cs="Times New Roman"/>
+                <w:color w:val="000000"/>
+              </w:rPr>
+            </w:pPr>
+            <w:r>
+              <w:rPr>
+                <w:rFonts w:eastAsia="Times New Roman" w:cs="Times New Roman"/>
+                <w:i/>
+                <w:iCs/>
+                <w:color w:val="000000"/>
+                <w:lang w:val="el-GR"/>
+              </w:rPr>
+              <w:t>β</w:t>
+            </w:r>
+          </w:p>
+        </w:tc>
+        <w:tc>
+          <w:tcPr>
+            <w:tcW w:w="1296" w:type="dxa"/>
+            <w:tcBorders>
+              <w:top w:val="nil"/>
+              <w:left w:val="nil"/>
+              <w:bottom w:val="nil"/>
+              <w:right w:val="nil"/>
+            </w:tcBorders>
+            <w:shd w:val="clear" w:color="auto" w:fill="auto"/>
+            <w:noWrap/>
+            <w:vAlign w:val="bottom"/>
+          </w:tcPr>
+          <w:p>
+            <w:pPr>
+              <w:jc w:val="right"/>
+              <w:rPr>
+                <w:rFonts w:eastAsia="Times New Roman" w:cs="Times New Roman"/>
+                <w:color w:val="000000"/>
+              </w:rPr>
+            </w:pPr>
+            <w:r>
+              <w:rPr>
+                <w:rFonts w:eastAsia="Times New Roman" w:cs="Times New Roman"/>
+                <w:color w:val="000000"/>
+              </w:rPr>
+              <w:t>-0.002</w:t>
+            </w:r>
+          </w:p>
+        </w:tc>
+        <w:tc>
+          <w:tcPr>
+            <w:tcW w:w="1300" w:type="dxa"/>
+            <w:tcBorders>
+              <w:top w:val="nil"/>
+              <w:left w:val="nil"/>
+              <w:bottom w:val="nil"/>
+              <w:right w:val="nil"/>
+            </w:tcBorders>
+            <w:shd w:val="clear" w:color="auto" w:fill="auto"/>
+            <w:noWrap/>
+            <w:vAlign w:val="bottom"/>
+          </w:tcPr>
+          <w:p>
+            <w:pPr>
+              <w:jc w:val="right"/>
+              <w:rPr>
+                <w:rFonts w:eastAsia="Times New Roman" w:cs="Times New Roman"/>
+                <w:color w:val="000000"/>
+              </w:rPr>
+            </w:pPr>
+            <w:r>
+              <w:rPr>
+                <w:rFonts w:eastAsia="Times New Roman" w:cs="Times New Roman"/>
+                <w:color w:val="000000"/>
+              </w:rPr>
+              <w:t>0.001</w:t>
+            </w:r>
+          </w:p>
+        </w:tc>
+        <w:tc>
+          <w:tcPr>
+            <w:tcW w:w="1300" w:type="dxa"/>
+            <w:tcBorders>
+              <w:top w:val="nil"/>
+              <w:left w:val="nil"/>
+              <w:bottom w:val="nil"/>
+              <w:right w:val="nil"/>
+            </w:tcBorders>
+            <w:shd w:val="clear" w:color="auto" w:fill="auto"/>
+            <w:noWrap/>
+            <w:vAlign w:val="bottom"/>
+          </w:tcPr>
+          <w:p>
+            <w:pPr>
+              <w:jc w:val="right"/>
+              <w:rPr>
+                <w:rFonts w:eastAsia="Times New Roman" w:cs="Times New Roman"/>
+                <w:color w:val="000000"/>
+              </w:rPr>
+            </w:pPr>
+            <w:r>
+              <w:rPr>
+                <w:rFonts w:eastAsia="Times New Roman" w:cs="Times New Roman"/>
+                <w:color w:val="000000"/>
+              </w:rPr>
+              <w:t>-1.947</w:t>
+            </w:r>
+          </w:p>
+        </w:tc>
+        <w:tc>
+          <w:tcPr>
+            <w:tcW w:w="1300" w:type="dxa"/>
+            <w:tcBorders>
+              <w:top w:val="nil"/>
+              <w:left w:val="nil"/>
+              <w:bottom w:val="nil"/>
+              <w:right w:val="nil"/>
+            </w:tcBorders>
+            <w:shd w:val="clear" w:color="auto" w:fill="auto"/>
+            <w:noWrap/>
+            <w:vAlign w:val="bottom"/>
+          </w:tcPr>
+          <w:p>
+            <w:pPr>
+              <w:jc w:val="right"/>
+              <w:rPr>
+                <w:rFonts w:eastAsia="Times New Roman" w:cs="Times New Roman"/>
+                <w:b/>
+                <w:bCs/>
+                <w:color w:val="000000"/>
+              </w:rPr>
+            </w:pPr>
+            <w:r>
+              <w:rPr>
+                <w:rFonts w:eastAsia="Times New Roman" w:cs="Times New Roman"/>
+                <w:b/>
+                <w:bCs/>
+                <w:color w:val="000000"/>
+              </w:rPr>
+              <w:t>0.051</w:t>
+            </w:r>
+          </w:p>
+        </w:tc>
+      </w:tr>
+      <w:tr>
+        <w:trPr>
+          <w:trHeight w:val="320"/>
+        </w:trPr>
+        <w:tc>
+          <w:tcPr>
+            <w:tcW w:w="360" w:type="dxa"/>
+            <w:tcBorders>
+              <w:top w:val="nil"/>
+              <w:left w:val="nil"/>
+              <w:bottom w:val="nil"/>
+              <w:right w:val="nil"/>
+            </w:tcBorders>
+            <w:shd w:val="clear" w:color="auto" w:fill="auto"/>
+            <w:noWrap/>
+            <w:vAlign w:val="bottom"/>
+          </w:tcPr>
+          <w:p>
+            <w:pPr>
+              <w:rPr>
+                <w:rFonts w:eastAsia="Times New Roman" w:cs="Times New Roman"/>
+                <w:color w:val="000000"/>
+              </w:rPr>
+            </w:pPr>
+          </w:p>
+        </w:tc>
+        <w:tc>
+          <w:tcPr>
+            <w:tcW w:w="1623" w:type="dxa"/>
+            <w:tcBorders>
+              <w:top w:val="nil"/>
+              <w:left w:val="nil"/>
+              <w:bottom w:val="nil"/>
+              <w:right w:val="nil"/>
+            </w:tcBorders>
+            <w:shd w:val="clear" w:color="auto" w:fill="auto"/>
+            <w:noWrap/>
+            <w:vAlign w:val="bottom"/>
+            <w:hideMark/>
+          </w:tcPr>
+          <w:p>
+            <w:pPr>
+              <w:jc w:val="right"/>
+              <w:rPr>
+                <w:rFonts w:eastAsia="Times New Roman" w:cs="Times New Roman"/>
+                <w:color w:val="000000"/>
+              </w:rPr>
+            </w:pPr>
+            <w:r>
+              <w:rPr>
+                <w:rFonts w:eastAsia="Times New Roman" w:cs="Times New Roman"/>
+                <w:i/>
+                <w:iCs/>
+                <w:color w:val="000000"/>
+                <w:lang w:val="el-GR"/>
+              </w:rPr>
+              <w:t>χ</w:t>
+            </w:r>
+          </w:p>
+        </w:tc>
+        <w:tc>
+          <w:tcPr>
+            <w:tcW w:w="1296" w:type="dxa"/>
+            <w:tcBorders>
+              <w:top w:val="nil"/>
+              <w:left w:val="nil"/>
+              <w:bottom w:val="nil"/>
+              <w:right w:val="nil"/>
+            </w:tcBorders>
+            <w:shd w:val="clear" w:color="auto" w:fill="auto"/>
+            <w:noWrap/>
+            <w:vAlign w:val="bottom"/>
+            <w:hideMark/>
+          </w:tcPr>
+          <w:p>
+            <w:pPr>
+              <w:jc w:val="right"/>
+              <w:rPr>
+                <w:rFonts w:eastAsia="Times New Roman" w:cs="Times New Roman"/>
+                <w:color w:val="000000"/>
+              </w:rPr>
+            </w:pPr>
+            <w:r>
+              <w:rPr>
+                <w:rFonts w:eastAsia="Times New Roman" w:cs="Times New Roman"/>
+                <w:color w:val="000000"/>
+              </w:rPr>
+              <w:t>-0.393</w:t>
+            </w:r>
+          </w:p>
+        </w:tc>
+        <w:tc>
+          <w:tcPr>
+            <w:tcW w:w="1300" w:type="dxa"/>
+            <w:tcBorders>
+              <w:top w:val="nil"/>
+              <w:left w:val="nil"/>
+              <w:bottom w:val="nil"/>
+              <w:right w:val="nil"/>
+            </w:tcBorders>
+            <w:shd w:val="clear" w:color="auto" w:fill="auto"/>
+            <w:noWrap/>
+            <w:vAlign w:val="bottom"/>
+            <w:hideMark/>
+          </w:tcPr>
+          <w:p>
+            <w:pPr>
+              <w:jc w:val="right"/>
+              <w:rPr>
+                <w:rFonts w:eastAsia="Times New Roman" w:cs="Times New Roman"/>
+                <w:color w:val="000000"/>
+              </w:rPr>
+            </w:pPr>
+            <w:r>
+              <w:rPr>
+                <w:rFonts w:eastAsia="Times New Roman" w:cs="Times New Roman"/>
+                <w:color w:val="000000"/>
+              </w:rPr>
+              <w:t>0.577</w:t>
+            </w:r>
+          </w:p>
+        </w:tc>
+        <w:tc>
+          <w:tcPr>
+            <w:tcW w:w="1300" w:type="dxa"/>
+            <w:tcBorders>
+              <w:top w:val="nil"/>
+              <w:left w:val="nil"/>
+              <w:bottom w:val="nil"/>
+              <w:right w:val="nil"/>
+            </w:tcBorders>
+            <w:shd w:val="clear" w:color="auto" w:fill="auto"/>
+            <w:noWrap/>
+            <w:vAlign w:val="bottom"/>
+            <w:hideMark/>
+          </w:tcPr>
+          <w:p>
+            <w:pPr>
+              <w:jc w:val="right"/>
+              <w:rPr>
+                <w:rFonts w:eastAsia="Times New Roman" w:cs="Times New Roman"/>
+                <w:color w:val="000000"/>
+              </w:rPr>
+            </w:pPr>
+            <w:r>
+              <w:rPr>
+                <w:rFonts w:eastAsia="Times New Roman" w:cs="Times New Roman"/>
+                <w:color w:val="000000"/>
+              </w:rPr>
+              <w:t>-0.681</w:t>
+            </w:r>
+          </w:p>
+        </w:tc>
+        <w:tc>
+          <w:tcPr>
+            <w:tcW w:w="1300" w:type="dxa"/>
+            <w:tcBorders>
+              <w:top w:val="nil"/>
+              <w:left w:val="nil"/>
+              <w:bottom w:val="nil"/>
+              <w:right w:val="nil"/>
+            </w:tcBorders>
+            <w:shd w:val="clear" w:color="auto" w:fill="auto"/>
+            <w:noWrap/>
+            <w:vAlign w:val="bottom"/>
+            <w:hideMark/>
+          </w:tcPr>
+          <w:p>
+            <w:pPr>
+              <w:jc w:val="right"/>
+              <w:rPr>
+                <w:rFonts w:eastAsia="Times New Roman" w:cs="Times New Roman"/>
+                <w:color w:val="000000"/>
+              </w:rPr>
+            </w:pPr>
+            <w:r>
+              <w:rPr>
+                <w:rFonts w:eastAsia="Times New Roman" w:cs="Times New Roman"/>
+                <w:color w:val="000000"/>
+              </w:rPr>
+              <w:t>0.496</w:t>
+            </w:r>
+          </w:p>
+        </w:tc>
+      </w:tr>
+      <w:tr>
+        <w:trPr>
+          <w:trHeight w:val="320"/>
+        </w:trPr>
+        <w:tc>
+          <w:tcPr>
+            <w:tcW w:w="360" w:type="dxa"/>
+            <w:tcBorders>
+              <w:top w:val="nil"/>
+              <w:left w:val="nil"/>
+              <w:bottom w:val="nil"/>
+              <w:right w:val="nil"/>
+            </w:tcBorders>
+            <w:shd w:val="clear" w:color="auto" w:fill="auto"/>
+            <w:noWrap/>
+            <w:vAlign w:val="bottom"/>
+          </w:tcPr>
+          <w:p>
+            <w:pPr>
+              <w:rPr>
+                <w:rFonts w:eastAsia="Times New Roman" w:cs="Times New Roman"/>
+                <w:color w:val="000000"/>
+              </w:rPr>
+            </w:pPr>
+          </w:p>
+        </w:tc>
+        <w:tc>
+          <w:tcPr>
+            <w:tcW w:w="1623" w:type="dxa"/>
+            <w:tcBorders>
+              <w:top w:val="nil"/>
+              <w:left w:val="nil"/>
+              <w:bottom w:val="nil"/>
+              <w:right w:val="nil"/>
+            </w:tcBorders>
+            <w:shd w:val="clear" w:color="auto" w:fill="auto"/>
+            <w:noWrap/>
+            <w:vAlign w:val="bottom"/>
+            <w:hideMark/>
+          </w:tcPr>
+          <w:p>
+            <w:pPr>
+              <w:jc w:val="right"/>
+              <w:rPr>
+                <w:rFonts w:eastAsia="Times New Roman" w:cs="Times New Roman"/>
+                <w:color w:val="000000"/>
+              </w:rPr>
+            </w:pPr>
+            <w:r>
+              <w:rPr>
+                <w:rFonts w:eastAsia="Times New Roman" w:cs="Times New Roman"/>
+                <w:color w:val="000000"/>
+              </w:rPr>
+              <w:t>Soil N</w:t>
+            </w:r>
+          </w:p>
+        </w:tc>
+        <w:tc>
+          <w:tcPr>
+            <w:tcW w:w="1296" w:type="dxa"/>
+            <w:tcBorders>
+              <w:top w:val="nil"/>
+              <w:left w:val="nil"/>
+              <w:bottom w:val="nil"/>
+              <w:right w:val="nil"/>
+            </w:tcBorders>
+            <w:shd w:val="clear" w:color="auto" w:fill="auto"/>
+            <w:noWrap/>
+            <w:vAlign w:val="bottom"/>
+            <w:hideMark/>
+          </w:tcPr>
+          <w:p>
+            <w:pPr>
+              <w:jc w:val="right"/>
+              <w:rPr>
+                <w:rFonts w:eastAsia="Times New Roman" w:cs="Times New Roman"/>
+                <w:color w:val="000000"/>
+              </w:rPr>
+            </w:pPr>
+            <w:r>
+              <w:rPr>
+                <w:rFonts w:eastAsia="Times New Roman" w:cs="Times New Roman"/>
+                <w:color w:val="000000"/>
+              </w:rPr>
+              <w:t>0.003</w:t>
+            </w:r>
+          </w:p>
+        </w:tc>
+        <w:tc>
+          <w:tcPr>
+            <w:tcW w:w="1300" w:type="dxa"/>
+            <w:tcBorders>
+              <w:top w:val="nil"/>
+              <w:left w:val="nil"/>
+              <w:bottom w:val="nil"/>
+              <w:right w:val="nil"/>
+            </w:tcBorders>
+            <w:shd w:val="clear" w:color="auto" w:fill="auto"/>
+            <w:noWrap/>
+            <w:vAlign w:val="bottom"/>
+            <w:hideMark/>
+          </w:tcPr>
+          <w:p>
+            <w:pPr>
+              <w:jc w:val="right"/>
+              <w:rPr>
+                <w:rFonts w:eastAsia="Times New Roman" w:cs="Times New Roman"/>
+                <w:color w:val="000000"/>
+              </w:rPr>
+            </w:pPr>
+            <w:r>
+              <w:rPr>
+                <w:rFonts w:eastAsia="Times New Roman" w:cs="Times New Roman"/>
+                <w:color w:val="000000"/>
+              </w:rPr>
+              <w:t>0.002</w:t>
+            </w:r>
+          </w:p>
+        </w:tc>
+        <w:tc>
+          <w:tcPr>
+            <w:tcW w:w="1300" w:type="dxa"/>
+            <w:tcBorders>
+              <w:top w:val="nil"/>
+              <w:left w:val="nil"/>
+              <w:bottom w:val="nil"/>
+              <w:right w:val="nil"/>
+            </w:tcBorders>
+            <w:shd w:val="clear" w:color="auto" w:fill="auto"/>
+            <w:noWrap/>
+            <w:vAlign w:val="bottom"/>
+            <w:hideMark/>
+          </w:tcPr>
+          <w:p>
+            <w:pPr>
+              <w:jc w:val="right"/>
+              <w:rPr>
+                <w:rFonts w:eastAsia="Times New Roman" w:cs="Times New Roman"/>
+                <w:color w:val="000000"/>
+              </w:rPr>
+            </w:pPr>
+            <w:r>
+              <w:rPr>
+                <w:rFonts w:eastAsia="Times New Roman" w:cs="Times New Roman"/>
+                <w:color w:val="000000"/>
+              </w:rPr>
+              <w:t>1.405</w:t>
+            </w:r>
+          </w:p>
+        </w:tc>
+        <w:tc>
+          <w:tcPr>
+            <w:tcW w:w="1300" w:type="dxa"/>
+            <w:tcBorders>
+              <w:top w:val="nil"/>
+              <w:left w:val="nil"/>
+              <w:bottom w:val="nil"/>
+              <w:right w:val="nil"/>
+            </w:tcBorders>
+            <w:shd w:val="clear" w:color="auto" w:fill="auto"/>
+            <w:noWrap/>
+            <w:vAlign w:val="bottom"/>
+            <w:hideMark/>
+          </w:tcPr>
+          <w:p>
+            <w:pPr>
+              <w:jc w:val="right"/>
+              <w:rPr>
+                <w:rFonts w:eastAsia="Times New Roman" w:cs="Times New Roman"/>
+                <w:color w:val="000000"/>
+              </w:rPr>
+            </w:pPr>
+            <w:r>
+              <w:rPr>
+                <w:rFonts w:eastAsia="Times New Roman" w:cs="Times New Roman"/>
+                <w:color w:val="000000"/>
+              </w:rPr>
+              <w:t>0.16</w:t>
+            </w:r>
+            <w:r>
+              <w:rPr>
+                <w:rFonts w:eastAsia="Times New Roman" w:cs="Times New Roman"/>
+                <w:color w:val="000000"/>
+              </w:rPr>
+              <w:t>0</w:t>
+            </w:r>
+          </w:p>
+        </w:tc>
+      </w:tr>
+      <w:tr>
+        <w:trPr>
+          <w:trHeight w:val="320"/>
+        </w:trPr>
+        <w:tc>
+          <w:tcPr>
+            <w:tcW w:w="360" w:type="dxa"/>
+            <w:tcBorders>
+              <w:top w:val="nil"/>
+              <w:left w:val="nil"/>
+              <w:right w:val="nil"/>
+            </w:tcBorders>
+            <w:shd w:val="clear" w:color="auto" w:fill="auto"/>
+            <w:noWrap/>
+            <w:vAlign w:val="bottom"/>
+          </w:tcPr>
+          <w:p>
+            <w:pPr>
+              <w:rPr>
+                <w:rFonts w:eastAsia="Times New Roman" w:cs="Times New Roman"/>
+                <w:color w:val="000000"/>
+              </w:rPr>
+            </w:pPr>
+          </w:p>
+        </w:tc>
+        <w:tc>
+          <w:tcPr>
+            <w:tcW w:w="1623" w:type="dxa"/>
+            <w:tcBorders>
+              <w:top w:val="nil"/>
+              <w:left w:val="nil"/>
+              <w:right w:val="nil"/>
+            </w:tcBorders>
+            <w:shd w:val="clear" w:color="auto" w:fill="auto"/>
+            <w:noWrap/>
+            <w:vAlign w:val="bottom"/>
+            <w:hideMark/>
+          </w:tcPr>
+          <w:p>
+            <w:pPr>
+              <w:jc w:val="right"/>
+              <w:rPr>
+                <w:rFonts w:eastAsia="Times New Roman" w:cs="Times New Roman"/>
+                <w:color w:val="000000"/>
+              </w:rPr>
+            </w:pPr>
+            <w:r>
+              <w:rPr>
+                <w:rFonts w:eastAsia="Times New Roman" w:cs="Times New Roman"/>
+                <w:color w:val="000000"/>
+              </w:rPr>
+              <w:t>PFT</w:t>
+            </w:r>
+          </w:p>
+        </w:tc>
+        <w:tc>
+          <w:tcPr>
+            <w:tcW w:w="1296" w:type="dxa"/>
+            <w:tcBorders>
+              <w:top w:val="nil"/>
+              <w:left w:val="nil"/>
+              <w:right w:val="nil"/>
+            </w:tcBorders>
+            <w:shd w:val="clear" w:color="auto" w:fill="auto"/>
+            <w:noWrap/>
+            <w:vAlign w:val="bottom"/>
+            <w:hideMark/>
+          </w:tcPr>
+          <w:p>
+            <w:pPr>
+              <w:jc w:val="right"/>
+              <w:rPr>
+                <w:rFonts w:eastAsia="Times New Roman" w:cs="Times New Roman"/>
+                <w:color w:val="000000"/>
+              </w:rPr>
+            </w:pPr>
+            <w:r>
+              <w:rPr>
+                <w:rFonts w:eastAsia="Times New Roman" w:cs="Times New Roman"/>
+                <w:color w:val="000000"/>
+              </w:rPr>
+              <w:t>-1.463</w:t>
+            </w:r>
+          </w:p>
+        </w:tc>
+        <w:tc>
+          <w:tcPr>
+            <w:tcW w:w="1300" w:type="dxa"/>
+            <w:tcBorders>
+              <w:top w:val="nil"/>
+              <w:left w:val="nil"/>
+              <w:right w:val="nil"/>
+            </w:tcBorders>
+            <w:shd w:val="clear" w:color="auto" w:fill="auto"/>
+            <w:noWrap/>
+            <w:vAlign w:val="bottom"/>
+            <w:hideMark/>
+          </w:tcPr>
+          <w:p>
+            <w:pPr>
+              <w:jc w:val="right"/>
+              <w:rPr>
+                <w:rFonts w:eastAsia="Times New Roman" w:cs="Times New Roman"/>
+                <w:color w:val="000000"/>
+              </w:rPr>
+            </w:pPr>
+            <w:r>
+              <w:rPr>
+                <w:rFonts w:eastAsia="Times New Roman" w:cs="Times New Roman"/>
+                <w:color w:val="000000"/>
+              </w:rPr>
+              <w:t>0.112</w:t>
+            </w:r>
+          </w:p>
+        </w:tc>
+        <w:tc>
+          <w:tcPr>
+            <w:tcW w:w="1300" w:type="dxa"/>
+            <w:tcBorders>
+              <w:top w:val="nil"/>
+              <w:left w:val="nil"/>
+              <w:right w:val="nil"/>
+            </w:tcBorders>
+            <w:shd w:val="clear" w:color="auto" w:fill="auto"/>
+            <w:noWrap/>
+            <w:vAlign w:val="bottom"/>
+            <w:hideMark/>
+          </w:tcPr>
+          <w:p>
+            <w:pPr>
+              <w:jc w:val="right"/>
+              <w:rPr>
+                <w:rFonts w:eastAsia="Times New Roman" w:cs="Times New Roman"/>
+                <w:color w:val="000000"/>
+              </w:rPr>
+            </w:pPr>
+            <w:r>
+              <w:rPr>
+                <w:rFonts w:eastAsia="Times New Roman" w:cs="Times New Roman"/>
+                <w:color w:val="000000"/>
+              </w:rPr>
+              <w:t>-13.026</w:t>
+            </w:r>
+          </w:p>
+        </w:tc>
+        <w:tc>
+          <w:tcPr>
+            <w:tcW w:w="1300" w:type="dxa"/>
+            <w:tcBorders>
+              <w:top w:val="nil"/>
+              <w:left w:val="nil"/>
+              <w:right w:val="nil"/>
+            </w:tcBorders>
+            <w:shd w:val="clear" w:color="auto" w:fill="auto"/>
+            <w:noWrap/>
+            <w:vAlign w:val="bottom"/>
+            <w:hideMark/>
+          </w:tcPr>
+          <w:p>
+            <w:pPr>
+              <w:jc w:val="right"/>
+              <w:rPr>
+                <w:rFonts w:eastAsia="Times New Roman" w:cs="Times New Roman"/>
+                <w:b/>
+                <w:bCs/>
+                <w:color w:val="000000"/>
+              </w:rPr>
+            </w:pPr>
+            <w:r>
+              <w:rPr>
+                <w:rFonts w:eastAsia="Times New Roman" w:cs="Times New Roman"/>
+                <w:b/>
+                <w:bCs/>
+                <w:color w:val="000000"/>
+              </w:rPr>
+              <w:t>&lt;0.001</w:t>
+            </w:r>
+          </w:p>
+        </w:tc>
+      </w:tr>
+      <w:tr>
+        <w:trPr>
+          <w:trHeight w:val="320"/>
+        </w:trPr>
+        <w:tc>
+          <w:tcPr>
+            <w:tcW w:w="1983" w:type="dxa"/>
+            <w:gridSpan w:val="2"/>
+            <w:tcBorders>
+              <w:top w:val="nil"/>
+              <w:left w:val="nil"/>
+              <w:bottom w:val="nil"/>
+              <w:right w:val="nil"/>
+            </w:tcBorders>
+            <w:shd w:val="clear" w:color="auto" w:fill="auto"/>
+            <w:noWrap/>
+            <w:vAlign w:val="bottom"/>
+          </w:tcPr>
+          <w:p>
+            <w:pPr>
+              <w:rPr>
+                <w:rFonts w:eastAsia="Times New Roman" w:cs="Times New Roman"/>
+                <w:color w:val="000000"/>
+              </w:rPr>
+            </w:pPr>
+            <w:r>
+              <w:rPr>
+                <w:rFonts w:eastAsia="Times New Roman" w:cs="Times New Roman"/>
+                <w:i/>
+                <w:iCs/>
+                <w:color w:val="000000"/>
+                <w:lang w:val="el-GR"/>
+              </w:rPr>
+              <w:t>β</w:t>
+            </w:r>
+          </w:p>
+        </w:tc>
+        <w:tc>
+          <w:tcPr>
+            <w:tcW w:w="1296" w:type="dxa"/>
+            <w:tcBorders>
+              <w:top w:val="nil"/>
+              <w:left w:val="nil"/>
+              <w:bottom w:val="nil"/>
+              <w:right w:val="nil"/>
+            </w:tcBorders>
+            <w:shd w:val="clear" w:color="auto" w:fill="auto"/>
+            <w:noWrap/>
+            <w:vAlign w:val="bottom"/>
+          </w:tcPr>
+          <w:p>
+            <w:pPr>
+              <w:jc w:val="right"/>
+              <w:rPr>
+                <w:rFonts w:eastAsia="Times New Roman" w:cs="Times New Roman"/>
+                <w:color w:val="000000"/>
+              </w:rPr>
+            </w:pPr>
+          </w:p>
+        </w:tc>
+        <w:tc>
+          <w:tcPr>
+            <w:tcW w:w="1300" w:type="dxa"/>
+            <w:tcBorders>
+              <w:top w:val="nil"/>
+              <w:left w:val="nil"/>
+              <w:bottom w:val="nil"/>
+              <w:right w:val="nil"/>
+            </w:tcBorders>
+            <w:shd w:val="clear" w:color="auto" w:fill="auto"/>
+            <w:noWrap/>
+            <w:vAlign w:val="bottom"/>
+          </w:tcPr>
+          <w:p>
+            <w:pPr>
+              <w:jc w:val="right"/>
+              <w:rPr>
+                <w:rFonts w:eastAsia="Times New Roman" w:cs="Times New Roman"/>
+                <w:color w:val="000000"/>
+              </w:rPr>
+            </w:pPr>
+          </w:p>
+        </w:tc>
+        <w:tc>
+          <w:tcPr>
+            <w:tcW w:w="1300" w:type="dxa"/>
+            <w:tcBorders>
+              <w:top w:val="nil"/>
+              <w:left w:val="nil"/>
+              <w:bottom w:val="nil"/>
+              <w:right w:val="nil"/>
+            </w:tcBorders>
+            <w:shd w:val="clear" w:color="auto" w:fill="auto"/>
+            <w:noWrap/>
+            <w:vAlign w:val="bottom"/>
+          </w:tcPr>
+          <w:p>
+            <w:pPr>
+              <w:jc w:val="right"/>
+              <w:rPr>
+                <w:rFonts w:eastAsia="Times New Roman" w:cs="Times New Roman"/>
+                <w:color w:val="000000"/>
+              </w:rPr>
+            </w:pPr>
+          </w:p>
+        </w:tc>
+        <w:tc>
+          <w:tcPr>
+            <w:tcW w:w="1300" w:type="dxa"/>
+            <w:tcBorders>
+              <w:top w:val="nil"/>
+              <w:left w:val="nil"/>
+              <w:bottom w:val="nil"/>
+              <w:right w:val="nil"/>
+            </w:tcBorders>
+            <w:shd w:val="clear" w:color="auto" w:fill="auto"/>
+            <w:noWrap/>
+            <w:vAlign w:val="bottom"/>
+          </w:tcPr>
+          <w:p>
+            <w:pPr>
+              <w:jc w:val="right"/>
+              <w:rPr>
+                <w:rFonts w:eastAsia="Times New Roman" w:cs="Times New Roman"/>
+                <w:color w:val="000000"/>
+              </w:rPr>
+            </w:pPr>
+          </w:p>
+        </w:tc>
+      </w:tr>
+      <w:tr>
+        <w:trPr>
+          <w:trHeight w:val="320"/>
+        </w:trPr>
+        <w:tc>
+          <w:tcPr>
+            <w:tcW w:w="360" w:type="dxa"/>
+            <w:tcBorders>
+              <w:top w:val="nil"/>
+              <w:left w:val="nil"/>
+              <w:bottom w:val="nil"/>
+              <w:right w:val="nil"/>
+            </w:tcBorders>
+            <w:shd w:val="clear" w:color="auto" w:fill="auto"/>
+            <w:noWrap/>
+            <w:vAlign w:val="bottom"/>
+          </w:tcPr>
+          <w:p>
+            <w:pPr>
+              <w:rPr>
+                <w:rFonts w:eastAsia="Times New Roman" w:cs="Times New Roman"/>
+                <w:color w:val="000000"/>
+              </w:rPr>
+            </w:pPr>
+          </w:p>
+        </w:tc>
+        <w:tc>
+          <w:tcPr>
+            <w:tcW w:w="1623" w:type="dxa"/>
+            <w:tcBorders>
+              <w:top w:val="nil"/>
+              <w:left w:val="nil"/>
+              <w:bottom w:val="nil"/>
+              <w:right w:val="nil"/>
+            </w:tcBorders>
+            <w:shd w:val="clear" w:color="auto" w:fill="auto"/>
+            <w:noWrap/>
+            <w:vAlign w:val="bottom"/>
+            <w:hideMark/>
+          </w:tcPr>
+          <w:p>
+            <w:pPr>
+              <w:jc w:val="right"/>
+              <w:rPr>
+                <w:rFonts w:eastAsia="Times New Roman" w:cs="Times New Roman"/>
+                <w:color w:val="000000"/>
+              </w:rPr>
+            </w:pPr>
+            <w:r>
+              <w:rPr>
+                <w:rFonts w:eastAsia="Times New Roman" w:cs="Times New Roman"/>
+                <w:color w:val="000000"/>
+              </w:rPr>
+              <w:t>Soil moisture</w:t>
+            </w:r>
+          </w:p>
+        </w:tc>
+        <w:tc>
+          <w:tcPr>
+            <w:tcW w:w="1296" w:type="dxa"/>
+            <w:tcBorders>
+              <w:top w:val="nil"/>
+              <w:left w:val="nil"/>
+              <w:bottom w:val="nil"/>
+              <w:right w:val="nil"/>
+            </w:tcBorders>
+            <w:shd w:val="clear" w:color="auto" w:fill="auto"/>
+            <w:noWrap/>
+            <w:vAlign w:val="bottom"/>
+            <w:hideMark/>
+          </w:tcPr>
+          <w:p>
+            <w:pPr>
+              <w:jc w:val="right"/>
+              <w:rPr>
+                <w:rFonts w:eastAsia="Times New Roman" w:cs="Times New Roman"/>
+                <w:color w:val="000000"/>
+              </w:rPr>
+            </w:pPr>
+            <w:r>
+              <w:rPr>
+                <w:rFonts w:eastAsia="Times New Roman" w:cs="Times New Roman"/>
+                <w:color w:val="000000"/>
+              </w:rPr>
+              <w:t>-13.022</w:t>
+            </w:r>
+          </w:p>
+        </w:tc>
+        <w:tc>
+          <w:tcPr>
+            <w:tcW w:w="1300" w:type="dxa"/>
+            <w:tcBorders>
+              <w:top w:val="nil"/>
+              <w:left w:val="nil"/>
+              <w:bottom w:val="nil"/>
+              <w:right w:val="nil"/>
+            </w:tcBorders>
+            <w:shd w:val="clear" w:color="auto" w:fill="auto"/>
+            <w:noWrap/>
+            <w:vAlign w:val="bottom"/>
+            <w:hideMark/>
+          </w:tcPr>
+          <w:p>
+            <w:pPr>
+              <w:jc w:val="right"/>
+              <w:rPr>
+                <w:rFonts w:eastAsia="Times New Roman" w:cs="Times New Roman"/>
+                <w:color w:val="000000"/>
+              </w:rPr>
+            </w:pPr>
+            <w:r>
+              <w:rPr>
+                <w:rFonts w:eastAsia="Times New Roman" w:cs="Times New Roman"/>
+                <w:color w:val="000000"/>
+              </w:rPr>
+              <w:t>13.321</w:t>
+            </w:r>
+          </w:p>
+        </w:tc>
+        <w:tc>
+          <w:tcPr>
+            <w:tcW w:w="1300" w:type="dxa"/>
+            <w:tcBorders>
+              <w:top w:val="nil"/>
+              <w:left w:val="nil"/>
+              <w:bottom w:val="nil"/>
+              <w:right w:val="nil"/>
+            </w:tcBorders>
+            <w:shd w:val="clear" w:color="auto" w:fill="auto"/>
+            <w:noWrap/>
+            <w:vAlign w:val="bottom"/>
+            <w:hideMark/>
+          </w:tcPr>
+          <w:p>
+            <w:pPr>
+              <w:jc w:val="right"/>
+              <w:rPr>
+                <w:rFonts w:eastAsia="Times New Roman" w:cs="Times New Roman"/>
+                <w:color w:val="000000"/>
+              </w:rPr>
+            </w:pPr>
+            <w:r>
+              <w:rPr>
+                <w:rFonts w:eastAsia="Times New Roman" w:cs="Times New Roman"/>
+                <w:color w:val="000000"/>
+              </w:rPr>
+              <w:t>-0.978</w:t>
+            </w:r>
+          </w:p>
+        </w:tc>
+        <w:tc>
+          <w:tcPr>
+            <w:tcW w:w="1300" w:type="dxa"/>
+            <w:tcBorders>
+              <w:top w:val="nil"/>
+              <w:left w:val="nil"/>
+              <w:bottom w:val="nil"/>
+              <w:right w:val="nil"/>
+            </w:tcBorders>
+            <w:shd w:val="clear" w:color="auto" w:fill="auto"/>
+            <w:noWrap/>
+            <w:vAlign w:val="bottom"/>
+            <w:hideMark/>
+          </w:tcPr>
+          <w:p>
+            <w:pPr>
+              <w:jc w:val="right"/>
+              <w:rPr>
+                <w:rFonts w:eastAsia="Times New Roman" w:cs="Times New Roman"/>
+                <w:color w:val="000000"/>
+              </w:rPr>
+            </w:pPr>
+            <w:r>
+              <w:rPr>
+                <w:rFonts w:eastAsia="Times New Roman" w:cs="Times New Roman"/>
+                <w:color w:val="000000"/>
+              </w:rPr>
+              <w:t>0.328</w:t>
+            </w:r>
+          </w:p>
+        </w:tc>
+      </w:tr>
+      <w:tr>
+        <w:trPr>
+          <w:trHeight w:val="320"/>
+        </w:trPr>
+        <w:tc>
+          <w:tcPr>
+            <w:tcW w:w="360" w:type="dxa"/>
+            <w:tcBorders>
+              <w:top w:val="nil"/>
+              <w:left w:val="nil"/>
+              <w:bottom w:val="nil"/>
+              <w:right w:val="nil"/>
+            </w:tcBorders>
+            <w:shd w:val="clear" w:color="auto" w:fill="auto"/>
+            <w:noWrap/>
+            <w:vAlign w:val="bottom"/>
+          </w:tcPr>
+          <w:p>
+            <w:pPr>
+              <w:rPr>
+                <w:rFonts w:eastAsia="Times New Roman" w:cs="Times New Roman"/>
+                <w:color w:val="000000"/>
+              </w:rPr>
+            </w:pPr>
+          </w:p>
+        </w:tc>
+        <w:tc>
+          <w:tcPr>
+            <w:tcW w:w="1623" w:type="dxa"/>
+            <w:tcBorders>
+              <w:top w:val="nil"/>
+              <w:left w:val="nil"/>
+              <w:bottom w:val="nil"/>
+              <w:right w:val="nil"/>
+            </w:tcBorders>
+            <w:shd w:val="clear" w:color="auto" w:fill="auto"/>
+            <w:noWrap/>
+            <w:vAlign w:val="bottom"/>
+            <w:hideMark/>
+          </w:tcPr>
+          <w:p>
+            <w:pPr>
+              <w:jc w:val="right"/>
+              <w:rPr>
+                <w:rFonts w:eastAsia="Times New Roman" w:cs="Times New Roman"/>
+                <w:color w:val="000000"/>
+              </w:rPr>
+            </w:pPr>
+            <w:r>
+              <w:rPr>
+                <w:rFonts w:eastAsia="Times New Roman" w:cs="Times New Roman"/>
+                <w:color w:val="000000"/>
+              </w:rPr>
+              <w:t>Soil N</w:t>
+            </w:r>
+          </w:p>
+        </w:tc>
+        <w:tc>
+          <w:tcPr>
+            <w:tcW w:w="1296" w:type="dxa"/>
+            <w:tcBorders>
+              <w:top w:val="nil"/>
+              <w:left w:val="nil"/>
+              <w:bottom w:val="nil"/>
+              <w:right w:val="nil"/>
+            </w:tcBorders>
+            <w:shd w:val="clear" w:color="auto" w:fill="auto"/>
+            <w:noWrap/>
+            <w:vAlign w:val="bottom"/>
+            <w:hideMark/>
+          </w:tcPr>
+          <w:p>
+            <w:pPr>
+              <w:jc w:val="right"/>
+              <w:rPr>
+                <w:rFonts w:eastAsia="Times New Roman" w:cs="Times New Roman"/>
+                <w:color w:val="000000"/>
+              </w:rPr>
+            </w:pPr>
+            <w:r>
+              <w:rPr>
+                <w:rFonts w:eastAsia="Times New Roman" w:cs="Times New Roman"/>
+                <w:color w:val="000000"/>
+              </w:rPr>
+              <w:t>-0.416</w:t>
+            </w:r>
+          </w:p>
+        </w:tc>
+        <w:tc>
+          <w:tcPr>
+            <w:tcW w:w="1300" w:type="dxa"/>
+            <w:tcBorders>
+              <w:top w:val="nil"/>
+              <w:left w:val="nil"/>
+              <w:bottom w:val="nil"/>
+              <w:right w:val="nil"/>
+            </w:tcBorders>
+            <w:shd w:val="clear" w:color="auto" w:fill="auto"/>
+            <w:noWrap/>
+            <w:vAlign w:val="bottom"/>
+            <w:hideMark/>
+          </w:tcPr>
+          <w:p>
+            <w:pPr>
+              <w:jc w:val="right"/>
+              <w:rPr>
+                <w:rFonts w:eastAsia="Times New Roman" w:cs="Times New Roman"/>
+                <w:color w:val="000000"/>
+              </w:rPr>
+            </w:pPr>
+            <w:r>
+              <w:rPr>
+                <w:rFonts w:eastAsia="Times New Roman" w:cs="Times New Roman"/>
+                <w:color w:val="000000"/>
+              </w:rPr>
+              <w:t>0.152</w:t>
+            </w:r>
+          </w:p>
+        </w:tc>
+        <w:tc>
+          <w:tcPr>
+            <w:tcW w:w="1300" w:type="dxa"/>
+            <w:tcBorders>
+              <w:top w:val="nil"/>
+              <w:left w:val="nil"/>
+              <w:bottom w:val="nil"/>
+              <w:right w:val="nil"/>
+            </w:tcBorders>
+            <w:shd w:val="clear" w:color="auto" w:fill="auto"/>
+            <w:noWrap/>
+            <w:vAlign w:val="bottom"/>
+            <w:hideMark/>
+          </w:tcPr>
+          <w:p>
+            <w:pPr>
+              <w:jc w:val="right"/>
+              <w:rPr>
+                <w:rFonts w:eastAsia="Times New Roman" w:cs="Times New Roman"/>
+                <w:color w:val="000000"/>
+              </w:rPr>
+            </w:pPr>
+            <w:r>
+              <w:rPr>
+                <w:rFonts w:eastAsia="Times New Roman" w:cs="Times New Roman"/>
+                <w:color w:val="000000"/>
+              </w:rPr>
+              <w:t>-2.728</w:t>
+            </w:r>
+          </w:p>
+        </w:tc>
+        <w:tc>
+          <w:tcPr>
+            <w:tcW w:w="1300" w:type="dxa"/>
+            <w:tcBorders>
+              <w:top w:val="nil"/>
+              <w:left w:val="nil"/>
+              <w:bottom w:val="nil"/>
+              <w:right w:val="nil"/>
+            </w:tcBorders>
+            <w:shd w:val="clear" w:color="auto" w:fill="auto"/>
+            <w:noWrap/>
+            <w:vAlign w:val="bottom"/>
+            <w:hideMark/>
+          </w:tcPr>
+          <w:p>
+            <w:pPr>
+              <w:jc w:val="right"/>
+              <w:rPr>
+                <w:rFonts w:eastAsia="Times New Roman" w:cs="Times New Roman"/>
+                <w:b/>
+                <w:bCs/>
+                <w:color w:val="000000"/>
+              </w:rPr>
+            </w:pPr>
+            <w:r>
+              <w:rPr>
+                <w:rFonts w:eastAsia="Times New Roman" w:cs="Times New Roman"/>
+                <w:b/>
+                <w:bCs/>
+                <w:color w:val="000000"/>
+              </w:rPr>
+              <w:t>0.006</w:t>
+            </w:r>
+          </w:p>
+        </w:tc>
+      </w:tr>
+      <w:tr>
+        <w:trPr>
+          <w:trHeight w:val="320"/>
+        </w:trPr>
+        <w:tc>
+          <w:tcPr>
+            <w:tcW w:w="360" w:type="dxa"/>
+            <w:tcBorders>
+              <w:top w:val="nil"/>
+              <w:left w:val="nil"/>
+              <w:bottom w:val="nil"/>
+              <w:right w:val="nil"/>
+            </w:tcBorders>
+            <w:shd w:val="clear" w:color="auto" w:fill="auto"/>
+            <w:noWrap/>
+            <w:vAlign w:val="bottom"/>
+          </w:tcPr>
+          <w:p>
+            <w:pPr>
+              <w:rPr>
+                <w:rFonts w:eastAsia="Times New Roman" w:cs="Times New Roman"/>
+                <w:color w:val="000000"/>
+              </w:rPr>
+            </w:pPr>
+          </w:p>
+        </w:tc>
+        <w:tc>
+          <w:tcPr>
+            <w:tcW w:w="1623" w:type="dxa"/>
+            <w:tcBorders>
+              <w:top w:val="nil"/>
+              <w:left w:val="nil"/>
+              <w:bottom w:val="nil"/>
+              <w:right w:val="nil"/>
+            </w:tcBorders>
+            <w:shd w:val="clear" w:color="auto" w:fill="auto"/>
+            <w:noWrap/>
+            <w:vAlign w:val="bottom"/>
+            <w:hideMark/>
+          </w:tcPr>
+          <w:p>
+            <w:pPr>
+              <w:jc w:val="right"/>
+              <w:rPr>
+                <w:rFonts w:eastAsia="Times New Roman" w:cs="Times New Roman"/>
+                <w:color w:val="000000"/>
+              </w:rPr>
+            </w:pPr>
+            <w:r>
+              <w:rPr>
+                <w:rFonts w:eastAsia="Times New Roman" w:cs="Times New Roman"/>
+                <w:color w:val="000000"/>
+              </w:rPr>
+              <w:t>PFT</w:t>
+            </w:r>
+          </w:p>
+        </w:tc>
+        <w:tc>
+          <w:tcPr>
+            <w:tcW w:w="1296" w:type="dxa"/>
+            <w:tcBorders>
+              <w:top w:val="nil"/>
+              <w:left w:val="nil"/>
+              <w:bottom w:val="nil"/>
+              <w:right w:val="nil"/>
+            </w:tcBorders>
+            <w:shd w:val="clear" w:color="auto" w:fill="auto"/>
+            <w:noWrap/>
+            <w:vAlign w:val="bottom"/>
+            <w:hideMark/>
+          </w:tcPr>
+          <w:p>
+            <w:pPr>
+              <w:jc w:val="right"/>
+              <w:rPr>
+                <w:rFonts w:eastAsia="Times New Roman" w:cs="Times New Roman"/>
+                <w:color w:val="000000"/>
+              </w:rPr>
+            </w:pPr>
+            <w:r>
+              <w:rPr>
+                <w:rFonts w:eastAsia="Times New Roman" w:cs="Times New Roman"/>
+                <w:color w:val="000000"/>
+              </w:rPr>
+              <w:t>-5.89</w:t>
+            </w:r>
+            <w:r>
+              <w:rPr>
+                <w:rFonts w:eastAsia="Times New Roman" w:cs="Times New Roman"/>
+                <w:color w:val="000000"/>
+              </w:rPr>
+              <w:t>0</w:t>
+            </w:r>
+          </w:p>
+        </w:tc>
+        <w:tc>
+          <w:tcPr>
+            <w:tcW w:w="1300" w:type="dxa"/>
+            <w:tcBorders>
+              <w:top w:val="nil"/>
+              <w:left w:val="nil"/>
+              <w:bottom w:val="nil"/>
+              <w:right w:val="nil"/>
+            </w:tcBorders>
+            <w:shd w:val="clear" w:color="auto" w:fill="auto"/>
+            <w:noWrap/>
+            <w:vAlign w:val="bottom"/>
+            <w:hideMark/>
+          </w:tcPr>
+          <w:p>
+            <w:pPr>
+              <w:jc w:val="right"/>
+              <w:rPr>
+                <w:rFonts w:eastAsia="Times New Roman" w:cs="Times New Roman"/>
+                <w:color w:val="000000"/>
+              </w:rPr>
+            </w:pPr>
+            <w:r>
+              <w:rPr>
+                <w:rFonts w:eastAsia="Times New Roman" w:cs="Times New Roman"/>
+                <w:color w:val="000000"/>
+              </w:rPr>
+              <w:t>6.852</w:t>
+            </w:r>
+          </w:p>
+        </w:tc>
+        <w:tc>
+          <w:tcPr>
+            <w:tcW w:w="1300" w:type="dxa"/>
+            <w:tcBorders>
+              <w:top w:val="nil"/>
+              <w:left w:val="nil"/>
+              <w:bottom w:val="nil"/>
+              <w:right w:val="nil"/>
+            </w:tcBorders>
+            <w:shd w:val="clear" w:color="auto" w:fill="auto"/>
+            <w:noWrap/>
+            <w:vAlign w:val="bottom"/>
+            <w:hideMark/>
+          </w:tcPr>
+          <w:p>
+            <w:pPr>
+              <w:jc w:val="right"/>
+              <w:rPr>
+                <w:rFonts w:eastAsia="Times New Roman" w:cs="Times New Roman"/>
+                <w:color w:val="000000"/>
+              </w:rPr>
+            </w:pPr>
+            <w:r>
+              <w:rPr>
+                <w:rFonts w:eastAsia="Times New Roman" w:cs="Times New Roman"/>
+                <w:color w:val="000000"/>
+              </w:rPr>
+              <w:t>-0.86</w:t>
+            </w:r>
+            <w:r>
+              <w:rPr>
+                <w:rFonts w:eastAsia="Times New Roman" w:cs="Times New Roman"/>
+                <w:color w:val="000000"/>
+              </w:rPr>
+              <w:t>0</w:t>
+            </w:r>
+          </w:p>
+        </w:tc>
+        <w:tc>
+          <w:tcPr>
+            <w:tcW w:w="1300" w:type="dxa"/>
+            <w:tcBorders>
+              <w:top w:val="nil"/>
+              <w:left w:val="nil"/>
+              <w:bottom w:val="nil"/>
+              <w:right w:val="nil"/>
+            </w:tcBorders>
+            <w:shd w:val="clear" w:color="auto" w:fill="auto"/>
+            <w:noWrap/>
+            <w:vAlign w:val="bottom"/>
+            <w:hideMark/>
+          </w:tcPr>
+          <w:p>
+            <w:pPr>
+              <w:jc w:val="right"/>
+              <w:rPr>
+                <w:rFonts w:eastAsia="Times New Roman" w:cs="Times New Roman"/>
+                <w:color w:val="000000"/>
+              </w:rPr>
+            </w:pPr>
+            <w:r>
+              <w:rPr>
+                <w:rFonts w:eastAsia="Times New Roman" w:cs="Times New Roman"/>
+                <w:color w:val="000000"/>
+              </w:rPr>
+              <w:t>0.39</w:t>
+            </w:r>
+            <w:r>
+              <w:rPr>
+                <w:rFonts w:eastAsia="Times New Roman" w:cs="Times New Roman"/>
+                <w:color w:val="000000"/>
+              </w:rPr>
+              <w:t>0</w:t>
+            </w:r>
+          </w:p>
+        </w:tc>
+      </w:tr>
+      <w:tr>
+        <w:trPr>
+          <w:trHeight w:val="320"/>
+        </w:trPr>
+        <w:tc>
+          <w:tcPr>
+            <w:tcW w:w="1983" w:type="dxa"/>
+            <w:gridSpan w:val="2"/>
+            <w:tcBorders>
+              <w:top w:val="nil"/>
+              <w:left w:val="nil"/>
+              <w:bottom w:val="nil"/>
+              <w:right w:val="nil"/>
+            </w:tcBorders>
+            <w:shd w:val="clear" w:color="auto" w:fill="auto"/>
+            <w:noWrap/>
+            <w:vAlign w:val="bottom"/>
+          </w:tcPr>
+          <w:p>
+            <w:pPr>
+              <w:rPr>
+                <w:rFonts w:eastAsia="Times New Roman" w:cs="Times New Roman"/>
+                <w:color w:val="000000"/>
+              </w:rPr>
+            </w:pPr>
+            <w:r>
+              <w:rPr>
+                <w:rFonts w:eastAsia="Times New Roman" w:cs="Times New Roman"/>
+                <w:i/>
+                <w:iCs/>
+                <w:color w:val="000000"/>
+                <w:lang w:val="el-GR"/>
+              </w:rPr>
+              <w:t>χ</w:t>
+            </w:r>
+          </w:p>
+        </w:tc>
+        <w:tc>
+          <w:tcPr>
+            <w:tcW w:w="1296" w:type="dxa"/>
+            <w:tcBorders>
+              <w:top w:val="nil"/>
+              <w:left w:val="nil"/>
+              <w:bottom w:val="nil"/>
+              <w:right w:val="nil"/>
+            </w:tcBorders>
+            <w:shd w:val="clear" w:color="auto" w:fill="auto"/>
+            <w:noWrap/>
+            <w:vAlign w:val="bottom"/>
+          </w:tcPr>
+          <w:p>
+            <w:pPr>
+              <w:jc w:val="right"/>
+              <w:rPr>
+                <w:rFonts w:eastAsia="Times New Roman" w:cs="Times New Roman"/>
+                <w:color w:val="000000"/>
+              </w:rPr>
+            </w:pPr>
+          </w:p>
+        </w:tc>
+        <w:tc>
+          <w:tcPr>
+            <w:tcW w:w="1300" w:type="dxa"/>
+            <w:tcBorders>
+              <w:top w:val="nil"/>
+              <w:left w:val="nil"/>
+              <w:bottom w:val="nil"/>
+              <w:right w:val="nil"/>
+            </w:tcBorders>
+            <w:shd w:val="clear" w:color="auto" w:fill="auto"/>
+            <w:noWrap/>
+            <w:vAlign w:val="bottom"/>
+          </w:tcPr>
+          <w:p>
+            <w:pPr>
+              <w:jc w:val="right"/>
+              <w:rPr>
+                <w:rFonts w:eastAsia="Times New Roman" w:cs="Times New Roman"/>
+                <w:color w:val="000000"/>
+              </w:rPr>
+            </w:pPr>
+          </w:p>
+        </w:tc>
+        <w:tc>
+          <w:tcPr>
+            <w:tcW w:w="1300" w:type="dxa"/>
+            <w:tcBorders>
+              <w:top w:val="nil"/>
+              <w:left w:val="nil"/>
+              <w:bottom w:val="nil"/>
+              <w:right w:val="nil"/>
+            </w:tcBorders>
+            <w:shd w:val="clear" w:color="auto" w:fill="auto"/>
+            <w:noWrap/>
+            <w:vAlign w:val="bottom"/>
+          </w:tcPr>
+          <w:p>
+            <w:pPr>
+              <w:jc w:val="right"/>
+              <w:rPr>
+                <w:rFonts w:eastAsia="Times New Roman" w:cs="Times New Roman"/>
+                <w:color w:val="000000"/>
+              </w:rPr>
+            </w:pPr>
+          </w:p>
+        </w:tc>
+        <w:tc>
+          <w:tcPr>
+            <w:tcW w:w="1300" w:type="dxa"/>
+            <w:tcBorders>
+              <w:top w:val="nil"/>
+              <w:left w:val="nil"/>
+              <w:bottom w:val="nil"/>
+              <w:right w:val="nil"/>
+            </w:tcBorders>
+            <w:shd w:val="clear" w:color="auto" w:fill="auto"/>
+            <w:noWrap/>
+            <w:vAlign w:val="bottom"/>
+          </w:tcPr>
+          <w:p>
+            <w:pPr>
+              <w:jc w:val="right"/>
+              <w:rPr>
+                <w:rFonts w:eastAsia="Times New Roman" w:cs="Times New Roman"/>
+                <w:color w:val="000000"/>
+              </w:rPr>
+            </w:pPr>
+          </w:p>
+        </w:tc>
+      </w:tr>
+      <w:tr>
+        <w:trPr>
+          <w:trHeight w:val="320"/>
+        </w:trPr>
+        <w:tc>
+          <w:tcPr>
+            <w:tcW w:w="360" w:type="dxa"/>
+            <w:tcBorders>
+              <w:top w:val="nil"/>
+              <w:left w:val="nil"/>
+              <w:bottom w:val="nil"/>
+              <w:right w:val="nil"/>
+            </w:tcBorders>
+            <w:shd w:val="clear" w:color="auto" w:fill="auto"/>
+            <w:noWrap/>
+            <w:vAlign w:val="bottom"/>
+          </w:tcPr>
+          <w:p>
+            <w:pPr>
+              <w:rPr>
+                <w:rFonts w:eastAsia="Times New Roman" w:cs="Times New Roman"/>
+                <w:color w:val="000000"/>
+              </w:rPr>
+            </w:pPr>
+          </w:p>
+        </w:tc>
+        <w:tc>
+          <w:tcPr>
+            <w:tcW w:w="1623" w:type="dxa"/>
+            <w:tcBorders>
+              <w:top w:val="nil"/>
+              <w:left w:val="nil"/>
+              <w:bottom w:val="nil"/>
+              <w:right w:val="nil"/>
+            </w:tcBorders>
+            <w:shd w:val="clear" w:color="auto" w:fill="auto"/>
+            <w:noWrap/>
+            <w:vAlign w:val="bottom"/>
+            <w:hideMark/>
+          </w:tcPr>
+          <w:p>
+            <w:pPr>
+              <w:jc w:val="right"/>
+              <w:rPr>
+                <w:rFonts w:eastAsia="Times New Roman" w:cs="Times New Roman"/>
+                <w:color w:val="000000"/>
+              </w:rPr>
+            </w:pPr>
+            <w:r>
+              <w:rPr>
+                <w:rFonts w:eastAsia="Times New Roman" w:cs="Times New Roman"/>
+                <w:color w:val="000000"/>
+              </w:rPr>
+              <w:t>VPD</w:t>
+            </w:r>
+          </w:p>
+        </w:tc>
+        <w:tc>
+          <w:tcPr>
+            <w:tcW w:w="1296" w:type="dxa"/>
+            <w:tcBorders>
+              <w:top w:val="nil"/>
+              <w:left w:val="nil"/>
+              <w:bottom w:val="nil"/>
+              <w:right w:val="nil"/>
+            </w:tcBorders>
+            <w:shd w:val="clear" w:color="auto" w:fill="auto"/>
+            <w:noWrap/>
+            <w:vAlign w:val="bottom"/>
+            <w:hideMark/>
+          </w:tcPr>
+          <w:p>
+            <w:pPr>
+              <w:jc w:val="right"/>
+              <w:rPr>
+                <w:rFonts w:eastAsia="Times New Roman" w:cs="Times New Roman"/>
+                <w:color w:val="000000"/>
+              </w:rPr>
+            </w:pPr>
+            <w:r>
+              <w:rPr>
+                <w:rFonts w:eastAsia="Times New Roman" w:cs="Times New Roman"/>
+                <w:color w:val="000000"/>
+              </w:rPr>
+              <w:t>-0.149</w:t>
+            </w:r>
+          </w:p>
+        </w:tc>
+        <w:tc>
+          <w:tcPr>
+            <w:tcW w:w="1300" w:type="dxa"/>
+            <w:tcBorders>
+              <w:top w:val="nil"/>
+              <w:left w:val="nil"/>
+              <w:bottom w:val="nil"/>
+              <w:right w:val="nil"/>
+            </w:tcBorders>
+            <w:shd w:val="clear" w:color="auto" w:fill="auto"/>
+            <w:noWrap/>
+            <w:vAlign w:val="bottom"/>
+            <w:hideMark/>
+          </w:tcPr>
+          <w:p>
+            <w:pPr>
+              <w:jc w:val="right"/>
+              <w:rPr>
+                <w:rFonts w:eastAsia="Times New Roman" w:cs="Times New Roman"/>
+                <w:color w:val="000000"/>
+              </w:rPr>
+            </w:pPr>
+            <w:r>
+              <w:rPr>
+                <w:rFonts w:eastAsia="Times New Roman" w:cs="Times New Roman"/>
+                <w:color w:val="000000"/>
+              </w:rPr>
+              <w:t>0.06</w:t>
+            </w:r>
+            <w:r>
+              <w:rPr>
+                <w:rFonts w:eastAsia="Times New Roman" w:cs="Times New Roman"/>
+                <w:color w:val="000000"/>
+              </w:rPr>
+              <w:t>0</w:t>
+            </w:r>
+          </w:p>
+        </w:tc>
+        <w:tc>
+          <w:tcPr>
+            <w:tcW w:w="1300" w:type="dxa"/>
+            <w:tcBorders>
+              <w:top w:val="nil"/>
+              <w:left w:val="nil"/>
+              <w:bottom w:val="nil"/>
+              <w:right w:val="nil"/>
+            </w:tcBorders>
+            <w:shd w:val="clear" w:color="auto" w:fill="auto"/>
+            <w:noWrap/>
+            <w:vAlign w:val="bottom"/>
+            <w:hideMark/>
+          </w:tcPr>
+          <w:p>
+            <w:pPr>
+              <w:jc w:val="right"/>
+              <w:rPr>
+                <w:rFonts w:eastAsia="Times New Roman" w:cs="Times New Roman"/>
+                <w:color w:val="000000"/>
+              </w:rPr>
+            </w:pPr>
+            <w:r>
+              <w:rPr>
+                <w:rFonts w:eastAsia="Times New Roman" w:cs="Times New Roman"/>
+                <w:color w:val="000000"/>
+              </w:rPr>
+              <w:t>-2.47</w:t>
+            </w:r>
+            <w:r>
+              <w:rPr>
+                <w:rFonts w:eastAsia="Times New Roman" w:cs="Times New Roman"/>
+                <w:color w:val="000000"/>
+              </w:rPr>
+              <w:t>0</w:t>
+            </w:r>
+          </w:p>
+        </w:tc>
+        <w:tc>
+          <w:tcPr>
+            <w:tcW w:w="1300" w:type="dxa"/>
+            <w:tcBorders>
+              <w:top w:val="nil"/>
+              <w:left w:val="nil"/>
+              <w:bottom w:val="nil"/>
+              <w:right w:val="nil"/>
+            </w:tcBorders>
+            <w:shd w:val="clear" w:color="auto" w:fill="auto"/>
+            <w:noWrap/>
+            <w:vAlign w:val="bottom"/>
+            <w:hideMark/>
+          </w:tcPr>
+          <w:p>
+            <w:pPr>
+              <w:jc w:val="right"/>
+              <w:rPr>
+                <w:rFonts w:eastAsia="Times New Roman" w:cs="Times New Roman"/>
+                <w:b/>
+                <w:bCs/>
+                <w:color w:val="000000"/>
+              </w:rPr>
+            </w:pPr>
+            <w:r>
+              <w:rPr>
+                <w:rFonts w:eastAsia="Times New Roman" w:cs="Times New Roman"/>
+                <w:b/>
+                <w:bCs/>
+                <w:color w:val="000000"/>
+              </w:rPr>
+              <w:t>0.013</w:t>
+            </w:r>
+          </w:p>
+        </w:tc>
+      </w:tr>
+      <w:tr>
+        <w:trPr>
+          <w:trHeight w:val="320"/>
+        </w:trPr>
+        <w:tc>
+          <w:tcPr>
+            <w:tcW w:w="360" w:type="dxa"/>
+            <w:tcBorders>
+              <w:top w:val="nil"/>
+              <w:left w:val="nil"/>
+              <w:bottom w:val="nil"/>
+              <w:right w:val="nil"/>
+            </w:tcBorders>
+            <w:shd w:val="clear" w:color="auto" w:fill="auto"/>
+            <w:noWrap/>
+            <w:vAlign w:val="bottom"/>
+          </w:tcPr>
+          <w:p>
+            <w:pPr>
+              <w:rPr>
+                <w:rFonts w:eastAsia="Times New Roman" w:cs="Times New Roman"/>
+                <w:color w:val="000000"/>
+              </w:rPr>
+            </w:pPr>
+          </w:p>
+        </w:tc>
+        <w:tc>
+          <w:tcPr>
+            <w:tcW w:w="1623" w:type="dxa"/>
+            <w:tcBorders>
+              <w:top w:val="nil"/>
+              <w:left w:val="nil"/>
+              <w:bottom w:val="nil"/>
+              <w:right w:val="nil"/>
+            </w:tcBorders>
+            <w:shd w:val="clear" w:color="auto" w:fill="auto"/>
+            <w:noWrap/>
+            <w:vAlign w:val="bottom"/>
+          </w:tcPr>
+          <w:p>
+            <w:pPr>
+              <w:jc w:val="right"/>
+              <w:rPr>
+                <w:rFonts w:eastAsia="Times New Roman" w:cs="Times New Roman"/>
+                <w:i/>
+                <w:iCs/>
+                <w:color w:val="000000"/>
+                <w:lang w:val="el-GR"/>
+              </w:rPr>
+            </w:pPr>
+            <w:r>
+              <w:rPr>
+                <w:rFonts w:eastAsia="Times New Roman" w:cs="Times New Roman"/>
+                <w:color w:val="000000"/>
+              </w:rPr>
+              <w:t>Temperature</w:t>
+            </w:r>
+          </w:p>
+        </w:tc>
+        <w:tc>
+          <w:tcPr>
+            <w:tcW w:w="1296" w:type="dxa"/>
+            <w:tcBorders>
+              <w:top w:val="nil"/>
+              <w:left w:val="nil"/>
+              <w:bottom w:val="nil"/>
+              <w:right w:val="nil"/>
+            </w:tcBorders>
+            <w:shd w:val="clear" w:color="auto" w:fill="auto"/>
+            <w:noWrap/>
+            <w:vAlign w:val="bottom"/>
+          </w:tcPr>
+          <w:p>
+            <w:pPr>
+              <w:jc w:val="right"/>
+              <w:rPr>
+                <w:rFonts w:eastAsia="Times New Roman" w:cs="Times New Roman"/>
+                <w:color w:val="000000"/>
+              </w:rPr>
+            </w:pPr>
+            <w:r>
+              <w:rPr>
+                <w:rFonts w:eastAsia="Times New Roman" w:cs="Times New Roman"/>
+                <w:color w:val="000000"/>
+              </w:rPr>
+              <w:t>0.001</w:t>
+            </w:r>
+          </w:p>
+        </w:tc>
+        <w:tc>
+          <w:tcPr>
+            <w:tcW w:w="1300" w:type="dxa"/>
+            <w:tcBorders>
+              <w:top w:val="nil"/>
+              <w:left w:val="nil"/>
+              <w:bottom w:val="nil"/>
+              <w:right w:val="nil"/>
+            </w:tcBorders>
+            <w:shd w:val="clear" w:color="auto" w:fill="auto"/>
+            <w:noWrap/>
+            <w:vAlign w:val="bottom"/>
+          </w:tcPr>
+          <w:p>
+            <w:pPr>
+              <w:jc w:val="right"/>
+              <w:rPr>
+                <w:rFonts w:eastAsia="Times New Roman" w:cs="Times New Roman"/>
+                <w:color w:val="000000"/>
+              </w:rPr>
+            </w:pPr>
+            <w:r>
+              <w:rPr>
+                <w:rFonts w:eastAsia="Times New Roman" w:cs="Times New Roman"/>
+                <w:color w:val="000000"/>
+              </w:rPr>
+              <w:t>0.006</w:t>
+            </w:r>
+          </w:p>
+        </w:tc>
+        <w:tc>
+          <w:tcPr>
+            <w:tcW w:w="1300" w:type="dxa"/>
+            <w:tcBorders>
+              <w:top w:val="nil"/>
+              <w:left w:val="nil"/>
+              <w:bottom w:val="nil"/>
+              <w:right w:val="nil"/>
+            </w:tcBorders>
+            <w:shd w:val="clear" w:color="auto" w:fill="auto"/>
+            <w:noWrap/>
+            <w:vAlign w:val="bottom"/>
+          </w:tcPr>
+          <w:p>
+            <w:pPr>
+              <w:jc w:val="right"/>
+              <w:rPr>
+                <w:rFonts w:eastAsia="Times New Roman" w:cs="Times New Roman"/>
+                <w:color w:val="000000"/>
+              </w:rPr>
+            </w:pPr>
+            <w:r>
+              <w:rPr>
+                <w:rFonts w:eastAsia="Times New Roman" w:cs="Times New Roman"/>
+                <w:color w:val="000000"/>
+              </w:rPr>
+              <w:t>0.092</w:t>
+            </w:r>
+          </w:p>
+        </w:tc>
+        <w:tc>
+          <w:tcPr>
+            <w:tcW w:w="1300" w:type="dxa"/>
+            <w:tcBorders>
+              <w:top w:val="nil"/>
+              <w:left w:val="nil"/>
+              <w:bottom w:val="nil"/>
+              <w:right w:val="nil"/>
+            </w:tcBorders>
+            <w:shd w:val="clear" w:color="auto" w:fill="auto"/>
+            <w:noWrap/>
+            <w:vAlign w:val="bottom"/>
+          </w:tcPr>
+          <w:p>
+            <w:pPr>
+              <w:jc w:val="right"/>
+              <w:rPr>
+                <w:rFonts w:eastAsia="Times New Roman" w:cs="Times New Roman"/>
+                <w:b/>
+                <w:bCs/>
+                <w:color w:val="000000"/>
+              </w:rPr>
+            </w:pPr>
+            <w:r>
+              <w:rPr>
+                <w:rFonts w:eastAsia="Times New Roman" w:cs="Times New Roman"/>
+                <w:color w:val="000000"/>
+              </w:rPr>
+              <w:t>0.927</w:t>
+            </w:r>
+          </w:p>
+        </w:tc>
+      </w:tr>
+      <w:tr>
+        <w:trPr>
+          <w:trHeight w:val="320"/>
+        </w:trPr>
+        <w:tc>
+          <w:tcPr>
+            <w:tcW w:w="360" w:type="dxa"/>
+            <w:tcBorders>
+              <w:top w:val="nil"/>
+              <w:left w:val="nil"/>
+              <w:bottom w:val="nil"/>
+              <w:right w:val="nil"/>
+            </w:tcBorders>
+            <w:shd w:val="clear" w:color="auto" w:fill="auto"/>
+            <w:noWrap/>
+            <w:vAlign w:val="bottom"/>
+          </w:tcPr>
+          <w:p>
+            <w:pPr>
+              <w:rPr>
+                <w:rFonts w:eastAsia="Times New Roman" w:cs="Times New Roman"/>
+                <w:color w:val="000000"/>
+              </w:rPr>
+            </w:pPr>
+          </w:p>
+        </w:tc>
+        <w:tc>
+          <w:tcPr>
+            <w:tcW w:w="1623" w:type="dxa"/>
+            <w:tcBorders>
+              <w:top w:val="nil"/>
+              <w:left w:val="nil"/>
+              <w:bottom w:val="nil"/>
+              <w:right w:val="nil"/>
+            </w:tcBorders>
+            <w:shd w:val="clear" w:color="auto" w:fill="auto"/>
+            <w:noWrap/>
+            <w:vAlign w:val="bottom"/>
+            <w:hideMark/>
+          </w:tcPr>
+          <w:p>
+            <w:pPr>
+              <w:jc w:val="right"/>
+              <w:rPr>
+                <w:rFonts w:eastAsia="Times New Roman" w:cs="Times New Roman"/>
+                <w:color w:val="000000"/>
+              </w:rPr>
+            </w:pPr>
+            <w:r>
+              <w:rPr>
+                <w:rFonts w:eastAsia="Times New Roman" w:cs="Times New Roman"/>
+                <w:i/>
+                <w:iCs/>
+                <w:color w:val="000000"/>
+                <w:lang w:val="el-GR"/>
+              </w:rPr>
+              <w:t>β</w:t>
+            </w:r>
+          </w:p>
+        </w:tc>
+        <w:tc>
+          <w:tcPr>
+            <w:tcW w:w="1296" w:type="dxa"/>
+            <w:tcBorders>
+              <w:top w:val="nil"/>
+              <w:left w:val="nil"/>
+              <w:bottom w:val="nil"/>
+              <w:right w:val="nil"/>
+            </w:tcBorders>
+            <w:shd w:val="clear" w:color="auto" w:fill="auto"/>
+            <w:noWrap/>
+            <w:vAlign w:val="bottom"/>
+            <w:hideMark/>
+          </w:tcPr>
+          <w:p>
+            <w:pPr>
+              <w:jc w:val="right"/>
+              <w:rPr>
+                <w:rFonts w:eastAsia="Times New Roman" w:cs="Times New Roman"/>
+                <w:color w:val="000000"/>
+              </w:rPr>
+            </w:pPr>
+            <w:r>
+              <w:rPr>
+                <w:rFonts w:eastAsia="Times New Roman" w:cs="Times New Roman"/>
+                <w:color w:val="000000"/>
+              </w:rPr>
+              <w:t>0.001</w:t>
+            </w:r>
+          </w:p>
+        </w:tc>
+        <w:tc>
+          <w:tcPr>
+            <w:tcW w:w="1300" w:type="dxa"/>
+            <w:tcBorders>
+              <w:top w:val="nil"/>
+              <w:left w:val="nil"/>
+              <w:bottom w:val="nil"/>
+              <w:right w:val="nil"/>
+            </w:tcBorders>
+            <w:shd w:val="clear" w:color="auto" w:fill="auto"/>
+            <w:noWrap/>
+            <w:vAlign w:val="bottom"/>
+            <w:hideMark/>
+          </w:tcPr>
+          <w:p>
+            <w:pPr>
+              <w:jc w:val="right"/>
+              <w:rPr>
+                <w:rFonts w:eastAsia="Times New Roman" w:cs="Times New Roman"/>
+                <w:color w:val="000000"/>
+              </w:rPr>
+            </w:pPr>
+            <w:r>
+              <w:rPr>
+                <w:rFonts w:eastAsia="Times New Roman" w:cs="Times New Roman"/>
+                <w:color w:val="000000"/>
+              </w:rPr>
+              <w:t>&lt;0.001</w:t>
+            </w:r>
+          </w:p>
+        </w:tc>
+        <w:tc>
+          <w:tcPr>
+            <w:tcW w:w="1300" w:type="dxa"/>
+            <w:tcBorders>
+              <w:top w:val="nil"/>
+              <w:left w:val="nil"/>
+              <w:bottom w:val="nil"/>
+              <w:right w:val="nil"/>
+            </w:tcBorders>
+            <w:shd w:val="clear" w:color="auto" w:fill="auto"/>
+            <w:noWrap/>
+            <w:vAlign w:val="bottom"/>
+            <w:hideMark/>
+          </w:tcPr>
+          <w:p>
+            <w:pPr>
+              <w:jc w:val="right"/>
+              <w:rPr>
+                <w:rFonts w:eastAsia="Times New Roman" w:cs="Times New Roman"/>
+                <w:color w:val="000000"/>
+              </w:rPr>
+            </w:pPr>
+            <w:r>
+              <w:rPr>
+                <w:rFonts w:eastAsia="Times New Roman" w:cs="Times New Roman"/>
+                <w:color w:val="000000"/>
+              </w:rPr>
+              <w:t>13.737</w:t>
+            </w:r>
+          </w:p>
+        </w:tc>
+        <w:tc>
+          <w:tcPr>
+            <w:tcW w:w="1300" w:type="dxa"/>
+            <w:tcBorders>
+              <w:top w:val="nil"/>
+              <w:left w:val="nil"/>
+              <w:bottom w:val="nil"/>
+              <w:right w:val="nil"/>
+            </w:tcBorders>
+            <w:shd w:val="clear" w:color="auto" w:fill="auto"/>
+            <w:noWrap/>
+            <w:vAlign w:val="bottom"/>
+            <w:hideMark/>
+          </w:tcPr>
+          <w:p>
+            <w:pPr>
+              <w:jc w:val="right"/>
+              <w:rPr>
+                <w:rFonts w:eastAsia="Times New Roman" w:cs="Times New Roman"/>
+                <w:b/>
+                <w:bCs/>
+                <w:color w:val="000000"/>
+              </w:rPr>
+            </w:pPr>
+            <w:r>
+              <w:rPr>
+                <w:rFonts w:eastAsia="Times New Roman" w:cs="Times New Roman"/>
+                <w:b/>
+                <w:bCs/>
+                <w:color w:val="000000"/>
+              </w:rPr>
+              <w:t>&lt;0.001</w:t>
+            </w:r>
+          </w:p>
+        </w:tc>
+      </w:tr>
+      <w:tr>
+        <w:trPr>
+          <w:trHeight w:val="320"/>
+        </w:trPr>
+        <w:tc>
+          <w:tcPr>
+            <w:tcW w:w="360" w:type="dxa"/>
+            <w:tcBorders>
+              <w:top w:val="nil"/>
+              <w:left w:val="nil"/>
+              <w:bottom w:val="nil"/>
+              <w:right w:val="nil"/>
+            </w:tcBorders>
+            <w:shd w:val="clear" w:color="auto" w:fill="auto"/>
+            <w:noWrap/>
+            <w:vAlign w:val="bottom"/>
+          </w:tcPr>
+          <w:p>
+            <w:pPr>
+              <w:rPr>
+                <w:rFonts w:eastAsia="Times New Roman" w:cs="Times New Roman"/>
+                <w:color w:val="000000"/>
+              </w:rPr>
+            </w:pPr>
+          </w:p>
+        </w:tc>
+        <w:tc>
+          <w:tcPr>
+            <w:tcW w:w="1623" w:type="dxa"/>
+            <w:tcBorders>
+              <w:top w:val="nil"/>
+              <w:left w:val="nil"/>
+              <w:bottom w:val="nil"/>
+              <w:right w:val="nil"/>
+            </w:tcBorders>
+            <w:shd w:val="clear" w:color="auto" w:fill="auto"/>
+            <w:noWrap/>
+            <w:vAlign w:val="bottom"/>
+            <w:hideMark/>
+          </w:tcPr>
+          <w:p>
+            <w:pPr>
+              <w:jc w:val="right"/>
+              <w:rPr>
+                <w:rFonts w:eastAsia="Times New Roman" w:cs="Times New Roman"/>
+                <w:color w:val="000000"/>
+              </w:rPr>
+            </w:pPr>
+            <w:r>
+              <w:rPr>
+                <w:rFonts w:eastAsia="Times New Roman" w:cs="Times New Roman"/>
+                <w:color w:val="000000"/>
+              </w:rPr>
+              <w:t>PFT</w:t>
+            </w:r>
+          </w:p>
+        </w:tc>
+        <w:tc>
+          <w:tcPr>
+            <w:tcW w:w="1296" w:type="dxa"/>
+            <w:tcBorders>
+              <w:top w:val="nil"/>
+              <w:left w:val="nil"/>
+              <w:bottom w:val="nil"/>
+              <w:right w:val="nil"/>
+            </w:tcBorders>
+            <w:shd w:val="clear" w:color="auto" w:fill="auto"/>
+            <w:noWrap/>
+            <w:vAlign w:val="bottom"/>
+            <w:hideMark/>
+          </w:tcPr>
+          <w:p>
+            <w:pPr>
+              <w:jc w:val="right"/>
+              <w:rPr>
+                <w:rFonts w:eastAsia="Times New Roman" w:cs="Times New Roman"/>
+                <w:color w:val="000000"/>
+              </w:rPr>
+            </w:pPr>
+            <w:r>
+              <w:rPr>
+                <w:rFonts w:eastAsia="Times New Roman" w:cs="Times New Roman"/>
+                <w:color w:val="000000"/>
+              </w:rPr>
+              <w:t>-0.081</w:t>
+            </w:r>
+          </w:p>
+        </w:tc>
+        <w:tc>
+          <w:tcPr>
+            <w:tcW w:w="1300" w:type="dxa"/>
+            <w:tcBorders>
+              <w:top w:val="nil"/>
+              <w:left w:val="nil"/>
+              <w:bottom w:val="nil"/>
+              <w:right w:val="nil"/>
+            </w:tcBorders>
+            <w:shd w:val="clear" w:color="auto" w:fill="auto"/>
+            <w:noWrap/>
+            <w:vAlign w:val="bottom"/>
+            <w:hideMark/>
+          </w:tcPr>
+          <w:p>
+            <w:pPr>
+              <w:jc w:val="right"/>
+              <w:rPr>
+                <w:rFonts w:eastAsia="Times New Roman" w:cs="Times New Roman"/>
+                <w:color w:val="000000"/>
+              </w:rPr>
+            </w:pPr>
+            <w:r>
+              <w:rPr>
+                <w:rFonts w:eastAsia="Times New Roman" w:cs="Times New Roman"/>
+                <w:color w:val="000000"/>
+              </w:rPr>
+              <w:t>0.009</w:t>
+            </w:r>
+          </w:p>
+        </w:tc>
+        <w:tc>
+          <w:tcPr>
+            <w:tcW w:w="1300" w:type="dxa"/>
+            <w:tcBorders>
+              <w:top w:val="nil"/>
+              <w:left w:val="nil"/>
+              <w:bottom w:val="nil"/>
+              <w:right w:val="nil"/>
+            </w:tcBorders>
+            <w:shd w:val="clear" w:color="auto" w:fill="auto"/>
+            <w:noWrap/>
+            <w:vAlign w:val="bottom"/>
+            <w:hideMark/>
+          </w:tcPr>
+          <w:p>
+            <w:pPr>
+              <w:jc w:val="right"/>
+              <w:rPr>
+                <w:rFonts w:eastAsia="Times New Roman" w:cs="Times New Roman"/>
+                <w:color w:val="000000"/>
+              </w:rPr>
+            </w:pPr>
+            <w:r>
+              <w:rPr>
+                <w:rFonts w:eastAsia="Times New Roman" w:cs="Times New Roman"/>
+                <w:color w:val="000000"/>
+              </w:rPr>
+              <w:t>-9.297</w:t>
+            </w:r>
+          </w:p>
+        </w:tc>
+        <w:tc>
+          <w:tcPr>
+            <w:tcW w:w="1300" w:type="dxa"/>
+            <w:tcBorders>
+              <w:top w:val="nil"/>
+              <w:left w:val="nil"/>
+              <w:bottom w:val="nil"/>
+              <w:right w:val="nil"/>
+            </w:tcBorders>
+            <w:shd w:val="clear" w:color="auto" w:fill="auto"/>
+            <w:noWrap/>
+            <w:vAlign w:val="bottom"/>
+            <w:hideMark/>
+          </w:tcPr>
+          <w:p>
+            <w:pPr>
+              <w:jc w:val="right"/>
+              <w:rPr>
+                <w:rFonts w:eastAsia="Times New Roman" w:cs="Times New Roman"/>
+                <w:b/>
+                <w:bCs/>
+                <w:color w:val="000000"/>
+              </w:rPr>
+            </w:pPr>
+            <w:r>
+              <w:rPr>
+                <w:rFonts w:eastAsia="Times New Roman" w:cs="Times New Roman"/>
+                <w:b/>
+                <w:bCs/>
+                <w:color w:val="000000"/>
+              </w:rPr>
+              <w:t>&lt;0.001</w:t>
+            </w:r>
+          </w:p>
+        </w:tc>
+      </w:tr>
+      <w:tr>
+        <w:trPr>
+          <w:trHeight w:val="320"/>
+        </w:trPr>
+        <w:tc>
+          <w:tcPr>
+            <w:tcW w:w="1983" w:type="dxa"/>
+            <w:gridSpan w:val="2"/>
+            <w:tcBorders>
+              <w:top w:val="nil"/>
+              <w:left w:val="nil"/>
+              <w:right w:val="nil"/>
+            </w:tcBorders>
+            <w:shd w:val="clear" w:color="auto" w:fill="auto"/>
+            <w:noWrap/>
+            <w:vAlign w:val="bottom"/>
+            <w:hideMark/>
+          </w:tcPr>
+          <w:p>
+            <w:pPr>
+              <w:rPr>
+                <w:rFonts w:eastAsia="Times New Roman" w:cs="Times New Roman"/>
+                <w:color w:val="000000"/>
+              </w:rPr>
+            </w:pPr>
+            <w:r>
+              <w:rPr>
+                <w:rFonts w:eastAsia="Times New Roman" w:cs="Times New Roman"/>
+                <w:color w:val="000000"/>
+              </w:rPr>
+              <w:t>VPD</w:t>
+            </w:r>
+          </w:p>
+        </w:tc>
+        <w:tc>
+          <w:tcPr>
+            <w:tcW w:w="1296" w:type="dxa"/>
+            <w:tcBorders>
+              <w:top w:val="nil"/>
+              <w:left w:val="nil"/>
+              <w:right w:val="nil"/>
+            </w:tcBorders>
+            <w:shd w:val="clear" w:color="auto" w:fill="auto"/>
+            <w:noWrap/>
+            <w:vAlign w:val="bottom"/>
+          </w:tcPr>
+          <w:p>
+            <w:pPr>
+              <w:jc w:val="right"/>
+              <w:rPr>
+                <w:rFonts w:eastAsia="Times New Roman" w:cs="Times New Roman"/>
+                <w:color w:val="000000"/>
+              </w:rPr>
+            </w:pPr>
+          </w:p>
+        </w:tc>
+        <w:tc>
+          <w:tcPr>
+            <w:tcW w:w="1300" w:type="dxa"/>
+            <w:tcBorders>
+              <w:top w:val="nil"/>
+              <w:left w:val="nil"/>
+              <w:right w:val="nil"/>
+            </w:tcBorders>
+            <w:shd w:val="clear" w:color="auto" w:fill="auto"/>
+            <w:noWrap/>
+            <w:vAlign w:val="bottom"/>
+          </w:tcPr>
+          <w:p>
+            <w:pPr>
+              <w:jc w:val="right"/>
+              <w:rPr>
+                <w:rFonts w:eastAsia="Times New Roman" w:cs="Times New Roman"/>
+                <w:color w:val="000000"/>
+              </w:rPr>
+            </w:pPr>
+          </w:p>
+        </w:tc>
+        <w:tc>
+          <w:tcPr>
+            <w:tcW w:w="1300" w:type="dxa"/>
+            <w:tcBorders>
+              <w:top w:val="nil"/>
+              <w:left w:val="nil"/>
+              <w:right w:val="nil"/>
+            </w:tcBorders>
+            <w:shd w:val="clear" w:color="auto" w:fill="auto"/>
+            <w:noWrap/>
+            <w:vAlign w:val="bottom"/>
+          </w:tcPr>
+          <w:p>
+            <w:pPr>
+              <w:jc w:val="right"/>
+              <w:rPr>
+                <w:rFonts w:eastAsia="Times New Roman" w:cs="Times New Roman"/>
+                <w:color w:val="000000"/>
+              </w:rPr>
+            </w:pPr>
+          </w:p>
+        </w:tc>
+        <w:tc>
+          <w:tcPr>
+            <w:tcW w:w="1300" w:type="dxa"/>
+            <w:tcBorders>
+              <w:top w:val="nil"/>
+              <w:left w:val="nil"/>
+              <w:right w:val="nil"/>
+            </w:tcBorders>
+            <w:shd w:val="clear" w:color="auto" w:fill="auto"/>
+            <w:noWrap/>
+            <w:vAlign w:val="bottom"/>
+          </w:tcPr>
+          <w:p>
+            <w:pPr>
+              <w:jc w:val="right"/>
+              <w:rPr>
+                <w:rFonts w:eastAsia="Times New Roman" w:cs="Times New Roman"/>
+                <w:b/>
+                <w:bCs/>
+                <w:color w:val="000000"/>
+              </w:rPr>
+            </w:pPr>
+          </w:p>
+        </w:tc>
+      </w:tr>
+      <w:tr>
+        <w:trPr>
+          <w:trHeight w:val="320"/>
+        </w:trPr>
+        <w:tc>
+          <w:tcPr>
+            <w:tcW w:w="360" w:type="dxa"/>
+            <w:tcBorders>
+              <w:top w:val="nil"/>
+              <w:left w:val="nil"/>
+              <w:right w:val="nil"/>
+            </w:tcBorders>
+            <w:shd w:val="clear" w:color="auto" w:fill="auto"/>
+            <w:noWrap/>
+            <w:vAlign w:val="bottom"/>
+          </w:tcPr>
+          <w:p>
+            <w:pPr>
+              <w:jc w:val="right"/>
+              <w:rPr>
+                <w:rFonts w:eastAsia="Times New Roman" w:cs="Times New Roman"/>
+                <w:color w:val="000000"/>
+              </w:rPr>
+            </w:pPr>
+          </w:p>
+        </w:tc>
+        <w:tc>
+          <w:tcPr>
+            <w:tcW w:w="1623" w:type="dxa"/>
+            <w:tcBorders>
+              <w:top w:val="nil"/>
+              <w:left w:val="nil"/>
+              <w:right w:val="nil"/>
+            </w:tcBorders>
+            <w:shd w:val="clear" w:color="auto" w:fill="auto"/>
+            <w:noWrap/>
+            <w:vAlign w:val="bottom"/>
+          </w:tcPr>
+          <w:p>
+            <w:pPr>
+              <w:jc w:val="right"/>
+              <w:rPr>
+                <w:rFonts w:eastAsia="Times New Roman" w:cs="Times New Roman"/>
+                <w:color w:val="000000"/>
+              </w:rPr>
+            </w:pPr>
+            <w:r>
+              <w:rPr>
+                <w:rFonts w:eastAsia="Times New Roman" w:cs="Times New Roman"/>
+                <w:color w:val="000000"/>
+              </w:rPr>
+              <w:t>Temperature</w:t>
+            </w:r>
+          </w:p>
+        </w:tc>
+        <w:tc>
+          <w:tcPr>
+            <w:tcW w:w="1296" w:type="dxa"/>
+            <w:tcBorders>
+              <w:top w:val="nil"/>
+              <w:left w:val="nil"/>
+              <w:right w:val="nil"/>
+            </w:tcBorders>
+            <w:shd w:val="clear" w:color="auto" w:fill="auto"/>
+            <w:noWrap/>
+            <w:vAlign w:val="bottom"/>
+          </w:tcPr>
+          <w:p>
+            <w:pPr>
+              <w:jc w:val="right"/>
+              <w:rPr>
+                <w:rFonts w:eastAsia="Times New Roman" w:cs="Times New Roman"/>
+                <w:color w:val="000000"/>
+              </w:rPr>
+            </w:pPr>
+            <w:r>
+              <w:rPr>
+                <w:rFonts w:eastAsia="Times New Roman" w:cs="Times New Roman"/>
+                <w:color w:val="000000"/>
+              </w:rPr>
+              <w:t>-0.059</w:t>
+            </w:r>
+          </w:p>
+        </w:tc>
+        <w:tc>
+          <w:tcPr>
+            <w:tcW w:w="1300" w:type="dxa"/>
+            <w:tcBorders>
+              <w:top w:val="nil"/>
+              <w:left w:val="nil"/>
+              <w:right w:val="nil"/>
+            </w:tcBorders>
+            <w:shd w:val="clear" w:color="auto" w:fill="auto"/>
+            <w:noWrap/>
+            <w:vAlign w:val="bottom"/>
+          </w:tcPr>
+          <w:p>
+            <w:pPr>
+              <w:jc w:val="right"/>
+              <w:rPr>
+                <w:rFonts w:eastAsia="Times New Roman" w:cs="Times New Roman"/>
+                <w:color w:val="000000"/>
+              </w:rPr>
+            </w:pPr>
+            <w:r>
+              <w:rPr>
+                <w:rFonts w:eastAsia="Times New Roman" w:cs="Times New Roman"/>
+                <w:color w:val="000000"/>
+              </w:rPr>
+              <w:t>0.004</w:t>
+            </w:r>
+          </w:p>
+        </w:tc>
+        <w:tc>
+          <w:tcPr>
+            <w:tcW w:w="1300" w:type="dxa"/>
+            <w:tcBorders>
+              <w:top w:val="nil"/>
+              <w:left w:val="nil"/>
+              <w:right w:val="nil"/>
+            </w:tcBorders>
+            <w:shd w:val="clear" w:color="auto" w:fill="auto"/>
+            <w:noWrap/>
+            <w:vAlign w:val="bottom"/>
+          </w:tcPr>
+          <w:p>
+            <w:pPr>
+              <w:jc w:val="right"/>
+              <w:rPr>
+                <w:rFonts w:eastAsia="Times New Roman" w:cs="Times New Roman"/>
+                <w:color w:val="000000"/>
+              </w:rPr>
+            </w:pPr>
+            <w:r>
+              <w:rPr>
+                <w:rFonts w:eastAsia="Times New Roman" w:cs="Times New Roman"/>
+                <w:color w:val="000000"/>
+              </w:rPr>
+              <w:t>-15.762</w:t>
+            </w:r>
+          </w:p>
+        </w:tc>
+        <w:tc>
+          <w:tcPr>
+            <w:tcW w:w="1300" w:type="dxa"/>
+            <w:tcBorders>
+              <w:top w:val="nil"/>
+              <w:left w:val="nil"/>
+              <w:right w:val="nil"/>
+            </w:tcBorders>
+            <w:shd w:val="clear" w:color="auto" w:fill="auto"/>
+            <w:noWrap/>
+            <w:vAlign w:val="bottom"/>
+          </w:tcPr>
+          <w:p>
+            <w:pPr>
+              <w:jc w:val="right"/>
+              <w:rPr>
+                <w:rFonts w:eastAsia="Times New Roman" w:cs="Times New Roman"/>
+                <w:b/>
+                <w:bCs/>
+                <w:color w:val="000000"/>
+              </w:rPr>
+            </w:pPr>
+            <w:r>
+              <w:rPr>
+                <w:rFonts w:eastAsia="Times New Roman" w:cs="Times New Roman"/>
+                <w:b/>
+                <w:bCs/>
+                <w:color w:val="000000"/>
+              </w:rPr>
+              <w:t>&lt;0.001</w:t>
+            </w:r>
+          </w:p>
+        </w:tc>
+      </w:tr>
+      <w:tr>
+        <w:trPr>
+          <w:trHeight w:val="320"/>
+        </w:trPr>
+        <w:tc>
+          <w:tcPr>
+            <w:tcW w:w="1983" w:type="dxa"/>
+            <w:gridSpan w:val="2"/>
+            <w:tcBorders>
+              <w:top w:val="nil"/>
+              <w:left w:val="nil"/>
+              <w:right w:val="nil"/>
+            </w:tcBorders>
+            <w:shd w:val="clear" w:color="auto" w:fill="auto"/>
+            <w:noWrap/>
+            <w:vAlign w:val="bottom"/>
+          </w:tcPr>
+          <w:p>
+            <w:pPr>
+              <w:rPr>
+                <w:rFonts w:eastAsia="Times New Roman" w:cs="Times New Roman"/>
+                <w:color w:val="000000"/>
+              </w:rPr>
+            </w:pPr>
+            <w:r>
+              <w:rPr>
+                <w:rFonts w:eastAsia="Times New Roman" w:cs="Times New Roman"/>
+                <w:color w:val="000000"/>
+              </w:rPr>
+              <w:t>Soil N</w:t>
+            </w:r>
+          </w:p>
+        </w:tc>
+        <w:tc>
+          <w:tcPr>
+            <w:tcW w:w="1296" w:type="dxa"/>
+            <w:tcBorders>
+              <w:top w:val="nil"/>
+              <w:left w:val="nil"/>
+              <w:right w:val="nil"/>
+            </w:tcBorders>
+            <w:shd w:val="clear" w:color="auto" w:fill="auto"/>
+            <w:noWrap/>
+            <w:vAlign w:val="bottom"/>
+          </w:tcPr>
+          <w:p>
+            <w:pPr>
+              <w:jc w:val="right"/>
+              <w:rPr>
+                <w:rFonts w:eastAsia="Times New Roman" w:cs="Times New Roman"/>
+                <w:color w:val="000000"/>
+              </w:rPr>
+            </w:pPr>
+          </w:p>
+        </w:tc>
+        <w:tc>
+          <w:tcPr>
+            <w:tcW w:w="1300" w:type="dxa"/>
+            <w:tcBorders>
+              <w:top w:val="nil"/>
+              <w:left w:val="nil"/>
+              <w:right w:val="nil"/>
+            </w:tcBorders>
+            <w:shd w:val="clear" w:color="auto" w:fill="auto"/>
+            <w:noWrap/>
+            <w:vAlign w:val="bottom"/>
+          </w:tcPr>
+          <w:p>
+            <w:pPr>
+              <w:jc w:val="right"/>
+              <w:rPr>
+                <w:rFonts w:eastAsia="Times New Roman" w:cs="Times New Roman"/>
+                <w:color w:val="000000"/>
+              </w:rPr>
+            </w:pPr>
+          </w:p>
+        </w:tc>
+        <w:tc>
+          <w:tcPr>
+            <w:tcW w:w="1300" w:type="dxa"/>
+            <w:tcBorders>
+              <w:top w:val="nil"/>
+              <w:left w:val="nil"/>
+              <w:right w:val="nil"/>
+            </w:tcBorders>
+            <w:shd w:val="clear" w:color="auto" w:fill="auto"/>
+            <w:noWrap/>
+            <w:vAlign w:val="bottom"/>
+          </w:tcPr>
+          <w:p>
+            <w:pPr>
+              <w:jc w:val="right"/>
+              <w:rPr>
+                <w:rFonts w:eastAsia="Times New Roman" w:cs="Times New Roman"/>
+                <w:color w:val="000000"/>
+              </w:rPr>
+            </w:pPr>
+          </w:p>
+        </w:tc>
+        <w:tc>
+          <w:tcPr>
+            <w:tcW w:w="1300" w:type="dxa"/>
+            <w:tcBorders>
+              <w:top w:val="nil"/>
+              <w:left w:val="nil"/>
+              <w:right w:val="nil"/>
+            </w:tcBorders>
+            <w:shd w:val="clear" w:color="auto" w:fill="auto"/>
+            <w:noWrap/>
+            <w:vAlign w:val="bottom"/>
+          </w:tcPr>
+          <w:p>
+            <w:pPr>
+              <w:jc w:val="right"/>
+              <w:rPr>
+                <w:rFonts w:eastAsia="Times New Roman" w:cs="Times New Roman"/>
+                <w:b/>
+                <w:bCs/>
+                <w:color w:val="000000"/>
+              </w:rPr>
+            </w:pPr>
+          </w:p>
+        </w:tc>
+      </w:tr>
+      <w:tr>
+        <w:trPr>
+          <w:trHeight w:val="320"/>
+        </w:trPr>
+        <w:tc>
+          <w:tcPr>
+            <w:tcW w:w="360" w:type="dxa"/>
+            <w:tcBorders>
+              <w:top w:val="nil"/>
+              <w:left w:val="nil"/>
+              <w:bottom w:val="single" w:sz="4" w:space="0" w:color="auto"/>
+              <w:right w:val="nil"/>
+            </w:tcBorders>
+            <w:shd w:val="clear" w:color="auto" w:fill="auto"/>
+            <w:noWrap/>
+            <w:vAlign w:val="bottom"/>
+            <w:hideMark/>
+          </w:tcPr>
+          <w:p>
+            <w:pPr>
+              <w:rPr>
+                <w:rFonts w:eastAsia="Times New Roman" w:cs="Times New Roman"/>
+                <w:color w:val="000000"/>
+              </w:rPr>
+            </w:pPr>
+          </w:p>
+        </w:tc>
+        <w:tc>
+          <w:tcPr>
+            <w:tcW w:w="1623" w:type="dxa"/>
+            <w:tcBorders>
+              <w:top w:val="nil"/>
+              <w:left w:val="nil"/>
+              <w:bottom w:val="single" w:sz="4" w:space="0" w:color="auto"/>
+              <w:right w:val="nil"/>
+            </w:tcBorders>
+            <w:shd w:val="clear" w:color="auto" w:fill="auto"/>
+            <w:noWrap/>
+            <w:vAlign w:val="bottom"/>
+            <w:hideMark/>
+          </w:tcPr>
+          <w:p>
+            <w:pPr>
+              <w:jc w:val="right"/>
+              <w:rPr>
+                <w:rFonts w:eastAsia="Times New Roman" w:cs="Times New Roman"/>
+                <w:color w:val="000000"/>
+              </w:rPr>
+            </w:pPr>
+            <w:r>
+              <w:rPr>
+                <w:rFonts w:eastAsia="Times New Roman" w:cs="Times New Roman"/>
+                <w:color w:val="000000"/>
+              </w:rPr>
+              <w:t>Soil moisture</w:t>
+            </w:r>
+          </w:p>
+        </w:tc>
+        <w:tc>
+          <w:tcPr>
+            <w:tcW w:w="1296" w:type="dxa"/>
+            <w:tcBorders>
+              <w:top w:val="nil"/>
+              <w:left w:val="nil"/>
+              <w:bottom w:val="single" w:sz="4" w:space="0" w:color="auto"/>
+              <w:right w:val="nil"/>
+            </w:tcBorders>
+            <w:shd w:val="clear" w:color="auto" w:fill="auto"/>
+            <w:noWrap/>
+            <w:vAlign w:val="bottom"/>
+            <w:hideMark/>
+          </w:tcPr>
+          <w:p>
+            <w:pPr>
+              <w:jc w:val="right"/>
+              <w:rPr>
+                <w:rFonts w:eastAsia="Times New Roman" w:cs="Times New Roman"/>
+                <w:color w:val="000000"/>
+              </w:rPr>
+            </w:pPr>
+            <w:r>
+              <w:rPr>
+                <w:rFonts w:eastAsia="Times New Roman" w:cs="Times New Roman"/>
+                <w:color w:val="000000"/>
+              </w:rPr>
+              <w:t>48.755</w:t>
+            </w:r>
+          </w:p>
+        </w:tc>
+        <w:tc>
+          <w:tcPr>
+            <w:tcW w:w="1300" w:type="dxa"/>
+            <w:tcBorders>
+              <w:top w:val="nil"/>
+              <w:left w:val="nil"/>
+              <w:bottom w:val="single" w:sz="4" w:space="0" w:color="auto"/>
+              <w:right w:val="nil"/>
+            </w:tcBorders>
+            <w:shd w:val="clear" w:color="auto" w:fill="auto"/>
+            <w:noWrap/>
+            <w:vAlign w:val="bottom"/>
+            <w:hideMark/>
+          </w:tcPr>
+          <w:p>
+            <w:pPr>
+              <w:jc w:val="right"/>
+              <w:rPr>
+                <w:rFonts w:eastAsia="Times New Roman" w:cs="Times New Roman"/>
+                <w:color w:val="000000"/>
+              </w:rPr>
+            </w:pPr>
+            <w:r>
+              <w:rPr>
+                <w:rFonts w:eastAsia="Times New Roman" w:cs="Times New Roman"/>
+                <w:color w:val="000000"/>
+              </w:rPr>
+              <w:t>3.608</w:t>
+            </w:r>
+          </w:p>
+        </w:tc>
+        <w:tc>
+          <w:tcPr>
+            <w:tcW w:w="1300" w:type="dxa"/>
+            <w:tcBorders>
+              <w:top w:val="nil"/>
+              <w:left w:val="nil"/>
+              <w:bottom w:val="single" w:sz="4" w:space="0" w:color="auto"/>
+              <w:right w:val="nil"/>
+            </w:tcBorders>
+            <w:shd w:val="clear" w:color="auto" w:fill="auto"/>
+            <w:noWrap/>
+            <w:vAlign w:val="bottom"/>
+            <w:hideMark/>
+          </w:tcPr>
+          <w:p>
+            <w:pPr>
+              <w:jc w:val="right"/>
+              <w:rPr>
+                <w:rFonts w:eastAsia="Times New Roman" w:cs="Times New Roman"/>
+                <w:color w:val="000000"/>
+              </w:rPr>
+            </w:pPr>
+            <w:r>
+              <w:rPr>
+                <w:rFonts w:eastAsia="Times New Roman" w:cs="Times New Roman"/>
+                <w:color w:val="000000"/>
+              </w:rPr>
+              <w:t>13.512</w:t>
+            </w:r>
+          </w:p>
+        </w:tc>
+        <w:tc>
+          <w:tcPr>
+            <w:tcW w:w="1300" w:type="dxa"/>
+            <w:tcBorders>
+              <w:top w:val="nil"/>
+              <w:left w:val="nil"/>
+              <w:bottom w:val="single" w:sz="4" w:space="0" w:color="auto"/>
+              <w:right w:val="nil"/>
+            </w:tcBorders>
+            <w:shd w:val="clear" w:color="auto" w:fill="auto"/>
+            <w:noWrap/>
+            <w:vAlign w:val="bottom"/>
+            <w:hideMark/>
+          </w:tcPr>
+          <w:p>
+            <w:pPr>
+              <w:jc w:val="right"/>
+              <w:rPr>
+                <w:rFonts w:eastAsia="Times New Roman" w:cs="Times New Roman"/>
+                <w:b/>
+                <w:bCs/>
+                <w:color w:val="000000"/>
+              </w:rPr>
+            </w:pPr>
+            <w:r>
+              <w:rPr>
+                <w:rFonts w:eastAsia="Times New Roman" w:cs="Times New Roman"/>
+                <w:b/>
+                <w:bCs/>
+                <w:color w:val="000000"/>
+              </w:rPr>
+              <w:t>&lt;0.001</w:t>
+            </w:r>
+          </w:p>
+        </w:tc>
+      </w:tr>
+    </w:tbl>
+    <w:p/>
+    <w:p>
+      <w:pPr>
+        <w:rPr>
+          <w:b/>
+          <w:bCs/>
+        </w:rPr>
+      </w:pPr>
+    </w:p>
+    <w:p>
       <w:pPr>
         <w:rPr>
           <w:b/>
@@ -3596,7 +6890,29 @@
           <w:b/>
           <w:bCs/>
         </w:rPr>
-        <w:lastRenderedPageBreak/>
+        <w:br w:type="page"/>
+      </w:r>
+    </w:p>
+    <w:p>
+      <w:pPr>
+        <w:rPr>
+          <w:b/>
+          <w:bCs/>
+        </w:rPr>
+      </w:pPr>
+    </w:p>
+    <w:p>
+      <w:pPr>
+        <w:rPr>
+          <w:b/>
+          <w:bCs/>
+        </w:rPr>
+      </w:pPr>
+      <w:r>
+        <w:rPr>
+          <w:b/>
+          <w:bCs/>
+        </w:rPr>
         <w:t>Figure S1</w:t>
       </w:r>
     </w:p>
@@ -3774,37 +7090,16 @@
           <w:b/>
           <w:bCs/>
         </w:rPr>
-        <w:t xml:space="preserve">Fig. </w:t>
-      </w:r>
-      <w:proofErr w:type="spellStart"/>
-      <w:r>
-        <w:rPr>
-          <w:b/>
-          <w:bCs/>
-        </w:rPr>
-        <w:t>S2</w:t>
+        <w:t>Fig. S2</w:t>
       </w:r>
       <w:r>
-        <w:t xml:space="preserve"> Model</w:t>
-      </w:r>
-      <w:proofErr w:type="spellEnd"/>
-      <w:r>
-        <w:t xml:space="preserve"> selection results exploring relevant timescales for soil moisture (left panel), air temperature (middle panel), and vapor pressure deficit (right panel). The x-axis indicates the number of days before each site visit and the y-axis notes the </w:t>
-      </w:r>
-      <w:r>
-        <w:t xml:space="preserve">corrected </w:t>
+        <w:t xml:space="preserve"> Model selection results exploring relevant timescales for soil moisture (left panel), air temperature (middle panel), and vapor pressure deficit (right panel). The x-axis indicates the number of days before each site visit and the y-axis notes the corrected </w:t>
       </w:r>
       <w:r>
         <w:rPr>
           <w:color w:val="000000" w:themeColor="text1"/>
         </w:rPr>
-        <w:t>Akaike Information Criterion</w:t>
-      </w:r>
-      <w:r>
-        <w:rPr>
-          <w:color w:val="000000" w:themeColor="text1"/>
-        </w:rPr>
-        <w:t xml:space="preserve"> value. </w:t>
+        <w:t xml:space="preserve">Akaike Information Criterion value. </w:t>
       </w:r>
       <w:r>
         <w:t xml:space="preserve">The timescale with the lowest </w:t>

</xml_diff>

<commit_message>
add verbiage for Saxton & Rawls (2006) pedotransfer eqs.
</commit_message>
<xml_diff>
--- a/working_drafts/TXeco_supp_v0.1.docx
+++ b/working_drafts/TXeco_supp_v0.1.docx
@@ -11,6 +11,2146 @@
           <w:b/>
           <w:bCs/>
         </w:rPr>
+        <w:t>SUPPLEMENTARY MATERIAL FOR “</w:t>
+      </w:r>
+      <w:r>
+        <w:t>Soil nitrogen availability indirectly modifies leaf nitrogen content through</w:t>
+      </w:r>
+      <w:r>
+        <w:t xml:space="preserve"> reductions in</w:t>
+      </w:r>
+      <w:r>
+        <w:t xml:space="preserve"> the unit cost of resource use</w:t>
+      </w:r>
+      <w:r>
+        <w:t>”</w:t>
+      </w:r>
+    </w:p>
+    <w:p>
+      <w:pPr>
+        <w:spacing w:line="480" w:lineRule="auto"/>
+      </w:pPr>
+    </w:p>
+    <w:p>
+      <w:pPr>
+        <w:spacing w:line="480" w:lineRule="auto"/>
+      </w:pPr>
+      <w:r>
+        <w:rPr>
+          <w:i/>
+          <w:iCs/>
+        </w:rPr>
+        <w:t>Calculations for soil water holding capacity</w:t>
+      </w:r>
+    </w:p>
+    <w:p>
+      <w:pPr>
+        <w:spacing w:line="480" w:lineRule="auto"/>
+        <w:rPr>
+          <w:iCs/>
+        </w:rPr>
+      </w:pPr>
+      <w:r>
+        <w:t>W</w:t>
+      </w:r>
+      <w:r>
+        <w:t>ater holding capacity (</w:t>
+      </w:r>
+      <w:r>
+        <w:rPr>
+          <w:lang w:val="el-GR"/>
+        </w:rPr>
+        <w:t>θ</w:t>
+      </w:r>
+      <w:r>
+        <w:rPr>
+          <w:vertAlign w:val="subscript"/>
+        </w:rPr>
+        <w:t>WHC</w:t>
+      </w:r>
+      <w:r>
+        <w:t>; mm)</w:t>
+      </w:r>
+      <w:r>
+        <w:t xml:space="preserve"> was calculated as a function of </w:t>
+      </w:r>
+      <w:r>
+        <w:rPr>
+          <w:iCs/>
+        </w:rPr>
+        <w:t xml:space="preserve">the volumetric soil water storage at field capacity, </w:t>
+      </w:r>
+      <w:r>
+        <w:rPr>
+          <w:i/>
+        </w:rPr>
+        <w:t>W</w:t>
+      </w:r>
+      <w:r>
+        <w:rPr>
+          <w:iCs/>
+          <w:vertAlign w:val="subscript"/>
+        </w:rPr>
+        <w:t>PWP</w:t>
+      </w:r>
+      <w:r>
+        <w:rPr>
+          <w:iCs/>
+        </w:rPr>
+        <w:t xml:space="preserve"> (m</w:t>
+      </w:r>
+      <w:r>
+        <w:rPr>
+          <w:iCs/>
+          <w:vertAlign w:val="superscript"/>
+        </w:rPr>
+        <w:t>3</w:t>
+      </w:r>
+      <w:r>
+        <w:rPr>
+          <w:iCs/>
+        </w:rPr>
+        <w:t xml:space="preserve"> </w:t>
+      </w:r>
+      <w:r>
+        <w:rPr>
+          <w:iCs/>
+        </w:rPr>
+        <w:t>m</w:t>
+      </w:r>
+      <w:r>
+        <w:rPr>
+          <w:iCs/>
+          <w:vertAlign w:val="superscript"/>
+        </w:rPr>
+        <w:t>-3</w:t>
+      </w:r>
+      <w:r>
+        <w:rPr>
+          <w:iCs/>
+        </w:rPr>
+        <w:t>)</w:t>
+      </w:r>
+      <w:r>
+        <w:rPr>
+          <w:iCs/>
+        </w:rPr>
+        <w:t>, and</w:t>
+      </w:r>
+      <w:r>
+        <w:rPr>
+          <w:iCs/>
+        </w:rPr>
+        <w:t xml:space="preserve"> the volumetric soil water storage at wilting point</w:t>
+      </w:r>
+      <w:r>
+        <w:rPr>
+          <w:iCs/>
+        </w:rPr>
+        <w:t>:</w:t>
+      </w:r>
+    </w:p>
+    <w:p>
+      <w:pPr>
+        <w:spacing w:line="480" w:lineRule="auto"/>
+        <w:rPr>
+          <w:rFonts w:eastAsiaTheme="minorEastAsia"/>
+        </w:rPr>
+      </w:pPr>
+    </w:p>
+    <w:p>
+      <w:pPr>
+        <w:spacing w:line="480" w:lineRule="auto"/>
+        <w:rPr>
+          <w:iCs/>
+        </w:rPr>
+      </w:pPr>
+      <m:oMath>
+        <m:sSub>
+          <m:sSubPr>
+            <m:ctrlPr>
+              <w:rPr>
+                <w:rFonts w:ascii="Cambria Math" w:eastAsia="Times New Roman" w:hAnsi="Cambria Math" w:cs="Times New Roman"/>
+                <w:i/>
+                <w:lang w:val="el-GR"/>
+              </w:rPr>
+            </m:ctrlPr>
+          </m:sSubPr>
+          <m:e>
+            <m:r>
+              <w:rPr>
+                <w:rFonts w:ascii="Cambria Math" w:hAnsi="Cambria Math"/>
+                <w:lang w:val="el-GR"/>
+              </w:rPr>
+              <m:t>θ</m:t>
+            </m:r>
+          </m:e>
+          <m:sub>
+            <m:r>
+              <w:rPr>
+                <w:rFonts w:ascii="Cambria Math" w:hAnsi="Cambria Math"/>
+              </w:rPr>
+              <m:t>WHC</m:t>
+            </m:r>
+          </m:sub>
+        </m:sSub>
+        <m:r>
+          <w:rPr>
+            <w:rFonts w:ascii="Cambria Math" w:hAnsi="Cambria Math"/>
+          </w:rPr>
+          <m:t>=</m:t>
+        </m:r>
+        <m:d>
+          <m:dPr>
+            <m:ctrlPr>
+              <w:rPr>
+                <w:rFonts w:ascii="Cambria Math" w:eastAsia="Times New Roman" w:hAnsi="Cambria Math" w:cs="Times New Roman"/>
+                <w:i/>
+                <w:lang w:val="el-GR"/>
+              </w:rPr>
+            </m:ctrlPr>
+          </m:dPr>
+          <m:e>
+            <m:sSub>
+              <m:sSubPr>
+                <m:ctrlPr>
+                  <w:rPr>
+                    <w:rFonts w:ascii="Cambria Math" w:eastAsia="Times New Roman" w:hAnsi="Cambria Math" w:cs="Times New Roman"/>
+                    <w:i/>
+                    <w:lang w:val="el-GR"/>
+                  </w:rPr>
+                </m:ctrlPr>
+              </m:sSubPr>
+              <m:e>
+                <m:r>
+                  <w:rPr>
+                    <w:rFonts w:ascii="Cambria Math" w:hAnsi="Cambria Math"/>
+                    <w:lang w:val="el-GR"/>
+                  </w:rPr>
+                  <m:t>W</m:t>
+                </m:r>
+              </m:e>
+              <m:sub>
+                <m:r>
+                  <w:rPr>
+                    <w:rFonts w:ascii="Cambria Math" w:hAnsi="Cambria Math"/>
+                    <w:lang w:val="el-GR"/>
+                  </w:rPr>
+                  <m:t>FC</m:t>
+                </m:r>
+              </m:sub>
+            </m:sSub>
+            <m:r>
+              <w:rPr>
+                <w:rFonts w:ascii="Cambria Math" w:hAnsi="Cambria Math"/>
+              </w:rPr>
+              <m:t>-</m:t>
+            </m:r>
+            <m:sSub>
+              <m:sSubPr>
+                <m:ctrlPr>
+                  <w:rPr>
+                    <w:rFonts w:ascii="Cambria Math" w:eastAsia="Times New Roman" w:hAnsi="Cambria Math" w:cs="Times New Roman"/>
+                    <w:i/>
+                    <w:lang w:val="el-GR"/>
+                  </w:rPr>
+                </m:ctrlPr>
+              </m:sSubPr>
+              <m:e>
+                <m:r>
+                  <w:rPr>
+                    <w:rFonts w:ascii="Cambria Math" w:hAnsi="Cambria Math"/>
+                    <w:lang w:val="el-GR"/>
+                  </w:rPr>
+                  <m:t>W</m:t>
+                </m:r>
+              </m:e>
+              <m:sub>
+                <m:r>
+                  <w:rPr>
+                    <w:rFonts w:ascii="Cambria Math" w:hAnsi="Cambria Math"/>
+                    <w:lang w:val="el-GR"/>
+                  </w:rPr>
+                  <m:t>PWP</m:t>
+                </m:r>
+              </m:sub>
+            </m:sSub>
+          </m:e>
+        </m:d>
+        <m:d>
+          <m:dPr>
+            <m:ctrlPr>
+              <w:rPr>
+                <w:rFonts w:ascii="Cambria Math" w:hAnsi="Cambria Math"/>
+                <w:i/>
+              </w:rPr>
+            </m:ctrlPr>
+          </m:dPr>
+          <m:e>
+            <m:r>
+              <w:rPr>
+                <w:rFonts w:ascii="Cambria Math" w:hAnsi="Cambria Math"/>
+              </w:rPr>
+              <m:t>1-</m:t>
+            </m:r>
+            <m:sSub>
+              <m:sSubPr>
+                <m:ctrlPr>
+                  <w:rPr>
+                    <w:rFonts w:ascii="Cambria Math" w:eastAsia="Times New Roman" w:hAnsi="Cambria Math" w:cs="Times New Roman"/>
+                    <w:i/>
+                    <w:lang w:val="el-GR"/>
+                  </w:rPr>
+                </m:ctrlPr>
+              </m:sSubPr>
+              <m:e>
+                <m:r>
+                  <w:rPr>
+                    <w:rFonts w:ascii="Cambria Math" w:hAnsi="Cambria Math"/>
+                    <w:lang w:val="el-GR"/>
+                  </w:rPr>
+                  <m:t>f</m:t>
+                </m:r>
+              </m:e>
+              <m:sub>
+                <m:r>
+                  <w:rPr>
+                    <w:rFonts w:ascii="Cambria Math" w:hAnsi="Cambria Math"/>
+                    <w:lang w:val="el-GR"/>
+                  </w:rPr>
+                  <m:t>gravel</m:t>
+                </m:r>
+              </m:sub>
+            </m:sSub>
+          </m:e>
+        </m:d>
+        <m:r>
+          <w:rPr>
+            <w:rFonts w:ascii="Cambria Math" w:hAnsi="Cambria Math"/>
+          </w:rPr>
+          <m:t>*</m:t>
+        </m:r>
+        <m:r>
+          <m:rPr>
+            <m:sty m:val="p"/>
+          </m:rPr>
+          <w:rPr>
+            <w:rFonts w:ascii="Cambria Math" w:hAnsi="Cambria Math"/>
+          </w:rPr>
+          <m:t>min⁡</m:t>
+        </m:r>
+        <m:r>
+          <w:rPr>
+            <w:rFonts w:ascii="Cambria Math" w:hAnsi="Cambria Math"/>
+          </w:rPr>
+          <m:t>{</m:t>
+        </m:r>
+        <m:sSub>
+          <m:sSubPr>
+            <m:ctrlPr>
+              <w:rPr>
+                <w:rFonts w:ascii="Cambria Math" w:eastAsia="Times New Roman" w:hAnsi="Cambria Math" w:cs="Times New Roman"/>
+                <w:i/>
+                <w:lang w:val="el-GR"/>
+              </w:rPr>
+            </m:ctrlPr>
+          </m:sSubPr>
+          <m:e>
+            <m:r>
+              <w:rPr>
+                <w:rFonts w:ascii="Cambria Math" w:hAnsi="Cambria Math"/>
+                <w:lang w:val="el-GR"/>
+              </w:rPr>
+              <m:t>z</m:t>
+            </m:r>
+          </m:e>
+          <m:sub>
+            <m:r>
+              <w:rPr>
+                <w:rFonts w:ascii="Cambria Math" w:hAnsi="Cambria Math"/>
+                <w:lang w:val="el-GR"/>
+              </w:rPr>
+              <m:t>bedrock</m:t>
+            </m:r>
+          </m:sub>
+        </m:sSub>
+        <m:r>
+          <w:rPr>
+            <w:rFonts w:ascii="Cambria Math" w:hAnsi="Cambria Math"/>
+          </w:rPr>
+          <m:t xml:space="preserve">, </m:t>
+        </m:r>
+        <m:sSub>
+          <m:sSubPr>
+            <m:ctrlPr>
+              <w:rPr>
+                <w:rFonts w:ascii="Cambria Math" w:eastAsia="Times New Roman" w:hAnsi="Cambria Math" w:cs="Times New Roman"/>
+                <w:i/>
+                <w:lang w:val="el-GR"/>
+              </w:rPr>
+            </m:ctrlPr>
+          </m:sSubPr>
+          <m:e>
+            <m:r>
+              <w:rPr>
+                <w:rFonts w:ascii="Cambria Math" w:hAnsi="Cambria Math"/>
+                <w:lang w:val="el-GR"/>
+              </w:rPr>
+              <m:t>z</m:t>
+            </m:r>
+          </m:e>
+          <m:sub>
+            <m:r>
+              <w:rPr>
+                <w:rFonts w:ascii="Cambria Math" w:hAnsi="Cambria Math"/>
+                <w:lang w:val="el-GR"/>
+              </w:rPr>
+              <m:t>max</m:t>
+            </m:r>
+          </m:sub>
+        </m:sSub>
+        <m:r>
+          <w:rPr>
+            <w:rFonts w:ascii="Cambria Math" w:hAnsi="Cambria Math"/>
+          </w:rPr>
+          <m:t>}</m:t>
+        </m:r>
+      </m:oMath>
+      <w:r>
+        <w:rPr>
+          <w:iCs/>
+        </w:rPr>
+        <w:tab/>
+      </w:r>
+      <w:r>
+        <w:rPr>
+          <w:iCs/>
+        </w:rPr>
+        <w:tab/>
+      </w:r>
+      <w:r>
+        <w:rPr>
+          <w:iCs/>
+        </w:rPr>
+        <w:tab/>
+      </w:r>
+      <w:r>
+        <w:rPr>
+          <w:iCs/>
+        </w:rPr>
+        <w:tab/>
+      </w:r>
+      <w:r>
+        <w:rPr>
+          <w:iCs/>
+        </w:rPr>
+        <w:t>(</w:t>
+      </w:r>
+      <w:r>
+        <w:rPr>
+          <w:iCs/>
+        </w:rPr>
+        <w:t>S1</w:t>
+      </w:r>
+      <w:r>
+        <w:rPr>
+          <w:iCs/>
+        </w:rPr>
+        <w:t>)</w:t>
+      </w:r>
+    </w:p>
+    <w:p>
+      <w:pPr>
+        <w:spacing w:line="480" w:lineRule="auto"/>
+        <w:rPr>
+          <w:iCs/>
+        </w:rPr>
+      </w:pPr>
+      <w:r>
+        <w:rPr>
+          <w:iCs/>
+        </w:rPr>
+        <w:t xml:space="preserve">where </w:t>
+      </w:r>
+      <w:r>
+        <w:rPr>
+          <w:i/>
+        </w:rPr>
+        <w:t>W</w:t>
+      </w:r>
+      <w:r>
+        <w:rPr>
+          <w:iCs/>
+          <w:vertAlign w:val="subscript"/>
+        </w:rPr>
+        <w:t>FC</w:t>
+      </w:r>
+      <w:r>
+        <w:rPr>
+          <w:iCs/>
+        </w:rPr>
+        <w:t xml:space="preserve"> (m</w:t>
+      </w:r>
+      <w:r>
+        <w:rPr>
+          <w:iCs/>
+          <w:vertAlign w:val="superscript"/>
+        </w:rPr>
+        <w:t>3</w:t>
+      </w:r>
+      <w:r>
+        <w:rPr>
+          <w:iCs/>
+        </w:rPr>
+        <w:t xml:space="preserve"> </w:t>
+      </w:r>
+      <w:r>
+        <w:rPr>
+          <w:iCs/>
+        </w:rPr>
+        <w:t>m</w:t>
+      </w:r>
+      <w:r>
+        <w:rPr>
+          <w:iCs/>
+          <w:vertAlign w:val="superscript"/>
+        </w:rPr>
+        <w:t>-3</w:t>
+      </w:r>
+      <w:r>
+        <w:rPr>
+          <w:iCs/>
+        </w:rPr>
+        <w:t xml:space="preserve">) is the volumetric soil water storage at field capacity, </w:t>
+      </w:r>
+      <w:r>
+        <w:rPr>
+          <w:i/>
+        </w:rPr>
+        <w:t>W</w:t>
+      </w:r>
+      <w:r>
+        <w:rPr>
+          <w:iCs/>
+          <w:vertAlign w:val="subscript"/>
+        </w:rPr>
+        <w:t>PWP</w:t>
+      </w:r>
+      <w:r>
+        <w:rPr>
+          <w:iCs/>
+        </w:rPr>
+        <w:t xml:space="preserve"> (m</w:t>
+      </w:r>
+      <w:r>
+        <w:rPr>
+          <w:iCs/>
+          <w:vertAlign w:val="superscript"/>
+        </w:rPr>
+        <w:t>3</w:t>
+      </w:r>
+      <w:r>
+        <w:rPr>
+          <w:iCs/>
+        </w:rPr>
+        <w:t xml:space="preserve"> </w:t>
+      </w:r>
+      <w:r>
+        <w:rPr>
+          <w:iCs/>
+        </w:rPr>
+        <w:t>m</w:t>
+      </w:r>
+      <w:r>
+        <w:rPr>
+          <w:iCs/>
+          <w:vertAlign w:val="superscript"/>
+        </w:rPr>
+        <w:t>-3</w:t>
+      </w:r>
+      <w:r>
+        <w:rPr>
+          <w:iCs/>
+        </w:rPr>
+        <w:t xml:space="preserve">) is the volumetric soil water storage at wilting point, </w:t>
+      </w:r>
+      <w:proofErr w:type="spellStart"/>
+      <w:r>
+        <w:rPr>
+          <w:i/>
+        </w:rPr>
+        <w:t>f</w:t>
+      </w:r>
+      <w:r>
+        <w:rPr>
+          <w:iCs/>
+          <w:vertAlign w:val="subscript"/>
+        </w:rPr>
+        <w:t>gravel</w:t>
+      </w:r>
+      <w:proofErr w:type="spellEnd"/>
+      <w:r>
+        <w:rPr>
+          <w:iCs/>
+        </w:rPr>
+        <w:t xml:space="preserve"> (%) is the fraction of gravel content in soil, </w:t>
+      </w:r>
+      <w:proofErr w:type="spellStart"/>
+      <w:r>
+        <w:rPr>
+          <w:i/>
+        </w:rPr>
+        <w:t>z</w:t>
+      </w:r>
+      <w:r>
+        <w:rPr>
+          <w:iCs/>
+          <w:vertAlign w:val="subscript"/>
+        </w:rPr>
+        <w:t>bedrock</w:t>
+      </w:r>
+      <w:proofErr w:type="spellEnd"/>
+      <w:r>
+        <w:rPr>
+          <w:iCs/>
+        </w:rPr>
+        <w:t xml:space="preserve"> (mm) is the distance to bedrock, and </w:t>
+      </w:r>
+      <w:proofErr w:type="spellStart"/>
+      <w:r>
+        <w:rPr>
+          <w:i/>
+        </w:rPr>
+        <w:t>z</w:t>
+      </w:r>
+      <w:r>
+        <w:rPr>
+          <w:iCs/>
+          <w:vertAlign w:val="subscript"/>
+        </w:rPr>
+        <w:t>max</w:t>
+      </w:r>
+      <w:proofErr w:type="spellEnd"/>
+      <w:r>
+        <w:rPr>
+          <w:iCs/>
+        </w:rPr>
+        <w:t xml:space="preserve"> (mm) is the maximum allowable distance to bedrock, set to 2000mm. </w:t>
+      </w:r>
+      <w:r>
+        <w:rPr>
+          <w:i/>
+        </w:rPr>
+        <w:t>W</w:t>
+      </w:r>
+      <w:r>
+        <w:rPr>
+          <w:iCs/>
+          <w:vertAlign w:val="subscript"/>
+        </w:rPr>
+        <w:t>FC</w:t>
+      </w:r>
+      <w:r>
+        <w:rPr>
+          <w:iCs/>
+        </w:rPr>
+        <w:t xml:space="preserve"> is calculated as:</w:t>
+      </w:r>
+    </w:p>
+    <w:p>
+      <w:pPr>
+        <w:spacing w:line="480" w:lineRule="auto"/>
+        <w:rPr>
+          <w:iCs/>
+        </w:rPr>
+      </w:pPr>
+    </w:p>
+    <w:p>
+      <w:pPr>
+        <w:spacing w:line="480" w:lineRule="auto"/>
+        <w:rPr>
+          <w:iCs/>
+        </w:rPr>
+      </w:pPr>
+      <m:oMath>
+        <m:sSub>
+          <m:sSubPr>
+            <m:ctrlPr>
+              <w:rPr>
+                <w:rFonts w:ascii="Cambria Math" w:eastAsia="Times New Roman" w:hAnsi="Cambria Math" w:cs="Times New Roman"/>
+                <w:i/>
+                <w:lang w:val="el-GR"/>
+              </w:rPr>
+            </m:ctrlPr>
+          </m:sSubPr>
+          <m:e>
+            <m:r>
+              <w:rPr>
+                <w:rFonts w:ascii="Cambria Math" w:hAnsi="Cambria Math"/>
+                <w:lang w:val="el-GR"/>
+              </w:rPr>
+              <m:t>W</m:t>
+            </m:r>
+          </m:e>
+          <m:sub>
+            <m:r>
+              <w:rPr>
+                <w:rFonts w:ascii="Cambria Math" w:hAnsi="Cambria Math"/>
+                <w:lang w:val="el-GR"/>
+              </w:rPr>
+              <m:t>FC</m:t>
+            </m:r>
+          </m:sub>
+        </m:sSub>
+        <m:r>
+          <w:rPr>
+            <w:rFonts w:ascii="Cambria Math" w:hAnsi="Cambria Math"/>
+          </w:rPr>
+          <m:t>=</m:t>
+        </m:r>
+        <m:sSub>
+          <m:sSubPr>
+            <m:ctrlPr>
+              <w:rPr>
+                <w:rFonts w:ascii="Cambria Math" w:eastAsia="Times New Roman" w:hAnsi="Cambria Math" w:cs="Times New Roman"/>
+                <w:i/>
+                <w:iCs/>
+              </w:rPr>
+            </m:ctrlPr>
+          </m:sSubPr>
+          <m:e>
+            <m:r>
+              <w:rPr>
+                <w:rFonts w:ascii="Cambria Math" w:hAnsi="Cambria Math"/>
+              </w:rPr>
+              <m:t>k</m:t>
+            </m:r>
+          </m:e>
+          <m:sub>
+            <m:r>
+              <w:rPr>
+                <w:rFonts w:ascii="Cambria Math" w:hAnsi="Cambria Math"/>
+              </w:rPr>
+              <m:t>fc</m:t>
+            </m:r>
+          </m:sub>
+        </m:sSub>
+        <m:r>
+          <w:rPr>
+            <w:rFonts w:ascii="Cambria Math" w:hAnsi="Cambria Math"/>
+          </w:rPr>
+          <m:t>+(1.283*</m:t>
+        </m:r>
+        <m:sSup>
+          <m:sSupPr>
+            <m:ctrlPr>
+              <w:rPr>
+                <w:rFonts w:ascii="Cambria Math" w:eastAsia="Times New Roman" w:hAnsi="Cambria Math" w:cs="Times New Roman"/>
+                <w:i/>
+                <w:iCs/>
+              </w:rPr>
+            </m:ctrlPr>
+          </m:sSupPr>
+          <m:e>
+            <m:d>
+              <m:dPr>
+                <m:ctrlPr>
+                  <w:rPr>
+                    <w:rFonts w:ascii="Cambria Math" w:eastAsia="Times New Roman" w:hAnsi="Cambria Math" w:cs="Times New Roman"/>
+                    <w:i/>
+                    <w:iCs/>
+                  </w:rPr>
+                </m:ctrlPr>
+              </m:dPr>
+              <m:e>
+                <m:sSub>
+                  <m:sSubPr>
+                    <m:ctrlPr>
+                      <w:rPr>
+                        <w:rFonts w:ascii="Cambria Math" w:eastAsia="Times New Roman" w:hAnsi="Cambria Math" w:cs="Times New Roman"/>
+                        <w:i/>
+                        <w:iCs/>
+                      </w:rPr>
+                    </m:ctrlPr>
+                  </m:sSubPr>
+                  <m:e>
+                    <m:r>
+                      <w:rPr>
+                        <w:rFonts w:ascii="Cambria Math" w:hAnsi="Cambria Math"/>
+                      </w:rPr>
+                      <m:t>k</m:t>
+                    </m:r>
+                  </m:e>
+                  <m:sub>
+                    <m:r>
+                      <w:rPr>
+                        <w:rFonts w:ascii="Cambria Math" w:hAnsi="Cambria Math"/>
+                      </w:rPr>
+                      <m:t>fc</m:t>
+                    </m:r>
+                  </m:sub>
+                </m:sSub>
+              </m:e>
+            </m:d>
+          </m:e>
+          <m:sup>
+            <m:r>
+              <w:rPr>
+                <w:rFonts w:ascii="Cambria Math" w:hAnsi="Cambria Math"/>
+              </w:rPr>
+              <m:t>2</m:t>
+            </m:r>
+          </m:sup>
+        </m:sSup>
+        <m:r>
+          <w:rPr>
+            <w:rFonts w:ascii="Cambria Math" w:hAnsi="Cambria Math"/>
+          </w:rPr>
+          <m:t>-0.374*</m:t>
+        </m:r>
+        <m:sSub>
+          <m:sSubPr>
+            <m:ctrlPr>
+              <w:rPr>
+                <w:rFonts w:ascii="Cambria Math" w:eastAsia="Times New Roman" w:hAnsi="Cambria Math" w:cs="Times New Roman"/>
+                <w:i/>
+                <w:iCs/>
+              </w:rPr>
+            </m:ctrlPr>
+          </m:sSubPr>
+          <m:e>
+            <m:r>
+              <w:rPr>
+                <w:rFonts w:ascii="Cambria Math" w:hAnsi="Cambria Math"/>
+              </w:rPr>
+              <m:t>k</m:t>
+            </m:r>
+          </m:e>
+          <m:sub>
+            <m:r>
+              <w:rPr>
+                <w:rFonts w:ascii="Cambria Math" w:hAnsi="Cambria Math"/>
+              </w:rPr>
+              <m:t>fc</m:t>
+            </m:r>
+          </m:sub>
+        </m:sSub>
+        <m:r>
+          <w:rPr>
+            <w:rFonts w:ascii="Cambria Math" w:hAnsi="Cambria Math"/>
+          </w:rPr>
+          <m:t>-0.015</m:t>
+        </m:r>
+      </m:oMath>
+      <w:r>
+        <w:rPr>
+          <w:iCs/>
+        </w:rPr>
+        <w:tab/>
+      </w:r>
+      <w:r>
+        <w:rPr>
+          <w:iCs/>
+        </w:rPr>
+        <w:tab/>
+      </w:r>
+      <w:r>
+        <w:rPr>
+          <w:iCs/>
+        </w:rPr>
+        <w:tab/>
+      </w:r>
+      <w:r>
+        <w:rPr>
+          <w:iCs/>
+        </w:rPr>
+        <w:tab/>
+      </w:r>
+      <w:r>
+        <w:rPr>
+          <w:iCs/>
+        </w:rPr>
+        <w:tab/>
+        <w:t>(</w:t>
+      </w:r>
+      <w:r>
+        <w:rPr>
+          <w:iCs/>
+        </w:rPr>
+        <w:t>S2</w:t>
+      </w:r>
+      <w:r>
+        <w:rPr>
+          <w:iCs/>
+        </w:rPr>
+        <w:t>)</w:t>
+      </w:r>
+    </w:p>
+    <w:p>
+      <w:pPr>
+        <w:spacing w:line="480" w:lineRule="auto"/>
+      </w:pPr>
+    </w:p>
+    <w:p>
+      <w:pPr>
+        <w:spacing w:line="480" w:lineRule="auto"/>
+      </w:pPr>
+      <w:proofErr w:type="gramStart"/>
+      <w:r>
+        <w:t>where</w:t>
+      </w:r>
+      <w:proofErr w:type="gramEnd"/>
+    </w:p>
+    <w:p>
+      <w:pPr>
+        <w:spacing w:line="480" w:lineRule="auto"/>
+        <w:rPr>
+          <w:rFonts w:eastAsia="Times New Roman" w:cs="Times New Roman"/>
+          <w:iCs/>
+        </w:rPr>
+      </w:pPr>
+    </w:p>
+    <w:p>
+      <w:pPr>
+        <w:spacing w:line="480" w:lineRule="auto"/>
+      </w:pPr>
+      <m:oMath>
+        <m:sSub>
+          <m:sSubPr>
+            <m:ctrlPr>
+              <w:rPr>
+                <w:rFonts w:ascii="Cambria Math" w:eastAsia="Times New Roman" w:hAnsi="Cambria Math" w:cs="Times New Roman"/>
+                <w:i/>
+                <w:iCs/>
+              </w:rPr>
+            </m:ctrlPr>
+          </m:sSubPr>
+          <m:e>
+            <m:r>
+              <w:rPr>
+                <w:rFonts w:ascii="Cambria Math" w:hAnsi="Cambria Math"/>
+              </w:rPr>
+              <m:t>k</m:t>
+            </m:r>
+          </m:e>
+          <m:sub>
+            <m:r>
+              <w:rPr>
+                <w:rFonts w:ascii="Cambria Math" w:hAnsi="Cambria Math"/>
+              </w:rPr>
+              <m:t>fc</m:t>
+            </m:r>
+          </m:sub>
+        </m:sSub>
+        <m:r>
+          <w:rPr>
+            <w:rFonts w:ascii="Cambria Math" w:hAnsi="Cambria Math"/>
+          </w:rPr>
+          <m:t>=-0.251*</m:t>
+        </m:r>
+        <m:sSub>
+          <m:sSubPr>
+            <m:ctrlPr>
+              <w:rPr>
+                <w:rFonts w:ascii="Cambria Math" w:eastAsia="Times New Roman" w:hAnsi="Cambria Math" w:cs="Times New Roman"/>
+                <w:i/>
+                <w:iCs/>
+              </w:rPr>
+            </m:ctrlPr>
+          </m:sSubPr>
+          <m:e>
+            <m:r>
+              <w:rPr>
+                <w:rFonts w:ascii="Cambria Math" w:hAnsi="Cambria Math"/>
+              </w:rPr>
+              <m:t>f</m:t>
+            </m:r>
+          </m:e>
+          <m:sub>
+            <m:r>
+              <w:rPr>
+                <w:rFonts w:ascii="Cambria Math" w:hAnsi="Cambria Math"/>
+              </w:rPr>
+              <m:t>sand</m:t>
+            </m:r>
+          </m:sub>
+        </m:sSub>
+        <m:r>
+          <w:rPr>
+            <w:rFonts w:ascii="Cambria Math" w:hAnsi="Cambria Math"/>
+          </w:rPr>
+          <m:t>+0.195*</m:t>
+        </m:r>
+        <m:sSub>
+          <m:sSubPr>
+            <m:ctrlPr>
+              <w:rPr>
+                <w:rFonts w:ascii="Cambria Math" w:eastAsia="Times New Roman" w:hAnsi="Cambria Math" w:cs="Times New Roman"/>
+                <w:i/>
+                <w:iCs/>
+              </w:rPr>
+            </m:ctrlPr>
+          </m:sSubPr>
+          <m:e>
+            <m:r>
+              <w:rPr>
+                <w:rFonts w:ascii="Cambria Math" w:hAnsi="Cambria Math"/>
+              </w:rPr>
+              <m:t>f</m:t>
+            </m:r>
+          </m:e>
+          <m:sub>
+            <m:r>
+              <w:rPr>
+                <w:rFonts w:ascii="Cambria Math" w:hAnsi="Cambria Math"/>
+              </w:rPr>
+              <m:t>clay</m:t>
+            </m:r>
+          </m:sub>
+        </m:sSub>
+        <m:r>
+          <w:rPr>
+            <w:rFonts w:ascii="Cambria Math" w:hAnsi="Cambria Math"/>
+          </w:rPr>
+          <m:t>+0.011*</m:t>
+        </m:r>
+        <m:sSub>
+          <m:sSubPr>
+            <m:ctrlPr>
+              <w:rPr>
+                <w:rFonts w:ascii="Cambria Math" w:eastAsia="Times New Roman" w:hAnsi="Cambria Math" w:cs="Times New Roman"/>
+                <w:i/>
+                <w:iCs/>
+              </w:rPr>
+            </m:ctrlPr>
+          </m:sSubPr>
+          <m:e>
+            <m:r>
+              <w:rPr>
+                <w:rFonts w:ascii="Cambria Math" w:hAnsi="Cambria Math"/>
+              </w:rPr>
+              <m:t>f</m:t>
+            </m:r>
+          </m:e>
+          <m:sub>
+            <m:r>
+              <w:rPr>
+                <w:rFonts w:ascii="Cambria Math" w:hAnsi="Cambria Math"/>
+              </w:rPr>
+              <m:t>OM</m:t>
+            </m:r>
+          </m:sub>
+        </m:sSub>
+        <m:r>
+          <w:rPr>
+            <w:rFonts w:ascii="Cambria Math" w:hAnsi="Cambria Math"/>
+          </w:rPr>
+          <m:t>+0.006+0.006*</m:t>
+        </m:r>
+        <m:d>
+          <m:dPr>
+            <m:ctrlPr>
+              <w:rPr>
+                <w:rFonts w:ascii="Cambria Math" w:hAnsi="Cambria Math"/>
+                <w:i/>
+                <w:iCs/>
+              </w:rPr>
+            </m:ctrlPr>
+          </m:dPr>
+          <m:e>
+            <m:sSub>
+              <m:sSubPr>
+                <m:ctrlPr>
+                  <w:rPr>
+                    <w:rFonts w:ascii="Cambria Math" w:eastAsia="Times New Roman" w:hAnsi="Cambria Math" w:cs="Times New Roman"/>
+                    <w:i/>
+                    <w:iCs/>
+                  </w:rPr>
+                </m:ctrlPr>
+              </m:sSubPr>
+              <m:e>
+                <m:r>
+                  <w:rPr>
+                    <w:rFonts w:ascii="Cambria Math" w:hAnsi="Cambria Math"/>
+                  </w:rPr>
+                  <m:t>f</m:t>
+                </m:r>
+              </m:e>
+              <m:sub>
+                <m:r>
+                  <w:rPr>
+                    <w:rFonts w:ascii="Cambria Math" w:hAnsi="Cambria Math"/>
+                  </w:rPr>
+                  <m:t>sand</m:t>
+                </m:r>
+              </m:sub>
+            </m:sSub>
+            <m:r>
+              <w:rPr>
+                <w:rFonts w:ascii="Cambria Math" w:hAnsi="Cambria Math"/>
+              </w:rPr>
+              <m:t>*</m:t>
+            </m:r>
+            <m:sSub>
+              <m:sSubPr>
+                <m:ctrlPr>
+                  <w:rPr>
+                    <w:rFonts w:ascii="Cambria Math" w:eastAsia="Times New Roman" w:hAnsi="Cambria Math" w:cs="Times New Roman"/>
+                    <w:i/>
+                    <w:iCs/>
+                  </w:rPr>
+                </m:ctrlPr>
+              </m:sSubPr>
+              <m:e>
+                <m:r>
+                  <w:rPr>
+                    <w:rFonts w:ascii="Cambria Math" w:hAnsi="Cambria Math"/>
+                  </w:rPr>
+                  <m:t>f</m:t>
+                </m:r>
+              </m:e>
+              <m:sub>
+                <m:r>
+                  <w:rPr>
+                    <w:rFonts w:ascii="Cambria Math" w:hAnsi="Cambria Math"/>
+                  </w:rPr>
+                  <m:t>OM</m:t>
+                </m:r>
+              </m:sub>
+            </m:sSub>
+          </m:e>
+        </m:d>
+        <m:r>
+          <w:rPr>
+            <w:rFonts w:ascii="Cambria Math" w:hAnsi="Cambria Math"/>
+          </w:rPr>
+          <m:t>-0.027*</m:t>
+        </m:r>
+        <m:d>
+          <m:dPr>
+            <m:ctrlPr>
+              <w:rPr>
+                <w:rFonts w:ascii="Cambria Math" w:hAnsi="Cambria Math"/>
+                <w:i/>
+                <w:iCs/>
+              </w:rPr>
+            </m:ctrlPr>
+          </m:dPr>
+          <m:e>
+            <m:sSub>
+              <m:sSubPr>
+                <m:ctrlPr>
+                  <w:rPr>
+                    <w:rFonts w:ascii="Cambria Math" w:eastAsia="Times New Roman" w:hAnsi="Cambria Math" w:cs="Times New Roman"/>
+                    <w:i/>
+                    <w:iCs/>
+                  </w:rPr>
+                </m:ctrlPr>
+              </m:sSubPr>
+              <m:e>
+                <m:r>
+                  <w:rPr>
+                    <w:rFonts w:ascii="Cambria Math" w:hAnsi="Cambria Math"/>
+                  </w:rPr>
+                  <m:t>f</m:t>
+                </m:r>
+              </m:e>
+              <m:sub>
+                <m:r>
+                  <w:rPr>
+                    <w:rFonts w:ascii="Cambria Math" w:hAnsi="Cambria Math"/>
+                  </w:rPr>
+                  <m:t>clay</m:t>
+                </m:r>
+              </m:sub>
+            </m:sSub>
+            <m:r>
+              <w:rPr>
+                <w:rFonts w:ascii="Cambria Math" w:hAnsi="Cambria Math"/>
+              </w:rPr>
+              <m:t>*</m:t>
+            </m:r>
+            <m:sSub>
+              <m:sSubPr>
+                <m:ctrlPr>
+                  <w:rPr>
+                    <w:rFonts w:ascii="Cambria Math" w:eastAsia="Times New Roman" w:hAnsi="Cambria Math" w:cs="Times New Roman"/>
+                    <w:i/>
+                    <w:iCs/>
+                  </w:rPr>
+                </m:ctrlPr>
+              </m:sSubPr>
+              <m:e>
+                <m:r>
+                  <w:rPr>
+                    <w:rFonts w:ascii="Cambria Math" w:hAnsi="Cambria Math"/>
+                  </w:rPr>
+                  <m:t>f</m:t>
+                </m:r>
+              </m:e>
+              <m:sub>
+                <m:r>
+                  <w:rPr>
+                    <w:rFonts w:ascii="Cambria Math" w:hAnsi="Cambria Math"/>
+                  </w:rPr>
+                  <m:t>OM</m:t>
+                </m:r>
+              </m:sub>
+            </m:sSub>
+          </m:e>
+        </m:d>
+        <m:r>
+          <w:rPr>
+            <w:rFonts w:ascii="Cambria Math" w:hAnsi="Cambria Math"/>
+          </w:rPr>
+          <m:t>+0.452*</m:t>
+        </m:r>
+        <m:d>
+          <m:dPr>
+            <m:ctrlPr>
+              <w:rPr>
+                <w:rFonts w:ascii="Cambria Math" w:hAnsi="Cambria Math"/>
+                <w:i/>
+                <w:iCs/>
+              </w:rPr>
+            </m:ctrlPr>
+          </m:dPr>
+          <m:e>
+            <m:sSub>
+              <m:sSubPr>
+                <m:ctrlPr>
+                  <w:rPr>
+                    <w:rFonts w:ascii="Cambria Math" w:eastAsia="Times New Roman" w:hAnsi="Cambria Math" w:cs="Times New Roman"/>
+                    <w:i/>
+                    <w:iCs/>
+                  </w:rPr>
+                </m:ctrlPr>
+              </m:sSubPr>
+              <m:e>
+                <m:r>
+                  <w:rPr>
+                    <w:rFonts w:ascii="Cambria Math" w:hAnsi="Cambria Math"/>
+                  </w:rPr>
+                  <m:t>f</m:t>
+                </m:r>
+              </m:e>
+              <m:sub>
+                <m:r>
+                  <w:rPr>
+                    <w:rFonts w:ascii="Cambria Math" w:hAnsi="Cambria Math"/>
+                  </w:rPr>
+                  <m:t>sand</m:t>
+                </m:r>
+              </m:sub>
+            </m:sSub>
+            <m:r>
+              <w:rPr>
+                <w:rFonts w:ascii="Cambria Math" w:hAnsi="Cambria Math"/>
+              </w:rPr>
+              <m:t>*</m:t>
+            </m:r>
+            <m:sSub>
+              <m:sSubPr>
+                <m:ctrlPr>
+                  <w:rPr>
+                    <w:rFonts w:ascii="Cambria Math" w:eastAsia="Times New Roman" w:hAnsi="Cambria Math" w:cs="Times New Roman"/>
+                    <w:i/>
+                    <w:iCs/>
+                  </w:rPr>
+                </m:ctrlPr>
+              </m:sSubPr>
+              <m:e>
+                <m:r>
+                  <w:rPr>
+                    <w:rFonts w:ascii="Cambria Math" w:hAnsi="Cambria Math"/>
+                  </w:rPr>
+                  <m:t>f</m:t>
+                </m:r>
+              </m:e>
+              <m:sub>
+                <m:r>
+                  <w:rPr>
+                    <w:rFonts w:ascii="Cambria Math" w:hAnsi="Cambria Math"/>
+                  </w:rPr>
+                  <m:t>clay</m:t>
+                </m:r>
+              </m:sub>
+            </m:sSub>
+          </m:e>
+        </m:d>
+        <m:r>
+          <w:rPr>
+            <w:rFonts w:ascii="Cambria Math" w:hAnsi="Cambria Math"/>
+          </w:rPr>
+          <m:t>+0.299</m:t>
+        </m:r>
+      </m:oMath>
+      <w:r>
+        <w:rPr>
+          <w:iCs/>
+        </w:rPr>
+        <w:tab/>
+      </w:r>
+      <w:r>
+        <w:rPr>
+          <w:iCs/>
+        </w:rPr>
+        <w:tab/>
+      </w:r>
+      <w:r>
+        <w:rPr>
+          <w:iCs/>
+        </w:rPr>
+        <w:tab/>
+      </w:r>
+      <w:r>
+        <w:rPr>
+          <w:iCs/>
+        </w:rPr>
+        <w:tab/>
+      </w:r>
+      <w:r>
+        <w:rPr>
+          <w:iCs/>
+        </w:rPr>
+        <w:tab/>
+        <w:t>(</w:t>
+      </w:r>
+      <w:r>
+        <w:rPr>
+          <w:iCs/>
+        </w:rPr>
+        <w:t>S3</w:t>
+      </w:r>
+      <w:r>
+        <w:rPr>
+          <w:iCs/>
+        </w:rPr>
+        <w:t>)</w:t>
+      </w:r>
+    </w:p>
+    <w:p>
+      <w:pPr>
+        <w:spacing w:line="480" w:lineRule="auto"/>
+      </w:pPr>
+    </w:p>
+    <w:p>
+      <w:pPr>
+        <w:spacing w:line="480" w:lineRule="auto"/>
+        <w:rPr>
+          <w:iCs/>
+        </w:rPr>
+      </w:pPr>
+      <w:r>
+        <w:rPr>
+          <w:i/>
+        </w:rPr>
+        <w:t>W</w:t>
+      </w:r>
+      <w:r>
+        <w:rPr>
+          <w:iCs/>
+          <w:vertAlign w:val="subscript"/>
+        </w:rPr>
+        <w:t>PWP</w:t>
+      </w:r>
+      <w:r>
+        <w:rPr>
+          <w:iCs/>
+        </w:rPr>
+        <w:t xml:space="preserve"> is calculated as:</w:t>
+      </w:r>
+    </w:p>
+    <w:p>
+      <w:pPr>
+        <w:spacing w:line="480" w:lineRule="auto"/>
+        <w:rPr>
+          <w:iCs/>
+        </w:rPr>
+      </w:pPr>
+    </w:p>
+    <w:p>
+      <w:pPr>
+        <w:spacing w:line="480" w:lineRule="auto"/>
+        <w:rPr>
+          <w:iCs/>
+        </w:rPr>
+      </w:pPr>
+      <m:oMath>
+        <m:sSub>
+          <m:sSubPr>
+            <m:ctrlPr>
+              <w:rPr>
+                <w:rFonts w:ascii="Cambria Math" w:eastAsia="Times New Roman" w:hAnsi="Cambria Math" w:cs="Times New Roman"/>
+                <w:i/>
+                <w:iCs/>
+              </w:rPr>
+            </m:ctrlPr>
+          </m:sSubPr>
+          <m:e>
+            <m:r>
+              <w:rPr>
+                <w:rFonts w:ascii="Cambria Math" w:hAnsi="Cambria Math"/>
+              </w:rPr>
+              <m:t>W</m:t>
+            </m:r>
+          </m:e>
+          <m:sub>
+            <m:r>
+              <w:rPr>
+                <w:rFonts w:ascii="Cambria Math" w:hAnsi="Cambria Math"/>
+              </w:rPr>
+              <m:t>PWP</m:t>
+            </m:r>
+          </m:sub>
+        </m:sSub>
+        <m:r>
+          <w:rPr>
+            <w:rFonts w:ascii="Cambria Math" w:hAnsi="Cambria Math"/>
+          </w:rPr>
+          <m:t>=</m:t>
+        </m:r>
+        <m:sSub>
+          <m:sSubPr>
+            <m:ctrlPr>
+              <w:rPr>
+                <w:rFonts w:ascii="Cambria Math" w:eastAsia="Times New Roman" w:hAnsi="Cambria Math" w:cs="Times New Roman"/>
+                <w:i/>
+                <w:iCs/>
+              </w:rPr>
+            </m:ctrlPr>
+          </m:sSubPr>
+          <m:e>
+            <m:r>
+              <w:rPr>
+                <w:rFonts w:ascii="Cambria Math" w:hAnsi="Cambria Math"/>
+              </w:rPr>
+              <m:t>k</m:t>
+            </m:r>
+          </m:e>
+          <m:sub>
+            <m:r>
+              <w:rPr>
+                <w:rFonts w:ascii="Cambria Math" w:hAnsi="Cambria Math"/>
+              </w:rPr>
+              <m:t>pwp</m:t>
+            </m:r>
+          </m:sub>
+        </m:sSub>
+        <m:r>
+          <w:rPr>
+            <w:rFonts w:ascii="Cambria Math" w:hAnsi="Cambria Math"/>
+          </w:rPr>
+          <m:t>+(0.14*</m:t>
+        </m:r>
+        <m:sSub>
+          <m:sSubPr>
+            <m:ctrlPr>
+              <w:rPr>
+                <w:rFonts w:ascii="Cambria Math" w:eastAsia="Times New Roman" w:hAnsi="Cambria Math" w:cs="Times New Roman"/>
+                <w:i/>
+                <w:iCs/>
+              </w:rPr>
+            </m:ctrlPr>
+          </m:sSubPr>
+          <m:e>
+            <m:r>
+              <w:rPr>
+                <w:rFonts w:ascii="Cambria Math" w:hAnsi="Cambria Math"/>
+              </w:rPr>
+              <m:t>k</m:t>
+            </m:r>
+          </m:e>
+          <m:sub>
+            <m:r>
+              <w:rPr>
+                <w:rFonts w:ascii="Cambria Math" w:hAnsi="Cambria Math"/>
+              </w:rPr>
+              <m:t>pwp</m:t>
+            </m:r>
+          </m:sub>
+        </m:sSub>
+        <m:r>
+          <w:rPr>
+            <w:rFonts w:ascii="Cambria Math" w:hAnsi="Cambria Math"/>
+          </w:rPr>
+          <m:t>-0.02</m:t>
+        </m:r>
+        <m:r>
+          <w:rPr>
+            <w:rFonts w:ascii="Cambria Math" w:hAnsi="Cambria Math"/>
+          </w:rPr>
+          <m:t>)</m:t>
+        </m:r>
+      </m:oMath>
+      <w:r>
+        <w:rPr>
+          <w:iCs/>
+        </w:rPr>
+        <w:tab/>
+      </w:r>
+      <w:r>
+        <w:rPr>
+          <w:iCs/>
+        </w:rPr>
+        <w:tab/>
+      </w:r>
+      <w:r>
+        <w:rPr>
+          <w:iCs/>
+        </w:rPr>
+        <w:tab/>
+      </w:r>
+      <w:r>
+        <w:rPr>
+          <w:iCs/>
+        </w:rPr>
+        <w:tab/>
+      </w:r>
+      <w:r>
+        <w:rPr>
+          <w:iCs/>
+        </w:rPr>
+        <w:tab/>
+      </w:r>
+      <w:r>
+        <w:rPr>
+          <w:iCs/>
+        </w:rPr>
+        <w:tab/>
+      </w:r>
+      <w:r>
+        <w:rPr>
+          <w:iCs/>
+        </w:rPr>
+        <w:tab/>
+        <w:t>(</w:t>
+      </w:r>
+      <w:r>
+        <w:rPr>
+          <w:iCs/>
+        </w:rPr>
+        <w:t>S4</w:t>
+      </w:r>
+      <w:r>
+        <w:rPr>
+          <w:iCs/>
+        </w:rPr>
+        <w:t>)</w:t>
+      </w:r>
+    </w:p>
+    <w:p>
+      <w:pPr>
+        <w:spacing w:line="480" w:lineRule="auto"/>
+        <w:rPr>
+          <w:iCs/>
+        </w:rPr>
+      </w:pPr>
+    </w:p>
+    <w:p>
+      <w:pPr>
+        <w:spacing w:line="480" w:lineRule="auto"/>
+        <w:rPr>
+          <w:iCs/>
+        </w:rPr>
+      </w:pPr>
+      <w:proofErr w:type="gramStart"/>
+      <w:r>
+        <w:rPr>
+          <w:iCs/>
+        </w:rPr>
+        <w:t>where</w:t>
+      </w:r>
+      <w:proofErr w:type="gramEnd"/>
+    </w:p>
+    <w:p>
+      <w:pPr>
+        <w:spacing w:line="480" w:lineRule="auto"/>
+        <w:rPr>
+          <w:iCs/>
+        </w:rPr>
+      </w:pPr>
+    </w:p>
+    <w:p>
+      <w:pPr>
+        <w:spacing w:line="480" w:lineRule="auto"/>
+      </w:pPr>
+      <m:oMath>
+        <m:sSub>
+          <m:sSubPr>
+            <m:ctrlPr>
+              <w:rPr>
+                <w:rFonts w:ascii="Cambria Math" w:eastAsia="Times New Roman" w:hAnsi="Cambria Math" w:cs="Times New Roman"/>
+                <w:i/>
+                <w:iCs/>
+              </w:rPr>
+            </m:ctrlPr>
+          </m:sSubPr>
+          <m:e>
+            <m:r>
+              <w:rPr>
+                <w:rFonts w:ascii="Cambria Math" w:hAnsi="Cambria Math"/>
+              </w:rPr>
+              <m:t>k</m:t>
+            </m:r>
+          </m:e>
+          <m:sub>
+            <m:r>
+              <w:rPr>
+                <w:rFonts w:ascii="Cambria Math" w:hAnsi="Cambria Math"/>
+              </w:rPr>
+              <m:t>pwp</m:t>
+            </m:r>
+          </m:sub>
+        </m:sSub>
+        <m:r>
+          <w:rPr>
+            <w:rFonts w:ascii="Cambria Math" w:hAnsi="Cambria Math"/>
+          </w:rPr>
+          <m:t>=-0.024*</m:t>
+        </m:r>
+        <m:sSub>
+          <m:sSubPr>
+            <m:ctrlPr>
+              <w:rPr>
+                <w:rFonts w:ascii="Cambria Math" w:eastAsia="Times New Roman" w:hAnsi="Cambria Math" w:cs="Times New Roman"/>
+                <w:i/>
+                <w:iCs/>
+              </w:rPr>
+            </m:ctrlPr>
+          </m:sSubPr>
+          <m:e>
+            <m:r>
+              <w:rPr>
+                <w:rFonts w:ascii="Cambria Math" w:hAnsi="Cambria Math"/>
+              </w:rPr>
+              <m:t>f</m:t>
+            </m:r>
+          </m:e>
+          <m:sub>
+            <m:r>
+              <w:rPr>
+                <w:rFonts w:ascii="Cambria Math" w:hAnsi="Cambria Math"/>
+              </w:rPr>
+              <m:t>sand</m:t>
+            </m:r>
+          </m:sub>
+        </m:sSub>
+        <m:r>
+          <w:rPr>
+            <w:rFonts w:ascii="Cambria Math" w:hAnsi="Cambria Math"/>
+          </w:rPr>
+          <m:t>+0.487*</m:t>
+        </m:r>
+        <m:sSub>
+          <m:sSubPr>
+            <m:ctrlPr>
+              <w:rPr>
+                <w:rFonts w:ascii="Cambria Math" w:eastAsia="Times New Roman" w:hAnsi="Cambria Math" w:cs="Times New Roman"/>
+                <w:i/>
+                <w:iCs/>
+              </w:rPr>
+            </m:ctrlPr>
+          </m:sSubPr>
+          <m:e>
+            <m:r>
+              <w:rPr>
+                <w:rFonts w:ascii="Cambria Math" w:hAnsi="Cambria Math"/>
+              </w:rPr>
+              <m:t>f</m:t>
+            </m:r>
+          </m:e>
+          <m:sub>
+            <m:r>
+              <w:rPr>
+                <w:rFonts w:ascii="Cambria Math" w:hAnsi="Cambria Math"/>
+              </w:rPr>
+              <m:t>clay</m:t>
+            </m:r>
+          </m:sub>
+        </m:sSub>
+        <m:r>
+          <w:rPr>
+            <w:rFonts w:ascii="Cambria Math" w:hAnsi="Cambria Math"/>
+          </w:rPr>
+          <m:t>+0.006*</m:t>
+        </m:r>
+        <m:sSub>
+          <m:sSubPr>
+            <m:ctrlPr>
+              <w:rPr>
+                <w:rFonts w:ascii="Cambria Math" w:eastAsia="Times New Roman" w:hAnsi="Cambria Math" w:cs="Times New Roman"/>
+                <w:i/>
+                <w:iCs/>
+              </w:rPr>
+            </m:ctrlPr>
+          </m:sSubPr>
+          <m:e>
+            <m:r>
+              <w:rPr>
+                <w:rFonts w:ascii="Cambria Math" w:hAnsi="Cambria Math"/>
+              </w:rPr>
+              <m:t>f</m:t>
+            </m:r>
+          </m:e>
+          <m:sub>
+            <m:r>
+              <w:rPr>
+                <w:rFonts w:ascii="Cambria Math" w:hAnsi="Cambria Math"/>
+              </w:rPr>
+              <m:t>OM</m:t>
+            </m:r>
+          </m:sub>
+        </m:sSub>
+        <m:r>
+          <w:rPr>
+            <w:rFonts w:ascii="Cambria Math" w:hAnsi="Cambria Math"/>
+          </w:rPr>
+          <m:t>+0.005*</m:t>
+        </m:r>
+        <m:d>
+          <m:dPr>
+            <m:ctrlPr>
+              <w:rPr>
+                <w:rFonts w:ascii="Cambria Math" w:hAnsi="Cambria Math"/>
+                <w:i/>
+                <w:iCs/>
+              </w:rPr>
+            </m:ctrlPr>
+          </m:dPr>
+          <m:e>
+            <m:sSub>
+              <m:sSubPr>
+                <m:ctrlPr>
+                  <w:rPr>
+                    <w:rFonts w:ascii="Cambria Math" w:eastAsia="Times New Roman" w:hAnsi="Cambria Math" w:cs="Times New Roman"/>
+                    <w:i/>
+                    <w:iCs/>
+                  </w:rPr>
+                </m:ctrlPr>
+              </m:sSubPr>
+              <m:e>
+                <m:r>
+                  <w:rPr>
+                    <w:rFonts w:ascii="Cambria Math" w:hAnsi="Cambria Math"/>
+                  </w:rPr>
+                  <m:t>f</m:t>
+                </m:r>
+              </m:e>
+              <m:sub>
+                <m:r>
+                  <w:rPr>
+                    <w:rFonts w:ascii="Cambria Math" w:hAnsi="Cambria Math"/>
+                  </w:rPr>
+                  <m:t>sand</m:t>
+                </m:r>
+              </m:sub>
+            </m:sSub>
+            <m:r>
+              <w:rPr>
+                <w:rFonts w:ascii="Cambria Math" w:hAnsi="Cambria Math"/>
+              </w:rPr>
+              <m:t>*</m:t>
+            </m:r>
+            <m:sSub>
+              <m:sSubPr>
+                <m:ctrlPr>
+                  <w:rPr>
+                    <w:rFonts w:ascii="Cambria Math" w:eastAsia="Times New Roman" w:hAnsi="Cambria Math" w:cs="Times New Roman"/>
+                    <w:i/>
+                    <w:iCs/>
+                  </w:rPr>
+                </m:ctrlPr>
+              </m:sSubPr>
+              <m:e>
+                <m:r>
+                  <w:rPr>
+                    <w:rFonts w:ascii="Cambria Math" w:hAnsi="Cambria Math"/>
+                  </w:rPr>
+                  <m:t>f</m:t>
+                </m:r>
+              </m:e>
+              <m:sub>
+                <m:r>
+                  <w:rPr>
+                    <w:rFonts w:ascii="Cambria Math" w:hAnsi="Cambria Math"/>
+                  </w:rPr>
+                  <m:t>OM</m:t>
+                </m:r>
+              </m:sub>
+            </m:sSub>
+          </m:e>
+        </m:d>
+        <m:r>
+          <w:rPr>
+            <w:rFonts w:ascii="Cambria Math" w:hAnsi="Cambria Math"/>
+          </w:rPr>
+          <m:t>-0.013*</m:t>
+        </m:r>
+        <m:d>
+          <m:dPr>
+            <m:ctrlPr>
+              <w:rPr>
+                <w:rFonts w:ascii="Cambria Math" w:hAnsi="Cambria Math"/>
+                <w:i/>
+                <w:iCs/>
+              </w:rPr>
+            </m:ctrlPr>
+          </m:dPr>
+          <m:e>
+            <m:sSub>
+              <m:sSubPr>
+                <m:ctrlPr>
+                  <w:rPr>
+                    <w:rFonts w:ascii="Cambria Math" w:eastAsia="Times New Roman" w:hAnsi="Cambria Math" w:cs="Times New Roman"/>
+                    <w:i/>
+                    <w:iCs/>
+                  </w:rPr>
+                </m:ctrlPr>
+              </m:sSubPr>
+              <m:e>
+                <m:r>
+                  <w:rPr>
+                    <w:rFonts w:ascii="Cambria Math" w:hAnsi="Cambria Math"/>
+                  </w:rPr>
+                  <m:t>f</m:t>
+                </m:r>
+              </m:e>
+              <m:sub>
+                <m:r>
+                  <w:rPr>
+                    <w:rFonts w:ascii="Cambria Math" w:hAnsi="Cambria Math"/>
+                  </w:rPr>
+                  <m:t>clay</m:t>
+                </m:r>
+              </m:sub>
+            </m:sSub>
+            <m:r>
+              <w:rPr>
+                <w:rFonts w:ascii="Cambria Math" w:hAnsi="Cambria Math"/>
+              </w:rPr>
+              <m:t>*</m:t>
+            </m:r>
+            <m:sSub>
+              <m:sSubPr>
+                <m:ctrlPr>
+                  <w:rPr>
+                    <w:rFonts w:ascii="Cambria Math" w:eastAsia="Times New Roman" w:hAnsi="Cambria Math" w:cs="Times New Roman"/>
+                    <w:i/>
+                    <w:iCs/>
+                  </w:rPr>
+                </m:ctrlPr>
+              </m:sSubPr>
+              <m:e>
+                <m:r>
+                  <w:rPr>
+                    <w:rFonts w:ascii="Cambria Math" w:hAnsi="Cambria Math"/>
+                  </w:rPr>
+                  <m:t>f</m:t>
+                </m:r>
+              </m:e>
+              <m:sub>
+                <m:r>
+                  <w:rPr>
+                    <w:rFonts w:ascii="Cambria Math" w:hAnsi="Cambria Math"/>
+                  </w:rPr>
+                  <m:t>OM</m:t>
+                </m:r>
+              </m:sub>
+            </m:sSub>
+          </m:e>
+        </m:d>
+        <m:r>
+          <w:rPr>
+            <w:rFonts w:ascii="Cambria Math" w:hAnsi="Cambria Math"/>
+          </w:rPr>
+          <m:t>+0.068*</m:t>
+        </m:r>
+        <m:d>
+          <m:dPr>
+            <m:ctrlPr>
+              <w:rPr>
+                <w:rFonts w:ascii="Cambria Math" w:hAnsi="Cambria Math"/>
+                <w:i/>
+                <w:iCs/>
+              </w:rPr>
+            </m:ctrlPr>
+          </m:dPr>
+          <m:e>
+            <m:sSub>
+              <m:sSubPr>
+                <m:ctrlPr>
+                  <w:rPr>
+                    <w:rFonts w:ascii="Cambria Math" w:eastAsia="Times New Roman" w:hAnsi="Cambria Math" w:cs="Times New Roman"/>
+                    <w:i/>
+                    <w:iCs/>
+                  </w:rPr>
+                </m:ctrlPr>
+              </m:sSubPr>
+              <m:e>
+                <m:r>
+                  <w:rPr>
+                    <w:rFonts w:ascii="Cambria Math" w:hAnsi="Cambria Math"/>
+                  </w:rPr>
+                  <m:t>f</m:t>
+                </m:r>
+              </m:e>
+              <m:sub>
+                <m:r>
+                  <w:rPr>
+                    <w:rFonts w:ascii="Cambria Math" w:hAnsi="Cambria Math"/>
+                  </w:rPr>
+                  <m:t>sand</m:t>
+                </m:r>
+              </m:sub>
+            </m:sSub>
+            <m:r>
+              <w:rPr>
+                <w:rFonts w:ascii="Cambria Math" w:hAnsi="Cambria Math"/>
+              </w:rPr>
+              <m:t>*</m:t>
+            </m:r>
+            <m:sSub>
+              <m:sSubPr>
+                <m:ctrlPr>
+                  <w:rPr>
+                    <w:rFonts w:ascii="Cambria Math" w:eastAsia="Times New Roman" w:hAnsi="Cambria Math" w:cs="Times New Roman"/>
+                    <w:i/>
+                    <w:iCs/>
+                  </w:rPr>
+                </m:ctrlPr>
+              </m:sSubPr>
+              <m:e>
+                <m:r>
+                  <w:rPr>
+                    <w:rFonts w:ascii="Cambria Math" w:hAnsi="Cambria Math"/>
+                  </w:rPr>
+                  <m:t>f</m:t>
+                </m:r>
+              </m:e>
+              <m:sub>
+                <m:r>
+                  <w:rPr>
+                    <w:rFonts w:ascii="Cambria Math" w:hAnsi="Cambria Math"/>
+                  </w:rPr>
+                  <m:t>clay</m:t>
+                </m:r>
+              </m:sub>
+            </m:sSub>
+          </m:e>
+        </m:d>
+        <m:r>
+          <w:rPr>
+            <w:rFonts w:ascii="Cambria Math" w:hAnsi="Cambria Math"/>
+          </w:rPr>
+          <m:t>+0.031</m:t>
+        </m:r>
+      </m:oMath>
+      <w:r>
+        <w:rPr>
+          <w:iCs/>
+        </w:rPr>
+        <w:tab/>
+      </w:r>
+      <w:r>
+        <w:rPr>
+          <w:iCs/>
+        </w:rPr>
+        <w:tab/>
+      </w:r>
+      <w:r>
+        <w:rPr>
+          <w:iCs/>
+        </w:rPr>
+        <w:tab/>
+      </w:r>
+      <w:r>
+        <w:rPr>
+          <w:iCs/>
+        </w:rPr>
+        <w:tab/>
+      </w:r>
+      <w:r>
+        <w:rPr>
+          <w:iCs/>
+        </w:rPr>
+        <w:tab/>
+      </w:r>
+      <w:r>
+        <w:rPr>
+          <w:iCs/>
+        </w:rPr>
+        <w:tab/>
+        <w:t>(</w:t>
+      </w:r>
+      <w:r>
+        <w:rPr>
+          <w:iCs/>
+        </w:rPr>
+        <w:t>S5</w:t>
+      </w:r>
+      <w:r>
+        <w:rPr>
+          <w:iCs/>
+        </w:rPr>
+        <w:t>)</w:t>
+      </w:r>
+    </w:p>
+    <w:p>
+      <w:pPr>
+        <w:spacing w:line="480" w:lineRule="auto"/>
+        <w:rPr>
+          <w:iCs/>
+        </w:rPr>
+      </w:pPr>
+    </w:p>
+    <w:p>
+      <w:pPr>
+        <w:spacing w:line="480" w:lineRule="auto"/>
+        <w:rPr>
+          <w:iCs/>
+        </w:rPr>
+      </w:pPr>
+      <w:r>
+        <w:rPr>
+          <w:iCs/>
+        </w:rPr>
+        <w:t>In Equations (</w:t>
+      </w:r>
+      <w:r>
+        <w:rPr>
+          <w:iCs/>
+        </w:rPr>
+        <w:t>S3</w:t>
+      </w:r>
+      <w:r>
+        <w:rPr>
+          <w:iCs/>
+        </w:rPr>
+        <w:t>) and (</w:t>
+      </w:r>
+      <w:r>
+        <w:rPr>
+          <w:iCs/>
+        </w:rPr>
+        <w:t>S5</w:t>
+      </w:r>
+      <w:r>
+        <w:rPr>
+          <w:iCs/>
+        </w:rPr>
+        <w:t xml:space="preserve">), </w:t>
+      </w:r>
+      <w:proofErr w:type="spellStart"/>
+      <w:r>
+        <w:rPr>
+          <w:i/>
+        </w:rPr>
+        <w:t>f</w:t>
+      </w:r>
+      <w:r>
+        <w:rPr>
+          <w:iCs/>
+          <w:vertAlign w:val="subscript"/>
+        </w:rPr>
+        <w:t>sand</w:t>
+      </w:r>
+      <w:proofErr w:type="spellEnd"/>
+      <w:r>
+        <w:rPr>
+          <w:iCs/>
+        </w:rPr>
+        <w:t xml:space="preserve"> (%) is the fraction of sand content in soil (%), </w:t>
+      </w:r>
+      <w:proofErr w:type="spellStart"/>
+      <w:r>
+        <w:rPr>
+          <w:i/>
+        </w:rPr>
+        <w:t>f</w:t>
+      </w:r>
+      <w:r>
+        <w:rPr>
+          <w:iCs/>
+          <w:vertAlign w:val="subscript"/>
+        </w:rPr>
+        <w:t>clay</w:t>
+      </w:r>
+      <w:proofErr w:type="spellEnd"/>
+      <w:r>
+        <w:rPr>
+          <w:iCs/>
+        </w:rPr>
+        <w:t xml:space="preserve"> (%) </w:t>
+      </w:r>
+      <w:r>
+        <w:rPr>
+          <w:iCs/>
+        </w:rPr>
+        <w:t>is the fraction of clay content in soil (%),</w:t>
+      </w:r>
+      <w:r>
+        <w:rPr>
+          <w:iCs/>
+        </w:rPr>
+        <w:t xml:space="preserve"> and </w:t>
+      </w:r>
+      <w:proofErr w:type="spellStart"/>
+      <w:r>
+        <w:rPr>
+          <w:i/>
+        </w:rPr>
+        <w:t>f</w:t>
+      </w:r>
+      <w:r>
+        <w:rPr>
+          <w:iCs/>
+          <w:vertAlign w:val="subscript"/>
+        </w:rPr>
+        <w:t>OM</w:t>
+      </w:r>
+      <w:proofErr w:type="spellEnd"/>
+      <w:r>
+        <w:rPr>
+          <w:iCs/>
+        </w:rPr>
+        <w:t xml:space="preserve"> is the fraction of organic matter in soil (%)</w:t>
+      </w:r>
+    </w:p>
+    <w:p>
+      <w:pPr>
+        <w:spacing w:line="480" w:lineRule="auto"/>
+        <w:rPr>
+          <w:b/>
+          <w:bCs/>
+        </w:rPr>
+      </w:pPr>
+    </w:p>
+    <w:p>
+      <w:pPr>
+        <w:spacing w:line="480" w:lineRule="auto"/>
+        <w:rPr>
+          <w:b/>
+          <w:bCs/>
+        </w:rPr>
+        <w:sectPr>
+          <w:pgSz w:w="12240" w:h="15840"/>
+          <w:pgMar w:top="1440" w:right="1440" w:bottom="1440" w:left="1440" w:header="720" w:footer="720" w:gutter="0"/>
+          <w:cols w:space="720"/>
+          <w:docGrid w:linePitch="360"/>
+        </w:sectPr>
+      </w:pPr>
+    </w:p>
+    <w:p>
+      <w:pPr>
+        <w:spacing w:line="480" w:lineRule="auto"/>
+      </w:pPr>
+      <w:r>
+        <w:rPr>
+          <w:b/>
+          <w:bCs/>
+        </w:rPr>
+        <w:lastRenderedPageBreak/>
         <w:t>Table S1</w:t>
       </w:r>
       <w:r>
@@ -20558,6 +22698,41 @@
       <w:contextualSpacing/>
     </w:pPr>
   </w:style>
+  <w:style w:type="character" w:styleId="CommentReference">
+    <w:name w:val="annotation reference"/>
+    <w:basedOn w:val="DefaultParagraphFont"/>
+    <w:uiPriority w:val="99"/>
+    <w:semiHidden/>
+    <w:unhideWhenUsed/>
+    <w:rsid w:val="007663C7"/>
+    <w:rPr>
+      <w:sz w:val="16"/>
+      <w:szCs w:val="16"/>
+    </w:rPr>
+  </w:style>
+  <w:style w:type="paragraph" w:styleId="CommentText">
+    <w:name w:val="annotation text"/>
+    <w:basedOn w:val="Normal"/>
+    <w:link w:val="CommentTextChar"/>
+    <w:uiPriority w:val="99"/>
+    <w:unhideWhenUsed/>
+    <w:rsid w:val="007663C7"/>
+    <w:rPr>
+      <w:sz w:val="20"/>
+      <w:szCs w:val="20"/>
+    </w:rPr>
+  </w:style>
+  <w:style w:type="character" w:customStyle="1" w:styleId="CommentTextChar">
+    <w:name w:val="Comment Text Char"/>
+    <w:basedOn w:val="DefaultParagraphFont"/>
+    <w:link w:val="CommentText"/>
+    <w:uiPriority w:val="99"/>
+    <w:rsid w:val="007663C7"/>
+    <w:rPr>
+      <w:sz w:val="20"/>
+      <w:szCs w:val="20"/>
+    </w:rPr>
+  </w:style>
 </w:styles>
 </file>
 

</xml_diff>

<commit_message>
update manuscript, tables, figs with new soil moisture measures
</commit_message>
<xml_diff>
--- a/working_drafts/TXeco_supp_v0.1.docx
+++ b/working_drafts/TXeco_supp_v0.1.docx
@@ -51,10 +51,7 @@
         </w:rPr>
       </w:pPr>
       <w:r>
-        <w:t>W</w:t>
-      </w:r>
-      <w:r>
-        <w:t>ater holding capacity (</w:t>
+        <w:t>Water holding capacity (</w:t>
       </w:r>
       <w:r>
         <w:rPr>
@@ -69,10 +66,7 @@
         <w:t>WHC</w:t>
       </w:r>
       <w:r>
-        <w:t>; mm)</w:t>
-      </w:r>
-      <w:r>
-        <w:t xml:space="preserve"> was calculated as a function of </w:t>
+        <w:t xml:space="preserve">; mm) was calculated as a function of </w:t>
       </w:r>
       <w:r>
         <w:rPr>
@@ -129,25 +123,7 @@
         <w:rPr>
           <w:iCs/>
         </w:rPr>
-        <w:t>)</w:t>
-      </w:r>
-      <w:r>
-        <w:rPr>
-          <w:iCs/>
-        </w:rPr>
-        <w:t>, and</w:t>
-      </w:r>
-      <w:r>
-        <w:rPr>
-          <w:iCs/>
-        </w:rPr>
-        <w:t xml:space="preserve"> the volumetric soil water storage at wilting point</w:t>
-      </w:r>
-      <w:r>
-        <w:rPr>
-          <w:iCs/>
-        </w:rPr>
-        <w:t>:</w:t>
+        <w:t>), and the volumetric soil water storage at wilting point:</w:t>
       </w:r>
     </w:p>
     <w:p>
@@ -444,19 +420,7 @@
         <w:rPr>
           <w:iCs/>
         </w:rPr>
-        <w:t>(</w:t>
-      </w:r>
-      <w:r>
-        <w:rPr>
-          <w:iCs/>
-        </w:rPr>
-        <w:t>S1</w:t>
-      </w:r>
-      <w:r>
-        <w:rPr>
-          <w:iCs/>
-        </w:rPr>
-        <w:t>)</w:t>
+        <w:t>(S1)</w:t>
       </w:r>
     </w:p>
     <w:p>
@@ -871,19 +835,7 @@
           <w:iCs/>
         </w:rPr>
         <w:tab/>
-        <w:t>(</w:t>
-      </w:r>
-      <w:r>
-        <w:rPr>
-          <w:iCs/>
-        </w:rPr>
-        <w:t>S2</w:t>
-      </w:r>
-      <w:r>
-        <w:rPr>
-          <w:iCs/>
-        </w:rPr>
-        <w:t>)</w:t>
+        <w:t>(S2)</w:t>
       </w:r>
     </w:p>
     <w:p>
@@ -895,11 +847,9 @@
       <w:pPr>
         <w:spacing w:line="480" w:lineRule="auto"/>
       </w:pPr>
-      <w:proofErr w:type="gramStart"/>
       <w:r>
         <w:t>where</w:t>
       </w:r>
-      <w:proofErr w:type="gramEnd"/>
     </w:p>
     <w:p>
       <w:pPr>
@@ -1314,19 +1264,7 @@
           <w:iCs/>
         </w:rPr>
         <w:tab/>
-        <w:t>(</w:t>
-      </w:r>
-      <w:r>
-        <w:rPr>
-          <w:iCs/>
-        </w:rPr>
-        <w:t>S3</w:t>
-      </w:r>
-      <w:r>
-        <w:rPr>
-          <w:iCs/>
-        </w:rPr>
-        <w:t>)</w:t>
+        <w:t>(S3)</w:t>
       </w:r>
     </w:p>
     <w:p>
@@ -1474,13 +1412,7 @@
           <w:rPr>
             <w:rFonts w:ascii="Cambria Math" w:hAnsi="Cambria Math"/>
           </w:rPr>
-          <m:t>-0.02</m:t>
-        </m:r>
-        <m:r>
-          <w:rPr>
-            <w:rFonts w:ascii="Cambria Math" w:hAnsi="Cambria Math"/>
-          </w:rPr>
-          <m:t>)</m:t>
+          <m:t>-0.02)</m:t>
         </m:r>
       </m:oMath>
       <w:r>
@@ -1524,19 +1456,7 @@
           <w:iCs/>
         </w:rPr>
         <w:tab/>
-        <w:t>(</w:t>
-      </w:r>
-      <w:r>
-        <w:rPr>
-          <w:iCs/>
-        </w:rPr>
-        <w:t>S4</w:t>
-      </w:r>
-      <w:r>
-        <w:rPr>
-          <w:iCs/>
-        </w:rPr>
-        <w:t>)</w:t>
+        <w:t>(S4)</w:t>
       </w:r>
     </w:p>
     <w:p>
@@ -1554,14 +1474,12 @@
           <w:iCs/>
         </w:rPr>
       </w:pPr>
-      <w:proofErr w:type="gramStart"/>
       <w:r>
         <w:rPr>
           <w:iCs/>
         </w:rPr>
         <w:t>where</w:t>
       </w:r>
-      <w:proofErr w:type="gramEnd"/>
     </w:p>
     <w:p>
       <w:pPr>
@@ -1981,19 +1899,7 @@
           <w:iCs/>
         </w:rPr>
         <w:tab/>
-        <w:t>(</w:t>
-      </w:r>
-      <w:r>
-        <w:rPr>
-          <w:iCs/>
-        </w:rPr>
-        <w:t>S5</w:t>
-      </w:r>
-      <w:r>
-        <w:rPr>
-          <w:iCs/>
-        </w:rPr>
-        <w:t>)</w:t>
+        <w:t>(S5)</w:t>
       </w:r>
     </w:p>
     <w:p>
@@ -2015,31 +1921,7 @@
         <w:rPr>
           <w:iCs/>
         </w:rPr>
-        <w:t>In Equations (</w:t>
-      </w:r>
-      <w:r>
-        <w:rPr>
-          <w:iCs/>
-        </w:rPr>
-        <w:t>S3</w:t>
-      </w:r>
-      <w:r>
-        <w:rPr>
-          <w:iCs/>
-        </w:rPr>
-        <w:t>) and (</w:t>
-      </w:r>
-      <w:r>
-        <w:rPr>
-          <w:iCs/>
-        </w:rPr>
-        <w:t>S5</w:t>
-      </w:r>
-      <w:r>
-        <w:rPr>
-          <w:iCs/>
-        </w:rPr>
-        <w:t xml:space="preserve">), </w:t>
+        <w:t xml:space="preserve">In Equations (S3) and (S5), </w:t>
       </w:r>
       <w:proofErr w:type="spellStart"/>
       <w:r>
@@ -18316,7 +18198,14 @@
           <w:bCs/>
         </w:rPr>
         <w:lastRenderedPageBreak/>
-        <w:t>Table S1</w:t>
+        <w:t>Table S</w:t>
+      </w:r>
+      <w:r>
+        <w:rPr>
+          <w:b/>
+          <w:bCs/>
+        </w:rPr>
+        <w:t>2</w:t>
       </w:r>
       <w:r>
         <w:t xml:space="preserve"> Model selection results for soil moisture, air temperature, and vapor pressure deficit. Soil moisture was used in a bivariate regression against </w:t>
@@ -18378,7 +18267,7 @@
             </w:tcBorders>
             <w:shd w:val="clear" w:color="auto" w:fill="auto"/>
             <w:noWrap/>
-            <w:vAlign w:val="bottom"/>
+            <w:vAlign w:val="center"/>
           </w:tcPr>
           <w:p>
             <w:pPr>
@@ -18401,7 +18290,7 @@
             </w:tcBorders>
             <w:shd w:val="clear" w:color="auto" w:fill="auto"/>
             <w:noWrap/>
-            <w:vAlign w:val="bottom"/>
+            <w:vAlign w:val="center"/>
           </w:tcPr>
           <w:p>
             <w:pPr>
@@ -18433,6 +18322,7 @@
               <w:bottom w:val="single" w:sz="4" w:space="0" w:color="auto"/>
               <w:right w:val="nil"/>
             </w:tcBorders>
+            <w:vAlign w:val="center"/>
           </w:tcPr>
           <w:p>
             <w:pPr>
@@ -18464,6 +18354,7 @@
               <w:bottom w:val="single" w:sz="4" w:space="0" w:color="auto"/>
               <w:right w:val="nil"/>
             </w:tcBorders>
+            <w:vAlign w:val="center"/>
           </w:tcPr>
           <w:p>
             <w:pPr>
@@ -18501,7 +18392,7 @@
             </w:tcBorders>
             <w:shd w:val="clear" w:color="auto" w:fill="auto"/>
             <w:noWrap/>
-            <w:vAlign w:val="bottom"/>
+            <w:vAlign w:val="center"/>
             <w:hideMark/>
           </w:tcPr>
           <w:p>
@@ -18531,7 +18422,7 @@
             </w:tcBorders>
             <w:shd w:val="clear" w:color="auto" w:fill="auto"/>
             <w:noWrap/>
-            <w:vAlign w:val="bottom"/>
+            <w:vAlign w:val="center"/>
             <w:hideMark/>
           </w:tcPr>
           <w:p>
@@ -18563,7 +18454,7 @@
             </w:tcBorders>
             <w:shd w:val="clear" w:color="auto" w:fill="auto"/>
             <w:noWrap/>
-            <w:vAlign w:val="bottom"/>
+            <w:vAlign w:val="center"/>
             <w:hideMark/>
           </w:tcPr>
           <w:p>
@@ -18591,7 +18482,7 @@
               <w:bottom w:val="single" w:sz="4" w:space="0" w:color="auto"/>
               <w:right w:val="nil"/>
             </w:tcBorders>
-            <w:vAlign w:val="bottom"/>
+            <w:vAlign w:val="center"/>
           </w:tcPr>
           <w:p>
             <w:pPr>
@@ -18620,7 +18511,7 @@
               <w:bottom w:val="single" w:sz="4" w:space="0" w:color="auto"/>
               <w:right w:val="nil"/>
             </w:tcBorders>
-            <w:vAlign w:val="bottom"/>
+            <w:vAlign w:val="center"/>
           </w:tcPr>
           <w:p>
             <w:pPr>
@@ -18647,7 +18538,7 @@
               <w:bottom w:val="single" w:sz="4" w:space="0" w:color="auto"/>
               <w:right w:val="nil"/>
             </w:tcBorders>
-            <w:vAlign w:val="bottom"/>
+            <w:vAlign w:val="center"/>
           </w:tcPr>
           <w:p>
             <w:pPr>
@@ -18676,7 +18567,7 @@
               <w:bottom w:val="single" w:sz="4" w:space="0" w:color="auto"/>
               <w:right w:val="nil"/>
             </w:tcBorders>
-            <w:vAlign w:val="bottom"/>
+            <w:vAlign w:val="center"/>
           </w:tcPr>
           <w:p>
             <w:pPr>
@@ -18710,7 +18601,7 @@
             </w:tcBorders>
             <w:shd w:val="clear" w:color="auto" w:fill="auto"/>
             <w:noWrap/>
-            <w:vAlign w:val="bottom"/>
+            <w:vAlign w:val="center"/>
             <w:hideMark/>
           </w:tcPr>
           <w:p>
@@ -18757,7 +18648,7 @@
                 <w:rFonts w:cs="Times New Roman"/>
                 <w:color w:val="000000"/>
               </w:rPr>
-              <w:t>1312.84</w:t>
+              <w:t>1289.43</w:t>
             </w:r>
           </w:p>
         </w:tc>
@@ -18788,7 +18679,7 @@
                 <w:rFonts w:cs="Times New Roman"/>
                 <w:color w:val="000000"/>
               </w:rPr>
-              <w:t>0.7999</w:t>
+              <w:t>0.8311</w:t>
             </w:r>
           </w:p>
         </w:tc>
@@ -18816,7 +18707,7 @@
                 <w:rFonts w:cs="Times New Roman"/>
                 <w:color w:val="000000"/>
               </w:rPr>
-              <w:t>-909.96</w:t>
+              <w:t>-871.59</w:t>
             </w:r>
           </w:p>
         </w:tc>
@@ -18844,7 +18735,7 @@
                 <w:rFonts w:cs="Times New Roman"/>
                 <w:color w:val="000000"/>
               </w:rPr>
-              <w:t>0.0729</w:t>
+              <w:t>0.0737</w:t>
             </w:r>
           </w:p>
         </w:tc>
@@ -18872,7 +18763,7 @@
                 <w:rFonts w:cs="Times New Roman"/>
                 <w:color w:val="000000"/>
               </w:rPr>
-              <w:t>-904.93</w:t>
+              <w:t>-867.39</w:t>
             </w:r>
           </w:p>
         </w:tc>
@@ -18900,7 +18791,7 @@
                 <w:rFonts w:cs="Times New Roman"/>
                 <w:color w:val="000000"/>
               </w:rPr>
-              <w:t>0.0734</w:t>
+              <w:t>0.0741</w:t>
             </w:r>
           </w:p>
         </w:tc>
@@ -18920,7 +18811,7 @@
             </w:tcBorders>
             <w:shd w:val="clear" w:color="auto" w:fill="auto"/>
             <w:noWrap/>
-            <w:vAlign w:val="bottom"/>
+            <w:vAlign w:val="center"/>
             <w:hideMark/>
           </w:tcPr>
           <w:p>
@@ -18967,7 +18858,7 @@
                 <w:rFonts w:cs="Times New Roman"/>
                 <w:color w:val="000000"/>
               </w:rPr>
-              <w:t>1310.55</w:t>
+              <w:t>1289.19</w:t>
             </w:r>
           </w:p>
         </w:tc>
@@ -18998,7 +18889,7 @@
                 <w:rFonts w:cs="Times New Roman"/>
                 <w:color w:val="000000"/>
               </w:rPr>
-              <w:t>0.7979</w:t>
+              <w:t>0.8308</w:t>
             </w:r>
           </w:p>
         </w:tc>
@@ -19026,7 +18917,7 @@
                 <w:rFonts w:cs="Times New Roman"/>
                 <w:color w:val="000000"/>
               </w:rPr>
-              <w:t>-914.07</w:t>
+              <w:t>-875.38</w:t>
             </w:r>
           </w:p>
         </w:tc>
@@ -19054,7 +18945,7 @@
                 <w:rFonts w:cs="Times New Roman"/>
                 <w:color w:val="000000"/>
               </w:rPr>
-              <w:t>0.0726</w:t>
+              <w:t>0.0734</w:t>
             </w:r>
           </w:p>
         </w:tc>
@@ -19082,7 +18973,7 @@
                 <w:rFonts w:cs="Times New Roman"/>
                 <w:color w:val="000000"/>
               </w:rPr>
-              <w:t>-903.51</w:t>
+              <w:t>-865.95</w:t>
             </w:r>
           </w:p>
         </w:tc>
@@ -19110,7 +19001,7 @@
                 <w:rFonts w:cs="Times New Roman"/>
                 <w:color w:val="000000"/>
               </w:rPr>
-              <w:t>0.0734</w:t>
+              <w:t>0.0742</w:t>
             </w:r>
           </w:p>
         </w:tc>
@@ -19130,7 +19021,7 @@
             </w:tcBorders>
             <w:shd w:val="clear" w:color="auto" w:fill="auto"/>
             <w:noWrap/>
-            <w:vAlign w:val="bottom"/>
+            <w:vAlign w:val="center"/>
             <w:hideMark/>
           </w:tcPr>
           <w:p>
@@ -19177,11 +19068,9 @@
             <w:r>
               <w:rPr>
                 <w:rFonts w:cs="Times New Roman"/>
-                <w:b/>
-                <w:bCs/>
-                <w:color w:val="000000"/>
-              </w:rPr>
-              <w:t>1310.18</w:t>
+                <w:color w:val="000000"/>
+              </w:rPr>
+              <w:t>1289.02</w:t>
             </w:r>
           </w:p>
         </w:tc>
@@ -19212,11 +19101,9 @@
             <w:r>
               <w:rPr>
                 <w:rFonts w:cs="Times New Roman"/>
-                <w:b/>
-                <w:bCs/>
-                <w:color w:val="000000"/>
-              </w:rPr>
-              <w:t>0.7975</w:t>
+                <w:color w:val="000000"/>
+              </w:rPr>
+              <w:t>0.8306</w:t>
             </w:r>
           </w:p>
         </w:tc>
@@ -19244,7 +19131,7 @@
                 <w:rFonts w:cs="Times New Roman"/>
                 <w:color w:val="000000"/>
               </w:rPr>
-              <w:t>-912.35</w:t>
+              <w:t>-873.81</w:t>
             </w:r>
           </w:p>
         </w:tc>
@@ -19272,7 +19159,7 @@
                 <w:rFonts w:cs="Times New Roman"/>
                 <w:color w:val="000000"/>
               </w:rPr>
-              <w:t>0.0728</w:t>
+              <w:t>0.0736</w:t>
             </w:r>
           </w:p>
         </w:tc>
@@ -19300,7 +19187,7 @@
                 <w:rFonts w:cs="Times New Roman"/>
                 <w:color w:val="000000"/>
               </w:rPr>
-              <w:t>-902.52</w:t>
+              <w:t>-864.97</w:t>
             </w:r>
           </w:p>
         </w:tc>
@@ -19328,7 +19215,7 @@
                 <w:rFonts w:cs="Times New Roman"/>
                 <w:color w:val="000000"/>
               </w:rPr>
-              <w:t>0.0735</w:t>
+              <w:t>0.0743</w:t>
             </w:r>
           </w:p>
         </w:tc>
@@ -19348,7 +19235,7 @@
             </w:tcBorders>
             <w:shd w:val="clear" w:color="auto" w:fill="auto"/>
             <w:noWrap/>
-            <w:vAlign w:val="bottom"/>
+            <w:vAlign w:val="center"/>
             <w:hideMark/>
           </w:tcPr>
           <w:p>
@@ -19395,7 +19282,7 @@
                 <w:rFonts w:cs="Times New Roman"/>
                 <w:color w:val="000000"/>
               </w:rPr>
-              <w:t>1310.78</w:t>
+              <w:t>1289.17</w:t>
             </w:r>
           </w:p>
         </w:tc>
@@ -19426,7 +19313,7 @@
                 <w:rFonts w:cs="Times New Roman"/>
                 <w:color w:val="000000"/>
               </w:rPr>
-              <w:t>0.7981</w:t>
+              <w:t>0.8309</w:t>
             </w:r>
           </w:p>
         </w:tc>
@@ -19458,7 +19345,7 @@
                 <w:bCs/>
                 <w:color w:val="000000"/>
               </w:rPr>
-              <w:t>-914.12</w:t>
+              <w:t>-875.89</w:t>
             </w:r>
           </w:p>
         </w:tc>
@@ -19490,7 +19377,7 @@
                 <w:bCs/>
                 <w:color w:val="000000"/>
               </w:rPr>
-              <w:t>0.0729</w:t>
+              <w:t>0.0737</w:t>
             </w:r>
           </w:p>
         </w:tc>
@@ -19522,7 +19409,7 @@
                 <w:bCs/>
                 <w:color w:val="000000"/>
               </w:rPr>
-              <w:t>-917.85</w:t>
+              <w:t>-879.37</w:t>
             </w:r>
           </w:p>
         </w:tc>
@@ -19554,7 +19441,7 @@
                 <w:bCs/>
                 <w:color w:val="000000"/>
               </w:rPr>
-              <w:t>0.0725</w:t>
+              <w:t>0.0733</w:t>
             </w:r>
           </w:p>
         </w:tc>
@@ -19574,7 +19461,7 @@
             </w:tcBorders>
             <w:shd w:val="clear" w:color="auto" w:fill="auto"/>
             <w:noWrap/>
-            <w:vAlign w:val="bottom"/>
+            <w:vAlign w:val="center"/>
             <w:hideMark/>
           </w:tcPr>
           <w:p>
@@ -19621,7 +19508,7 @@
                 <w:rFonts w:cs="Times New Roman"/>
                 <w:color w:val="000000"/>
               </w:rPr>
-              <w:t>1312.02</w:t>
+              <w:t>1289.51</w:t>
             </w:r>
           </w:p>
         </w:tc>
@@ -19652,7 +19539,7 @@
                 <w:rFonts w:cs="Times New Roman"/>
                 <w:color w:val="000000"/>
               </w:rPr>
-              <w:t>0.7992</w:t>
+              <w:t>0.8314</w:t>
             </w:r>
           </w:p>
         </w:tc>
@@ -19680,7 +19567,7 @@
                 <w:rFonts w:cs="Times New Roman"/>
                 <w:color w:val="000000"/>
               </w:rPr>
-              <w:t>-907.99</w:t>
+              <w:t>-869.65</w:t>
             </w:r>
           </w:p>
         </w:tc>
@@ -19708,7 +19595,14 @@
                 <w:rFonts w:cs="Times New Roman"/>
                 <w:color w:val="000000"/>
               </w:rPr>
-              <w:t>0.0732</w:t>
+              <w:t>0.074</w:t>
+            </w:r>
+            <w:r>
+              <w:rPr>
+                <w:rFonts w:cs="Times New Roman"/>
+                <w:color w:val="000000"/>
+              </w:rPr>
+              <w:t>0</w:t>
             </w:r>
           </w:p>
         </w:tc>
@@ -19736,7 +19630,7 @@
                 <w:rFonts w:cs="Times New Roman"/>
                 <w:color w:val="000000"/>
               </w:rPr>
-              <w:t>-903.73</w:t>
+              <w:t>-866.19</w:t>
             </w:r>
           </w:p>
         </w:tc>
@@ -19764,7 +19658,7 @@
                 <w:rFonts w:cs="Times New Roman"/>
                 <w:color w:val="000000"/>
               </w:rPr>
-              <w:t>0.0734</w:t>
+              <w:t>0.0741</w:t>
             </w:r>
           </w:p>
         </w:tc>
@@ -19784,7 +19678,7 @@
             </w:tcBorders>
             <w:shd w:val="clear" w:color="auto" w:fill="auto"/>
             <w:noWrap/>
-            <w:vAlign w:val="bottom"/>
+            <w:vAlign w:val="center"/>
             <w:hideMark/>
           </w:tcPr>
           <w:p>
@@ -19831,7 +19725,14 @@
                 <w:rFonts w:cs="Times New Roman"/>
                 <w:color w:val="000000"/>
               </w:rPr>
-              <w:t>1312.63</w:t>
+              <w:t>1289.7</w:t>
+            </w:r>
+            <w:r>
+              <w:rPr>
+                <w:rFonts w:cs="Times New Roman"/>
+                <w:color w:val="000000"/>
+              </w:rPr>
+              <w:t>0</w:t>
             </w:r>
           </w:p>
         </w:tc>
@@ -19862,7 +19763,7 @@
                 <w:rFonts w:cs="Times New Roman"/>
                 <w:color w:val="000000"/>
               </w:rPr>
-              <w:t>0.7999</w:t>
+              <w:t>0.8316</w:t>
             </w:r>
           </w:p>
         </w:tc>
@@ -19890,7 +19791,7 @@
                 <w:rFonts w:cs="Times New Roman"/>
                 <w:color w:val="000000"/>
               </w:rPr>
-              <w:t>-907.08</w:t>
+              <w:t>-868.85</w:t>
             </w:r>
           </w:p>
         </w:tc>
@@ -19918,7 +19819,14 @@
                 <w:rFonts w:cs="Times New Roman"/>
                 <w:color w:val="000000"/>
               </w:rPr>
-              <w:t>0.0732</w:t>
+              <w:t>0.074</w:t>
+            </w:r>
+            <w:r>
+              <w:rPr>
+                <w:rFonts w:cs="Times New Roman"/>
+                <w:color w:val="000000"/>
+              </w:rPr>
+              <w:t>0</w:t>
             </w:r>
           </w:p>
         </w:tc>
@@ -19946,7 +19854,14 @@
                 <w:rFonts w:cs="Times New Roman"/>
                 <w:color w:val="000000"/>
               </w:rPr>
-              <w:t>-903.77</w:t>
+              <w:t>-866.2</w:t>
+            </w:r>
+            <w:r>
+              <w:rPr>
+                <w:rFonts w:cs="Times New Roman"/>
+                <w:color w:val="000000"/>
+              </w:rPr>
+              <w:t>0</w:t>
             </w:r>
           </w:p>
         </w:tc>
@@ -19974,7 +19889,7 @@
                 <w:rFonts w:cs="Times New Roman"/>
                 <w:color w:val="000000"/>
               </w:rPr>
-              <w:t>0.0734</w:t>
+              <w:t>0.0741</w:t>
             </w:r>
           </w:p>
         </w:tc>
@@ -19994,7 +19909,7 @@
             </w:tcBorders>
             <w:shd w:val="clear" w:color="auto" w:fill="auto"/>
             <w:noWrap/>
-            <w:vAlign w:val="bottom"/>
+            <w:vAlign w:val="center"/>
             <w:hideMark/>
           </w:tcPr>
           <w:p>
@@ -20041,7 +19956,7 @@
                 <w:rFonts w:cs="Times New Roman"/>
                 <w:color w:val="000000"/>
               </w:rPr>
-              <w:t>1313.32</w:t>
+              <w:t>1289.83</w:t>
             </w:r>
           </w:p>
         </w:tc>
@@ -20072,7 +19987,7 @@
                 <w:rFonts w:cs="Times New Roman"/>
                 <w:color w:val="000000"/>
               </w:rPr>
-              <w:t>0.8004</w:t>
+              <w:t>0.8318</w:t>
             </w:r>
           </w:p>
         </w:tc>
@@ -20100,7 +20015,7 @@
                 <w:rFonts w:cs="Times New Roman"/>
                 <w:color w:val="000000"/>
               </w:rPr>
-              <w:t>-906.08</w:t>
+              <w:t>-867.97</w:t>
             </w:r>
           </w:p>
         </w:tc>
@@ -20128,7 +20043,7 @@
                 <w:rFonts w:cs="Times New Roman"/>
                 <w:color w:val="000000"/>
               </w:rPr>
-              <w:t>0.0733</w:t>
+              <w:t>0.0741</w:t>
             </w:r>
           </w:p>
         </w:tc>
@@ -20156,7 +20071,7 @@
                 <w:rFonts w:cs="Times New Roman"/>
                 <w:color w:val="000000"/>
               </w:rPr>
-              <w:t>-903.31</w:t>
+              <w:t>-865.72</w:t>
             </w:r>
           </w:p>
         </w:tc>
@@ -20184,7 +20099,7 @@
                 <w:rFonts w:cs="Times New Roman"/>
                 <w:color w:val="000000"/>
               </w:rPr>
-              <w:t>0.0734</w:t>
+              <w:t>0.0742</w:t>
             </w:r>
           </w:p>
         </w:tc>
@@ -20204,7 +20119,7 @@
             </w:tcBorders>
             <w:shd w:val="clear" w:color="auto" w:fill="auto"/>
             <w:noWrap/>
-            <w:vAlign w:val="bottom"/>
+            <w:vAlign w:val="center"/>
             <w:hideMark/>
           </w:tcPr>
           <w:p>
@@ -20251,7 +20166,7 @@
                 <w:rFonts w:cs="Times New Roman"/>
                 <w:color w:val="000000"/>
               </w:rPr>
-              <w:t>1314.08</w:t>
+              <w:t>1289.91</w:t>
             </w:r>
           </w:p>
         </w:tc>
@@ -20282,7 +20197,14 @@
                 <w:rFonts w:cs="Times New Roman"/>
                 <w:color w:val="000000"/>
               </w:rPr>
-              <w:t>0.8011</w:t>
+              <w:t>0.832</w:t>
+            </w:r>
+            <w:r>
+              <w:rPr>
+                <w:rFonts w:cs="Times New Roman"/>
+                <w:color w:val="000000"/>
+              </w:rPr>
+              <w:t>0</w:t>
             </w:r>
           </w:p>
         </w:tc>
@@ -20310,7 +20232,7 @@
                 <w:rFonts w:cs="Times New Roman"/>
                 <w:color w:val="000000"/>
               </w:rPr>
-              <w:t>-904.44</w:t>
+              <w:t>-866.51</w:t>
             </w:r>
           </w:p>
         </w:tc>
@@ -20338,7 +20260,7 @@
                 <w:rFonts w:cs="Times New Roman"/>
                 <w:color w:val="000000"/>
               </w:rPr>
-              <w:t>0.0734</w:t>
+              <w:t>0.0742</w:t>
             </w:r>
           </w:p>
         </w:tc>
@@ -20366,7 +20288,7 @@
                 <w:rFonts w:cs="Times New Roman"/>
                 <w:color w:val="000000"/>
               </w:rPr>
-              <w:t>-902.98</w:t>
+              <w:t>-865.36</w:t>
             </w:r>
           </w:p>
         </w:tc>
@@ -20394,7 +20316,7 @@
                 <w:rFonts w:cs="Times New Roman"/>
                 <w:color w:val="000000"/>
               </w:rPr>
-              <w:t>0.0734</w:t>
+              <w:t>0.0742</w:t>
             </w:r>
           </w:p>
         </w:tc>
@@ -20414,7 +20336,7 @@
             </w:tcBorders>
             <w:shd w:val="clear" w:color="auto" w:fill="auto"/>
             <w:noWrap/>
-            <w:vAlign w:val="bottom"/>
+            <w:vAlign w:val="center"/>
             <w:hideMark/>
           </w:tcPr>
           <w:p>
@@ -20461,7 +20383,14 @@
                 <w:rFonts w:cs="Times New Roman"/>
                 <w:color w:val="000000"/>
               </w:rPr>
-              <w:t>1315.28</w:t>
+              <w:t>1290</w:t>
+            </w:r>
+            <w:r>
+              <w:rPr>
+                <w:rFonts w:cs="Times New Roman"/>
+                <w:color w:val="000000"/>
+              </w:rPr>
+              <w:t>.00</w:t>
             </w:r>
           </w:p>
         </w:tc>
@@ -20492,7 +20421,7 @@
                 <w:rFonts w:cs="Times New Roman"/>
                 <w:color w:val="000000"/>
               </w:rPr>
-              <w:t>0.8022</w:t>
+              <w:t>0.8322</w:t>
             </w:r>
           </w:p>
         </w:tc>
@@ -20520,7 +20449,14 @@
                 <w:rFonts w:cs="Times New Roman"/>
                 <w:color w:val="000000"/>
               </w:rPr>
-              <w:t>-903.85</w:t>
+              <w:t>-866</w:t>
+            </w:r>
+            <w:r>
+              <w:rPr>
+                <w:rFonts w:cs="Times New Roman"/>
+                <w:color w:val="000000"/>
+              </w:rPr>
+              <w:t>.00</w:t>
             </w:r>
           </w:p>
         </w:tc>
@@ -20548,7 +20484,7 @@
                 <w:rFonts w:cs="Times New Roman"/>
                 <w:color w:val="000000"/>
               </w:rPr>
-              <w:t>0.0735</w:t>
+              <w:t>0.0743</w:t>
             </w:r>
           </w:p>
         </w:tc>
@@ -20576,7 +20512,7 @@
                 <w:rFonts w:cs="Times New Roman"/>
                 <w:color w:val="000000"/>
               </w:rPr>
-              <w:t>-902.37</w:t>
+              <w:t>-864.76</w:t>
             </w:r>
           </w:p>
         </w:tc>
@@ -20604,7 +20540,7 @@
                 <w:rFonts w:cs="Times New Roman"/>
                 <w:color w:val="000000"/>
               </w:rPr>
-              <w:t>0.0735</w:t>
+              <w:t>0.0742</w:t>
             </w:r>
           </w:p>
         </w:tc>
@@ -20624,7 +20560,7 @@
             </w:tcBorders>
             <w:shd w:val="clear" w:color="auto" w:fill="auto"/>
             <w:noWrap/>
-            <w:vAlign w:val="bottom"/>
+            <w:vAlign w:val="center"/>
             <w:hideMark/>
           </w:tcPr>
           <w:p>
@@ -20671,7 +20607,7 @@
                 <w:rFonts w:cs="Times New Roman"/>
                 <w:color w:val="000000"/>
               </w:rPr>
-              <w:t>1316.83</w:t>
+              <w:t>1290.07</w:t>
             </w:r>
           </w:p>
         </w:tc>
@@ -20702,7 +20638,7 @@
                 <w:rFonts w:cs="Times New Roman"/>
                 <w:color w:val="000000"/>
               </w:rPr>
-              <w:t>0.8037</w:t>
+              <w:t>0.8323</w:t>
             </w:r>
           </w:p>
         </w:tc>
@@ -20730,7 +20666,7 @@
                 <w:rFonts w:cs="Times New Roman"/>
                 <w:color w:val="000000"/>
               </w:rPr>
-              <w:t>-903.44</w:t>
+              <w:t>-865.65</w:t>
             </w:r>
           </w:p>
         </w:tc>
@@ -20758,7 +20694,7 @@
                 <w:rFonts w:cs="Times New Roman"/>
                 <w:color w:val="000000"/>
               </w:rPr>
-              <w:t>0.0735</w:t>
+              <w:t>0.0743</w:t>
             </w:r>
           </w:p>
         </w:tc>
@@ -20786,7 +20722,7 @@
                 <w:rFonts w:cs="Times New Roman"/>
                 <w:color w:val="000000"/>
               </w:rPr>
-              <w:t>-902.06</w:t>
+              <w:t>-864.45</w:t>
             </w:r>
           </w:p>
         </w:tc>
@@ -20814,7 +20750,7 @@
                 <w:rFonts w:cs="Times New Roman"/>
                 <w:color w:val="000000"/>
               </w:rPr>
-              <w:t>0.0735</w:t>
+              <w:t>0.0743</w:t>
             </w:r>
           </w:p>
         </w:tc>
@@ -20834,7 +20770,7 @@
             </w:tcBorders>
             <w:shd w:val="clear" w:color="auto" w:fill="auto"/>
             <w:noWrap/>
-            <w:vAlign w:val="bottom"/>
+            <w:vAlign w:val="center"/>
             <w:hideMark/>
           </w:tcPr>
           <w:p>
@@ -20881,7 +20817,7 @@
                 <w:rFonts w:cs="Times New Roman"/>
                 <w:color w:val="000000"/>
               </w:rPr>
-              <w:t>1322.23</w:t>
+              <w:t>1289.57</w:t>
             </w:r>
           </w:p>
         </w:tc>
@@ -20912,7 +20848,7 @@
                 <w:rFonts w:cs="Times New Roman"/>
                 <w:color w:val="000000"/>
               </w:rPr>
-              <w:t>0.8092</w:t>
+              <w:t>0.8322</w:t>
             </w:r>
           </w:p>
         </w:tc>
@@ -20940,7 +20876,7 @@
                 <w:rFonts w:cs="Times New Roman"/>
                 <w:color w:val="000000"/>
               </w:rPr>
-              <w:t>-904.28</w:t>
+              <w:t>-866.34</w:t>
             </w:r>
           </w:p>
         </w:tc>
@@ -20968,7 +20904,7 @@
                 <w:rFonts w:cs="Times New Roman"/>
                 <w:color w:val="000000"/>
               </w:rPr>
-              <w:t>0.0734</w:t>
+              <w:t>0.0742</w:t>
             </w:r>
           </w:p>
         </w:tc>
@@ -20996,7 +20932,7 @@
                 <w:rFonts w:cs="Times New Roman"/>
                 <w:color w:val="000000"/>
               </w:rPr>
-              <w:t>-901.59</w:t>
+              <w:t>-863.95</w:t>
             </w:r>
           </w:p>
         </w:tc>
@@ -21024,7 +20960,7 @@
                 <w:rFonts w:cs="Times New Roman"/>
                 <w:color w:val="000000"/>
               </w:rPr>
-              <w:t>0.0736</w:t>
+              <w:t>0.0743</w:t>
             </w:r>
           </w:p>
         </w:tc>
@@ -21044,7 +20980,7 @@
             </w:tcBorders>
             <w:shd w:val="clear" w:color="auto" w:fill="auto"/>
             <w:noWrap/>
-            <w:vAlign w:val="bottom"/>
+            <w:vAlign w:val="center"/>
             <w:hideMark/>
           </w:tcPr>
           <w:p>
@@ -21091,7 +21027,7 @@
                 <w:rFonts w:cs="Times New Roman"/>
                 <w:color w:val="000000"/>
               </w:rPr>
-              <w:t>1328.06</w:t>
+              <w:t>1288.57</w:t>
             </w:r>
           </w:p>
         </w:tc>
@@ -21122,7 +21058,7 @@
                 <w:rFonts w:cs="Times New Roman"/>
                 <w:color w:val="000000"/>
               </w:rPr>
-              <w:t>0.8151</w:t>
+              <w:t>0.8314</w:t>
             </w:r>
           </w:p>
         </w:tc>
@@ -21150,7 +21086,7 @@
                 <w:rFonts w:cs="Times New Roman"/>
                 <w:color w:val="000000"/>
               </w:rPr>
-              <w:t>-904.63</w:t>
+              <w:t>-866.64</w:t>
             </w:r>
           </w:p>
         </w:tc>
@@ -21178,7 +21114,7 @@
                 <w:rFonts w:cs="Times New Roman"/>
                 <w:color w:val="000000"/>
               </w:rPr>
-              <w:t>0.0734</w:t>
+              <w:t>0.0742</w:t>
             </w:r>
           </w:p>
         </w:tc>
@@ -21206,7 +21142,7 @@
                 <w:rFonts w:cs="Times New Roman"/>
                 <w:color w:val="000000"/>
               </w:rPr>
-              <w:t>-902.75</w:t>
+              <w:t>-865.15</w:t>
             </w:r>
           </w:p>
         </w:tc>
@@ -21234,7 +21170,7 @@
                 <w:rFonts w:cs="Times New Roman"/>
                 <w:color w:val="000000"/>
               </w:rPr>
-              <w:t>0.0735</w:t>
+              <w:t>0.0743</w:t>
             </w:r>
           </w:p>
         </w:tc>
@@ -21254,7 +21190,7 @@
             </w:tcBorders>
             <w:shd w:val="clear" w:color="auto" w:fill="auto"/>
             <w:noWrap/>
-            <w:vAlign w:val="bottom"/>
+            <w:vAlign w:val="center"/>
             <w:hideMark/>
           </w:tcPr>
           <w:p>
@@ -21301,7 +21237,7 @@
                 <w:rFonts w:cs="Times New Roman"/>
                 <w:color w:val="000000"/>
               </w:rPr>
-              <w:t>1332.72</w:t>
+              <w:t>1287.47</w:t>
             </w:r>
           </w:p>
         </w:tc>
@@ -21332,14 +21268,7 @@
                 <w:rFonts w:cs="Times New Roman"/>
                 <w:color w:val="000000"/>
               </w:rPr>
-              <w:t>0.82</w:t>
-            </w:r>
-            <w:r>
-              <w:rPr>
-                <w:rFonts w:cs="Times New Roman"/>
-                <w:color w:val="000000"/>
-              </w:rPr>
-              <w:t>00</w:t>
+              <w:t>0.8303</w:t>
             </w:r>
           </w:p>
         </w:tc>
@@ -21367,7 +21296,7 @@
                 <w:rFonts w:cs="Times New Roman"/>
                 <w:color w:val="000000"/>
               </w:rPr>
-              <w:t>-904.02</w:t>
+              <w:t>-866.13</w:t>
             </w:r>
           </w:p>
         </w:tc>
@@ -21395,7 +21324,7 @@
                 <w:rFonts w:cs="Times New Roman"/>
                 <w:color w:val="000000"/>
               </w:rPr>
-              <w:t>0.0735</w:t>
+              <w:t>0.0742</w:t>
             </w:r>
           </w:p>
         </w:tc>
@@ -21423,7 +21352,7 @@
                 <w:rFonts w:cs="Times New Roman"/>
                 <w:color w:val="000000"/>
               </w:rPr>
-              <w:t>-905.25</w:t>
+              <w:t>-867.57</w:t>
             </w:r>
           </w:p>
         </w:tc>
@@ -21451,7 +21380,7 @@
                 <w:rFonts w:cs="Times New Roman"/>
                 <w:color w:val="000000"/>
               </w:rPr>
-              <w:t>0.0733</w:t>
+              <w:t>0.0741</w:t>
             </w:r>
           </w:p>
         </w:tc>
@@ -21470,7 +21399,7 @@
             </w:tcBorders>
             <w:shd w:val="clear" w:color="auto" w:fill="auto"/>
             <w:noWrap/>
-            <w:vAlign w:val="bottom"/>
+            <w:vAlign w:val="center"/>
             <w:hideMark/>
           </w:tcPr>
           <w:p>
@@ -21516,7 +21445,7 @@
                 <w:rFonts w:cs="Times New Roman"/>
                 <w:color w:val="000000"/>
               </w:rPr>
-              <w:t>1333.62</w:t>
+              <w:t>1285.45</w:t>
             </w:r>
           </w:p>
         </w:tc>
@@ -21546,7 +21475,7 @@
                 <w:rFonts w:cs="Times New Roman"/>
                 <w:color w:val="000000"/>
               </w:rPr>
-              <w:t>0.8219</w:t>
+              <w:t>0.8284</w:t>
             </w:r>
           </w:p>
         </w:tc>
@@ -21573,7 +21502,14 @@
                 <w:rFonts w:cs="Times New Roman"/>
                 <w:color w:val="000000"/>
               </w:rPr>
-              <w:t>-904.09</w:t>
+              <w:t>-866.2</w:t>
+            </w:r>
+            <w:r>
+              <w:rPr>
+                <w:rFonts w:cs="Times New Roman"/>
+                <w:color w:val="000000"/>
+              </w:rPr>
+              <w:t>0</w:t>
             </w:r>
           </w:p>
         </w:tc>
@@ -21600,7 +21536,7 @@
                 <w:rFonts w:cs="Times New Roman"/>
                 <w:color w:val="000000"/>
               </w:rPr>
-              <w:t>0.0734</w:t>
+              <w:t>0.0742</w:t>
             </w:r>
           </w:p>
         </w:tc>
@@ -21627,7 +21563,14 @@
                 <w:rFonts w:cs="Times New Roman"/>
                 <w:color w:val="000000"/>
               </w:rPr>
-              <w:t>-908.17</w:t>
+              <w:t>-870.3</w:t>
+            </w:r>
+            <w:r>
+              <w:rPr>
+                <w:rFonts w:cs="Times New Roman"/>
+                <w:color w:val="000000"/>
+              </w:rPr>
+              <w:t>0</w:t>
             </w:r>
           </w:p>
         </w:tc>
@@ -21654,7 +21597,7 @@
                 <w:rFonts w:cs="Times New Roman"/>
                 <w:color w:val="000000"/>
               </w:rPr>
-              <w:t>0.0731</w:t>
+              <w:t>0.0739</w:t>
             </w:r>
           </w:p>
         </w:tc>
@@ -21674,7 +21617,7 @@
             </w:tcBorders>
             <w:shd w:val="clear" w:color="auto" w:fill="auto"/>
             <w:noWrap/>
-            <w:vAlign w:val="bottom"/>
+            <w:vAlign w:val="center"/>
             <w:hideMark/>
           </w:tcPr>
           <w:p>
@@ -21713,15 +21656,19 @@
               <w:jc w:val="right"/>
               <w:rPr>
                 <w:rFonts w:eastAsia="Times New Roman" w:cs="Times New Roman"/>
-                <w:color w:val="000000"/>
-              </w:rPr>
-            </w:pPr>
-            <w:r>
-              <w:rPr>
-                <w:rFonts w:cs="Times New Roman"/>
-                <w:color w:val="000000"/>
-              </w:rPr>
-              <w:t>1333.47</w:t>
+                <w:b/>
+                <w:bCs/>
+                <w:color w:val="000000"/>
+              </w:rPr>
+            </w:pPr>
+            <w:r>
+              <w:rPr>
+                <w:rFonts w:cs="Times New Roman"/>
+                <w:b/>
+                <w:bCs/>
+                <w:color w:val="000000"/>
+              </w:rPr>
+              <w:t>1283.18</w:t>
             </w:r>
           </w:p>
         </w:tc>
@@ -21744,15 +21691,19 @@
               <w:jc w:val="right"/>
               <w:rPr>
                 <w:rFonts w:eastAsia="Times New Roman" w:cs="Times New Roman"/>
-                <w:color w:val="000000"/>
-              </w:rPr>
-            </w:pPr>
-            <w:r>
-              <w:rPr>
-                <w:rFonts w:cs="Times New Roman"/>
-                <w:color w:val="000000"/>
-              </w:rPr>
-              <w:t>0.8219</w:t>
+                <w:b/>
+                <w:bCs/>
+                <w:color w:val="000000"/>
+              </w:rPr>
+            </w:pPr>
+            <w:r>
+              <w:rPr>
+                <w:rFonts w:cs="Times New Roman"/>
+                <w:b/>
+                <w:bCs/>
+                <w:color w:val="000000"/>
+              </w:rPr>
+              <w:t>0.8270</w:t>
             </w:r>
           </w:p>
         </w:tc>
@@ -21780,7 +21731,7 @@
                 <w:rFonts w:cs="Times New Roman"/>
                 <w:color w:val="000000"/>
               </w:rPr>
-              <w:t>-903.88</w:t>
+              <w:t>-866.02</w:t>
             </w:r>
           </w:p>
         </w:tc>
@@ -21808,7 +21759,7 @@
                 <w:rFonts w:cs="Times New Roman"/>
                 <w:color w:val="000000"/>
               </w:rPr>
-              <w:t>0.0735</w:t>
+              <w:t>0.0743</w:t>
             </w:r>
           </w:p>
         </w:tc>
@@ -21836,7 +21787,7 @@
                 <w:rFonts w:cs="Times New Roman"/>
                 <w:color w:val="000000"/>
               </w:rPr>
-              <w:t>-908.97</w:t>
+              <w:t>-870.98</w:t>
             </w:r>
           </w:p>
         </w:tc>
@@ -21864,7 +21815,7 @@
                 <w:rFonts w:cs="Times New Roman"/>
                 <w:color w:val="000000"/>
               </w:rPr>
-              <w:t>0.0731</w:t>
+              <w:t>0.0738</w:t>
             </w:r>
           </w:p>
         </w:tc>
@@ -21944,10 +21895,10 @@
           <w:noProof/>
         </w:rPr>
         <w:drawing>
-          <wp:inline distT="0" distB="0" distL="0" distR="0" wp14:anchorId="683ECACA" wp14:editId="4987144B">
+          <wp:inline distT="0" distB="0" distL="0" distR="0" wp14:anchorId="71F2CA92" wp14:editId="52A7A9C2">
             <wp:extent cx="5943600" cy="3714750"/>
             <wp:effectExtent l="0" t="0" r="0" b="6350"/>
-            <wp:docPr id="1" name="Picture 1" descr="Chart&#10;&#10;Description automatically generated"/>
+            <wp:docPr id="2" name="Picture 2" descr="Chart&#10;&#10;Description automatically generated"/>
             <wp:cNvGraphicFramePr>
               <a:graphicFrameLocks xmlns:a="http://schemas.openxmlformats.org/drawingml/2006/main" noChangeAspect="1"/>
             </wp:cNvGraphicFramePr>
@@ -21955,17 +21906,11 @@
               <a:graphicData uri="http://schemas.openxmlformats.org/drawingml/2006/picture">
                 <pic:pic xmlns:pic="http://schemas.openxmlformats.org/drawingml/2006/picture">
                   <pic:nvPicPr>
-                    <pic:cNvPr id="1" name="Picture 1" descr="Chart&#10;&#10;Description automatically generated"/>
+                    <pic:cNvPr id="2" name="Picture 2" descr="Chart&#10;&#10;Description automatically generated"/>
                     <pic:cNvPicPr/>
                   </pic:nvPicPr>
                   <pic:blipFill>
-                    <a:blip r:embed="rId5">
-                      <a:extLst>
-                        <a:ext uri="{28A0092B-C50C-407E-A947-70E740481C1C}">
-                          <a14:useLocalDpi xmlns:a14="http://schemas.microsoft.com/office/drawing/2010/main" val="0"/>
-                        </a:ext>
-                      </a:extLst>
-                    </a:blip>
+                    <a:blip r:embed="rId5"/>
                     <a:stretch>
                       <a:fillRect/>
                     </a:stretch>
@@ -22003,7 +21948,18 @@
         <w:t>Fig. S1</w:t>
       </w:r>
       <w:r>
-        <w:t xml:space="preserve"> Correlation matrix indicating comparisons between all measured edaphic variables from composite soil samples. </w:t>
+        <w:t xml:space="preserve"> Correlation matrix indicating comparisons between</w:t>
+      </w:r>
+      <w:r>
+        <w:t xml:space="preserve"> edaphic variables either measured through composite soil samples or extracted from the S</w:t>
+      </w:r>
+      <w:proofErr w:type="spellStart"/>
+      <w:r>
+        <w:t>oilGrids</w:t>
+      </w:r>
+      <w:proofErr w:type="spellEnd"/>
+      <w:r>
+        <w:t xml:space="preserve"> 2.0 250m data product. </w:t>
       </w:r>
       <w:r>
         <w:t>Colored boxes and numbers indicate</w:t>
@@ -22015,7 +21971,10 @@
         <w:t xml:space="preserve"> Pearson’s </w:t>
       </w:r>
       <w:r>
-        <w:t>correlation coefficient.</w:t>
+        <w:t>correlation coefficient</w:t>
+      </w:r>
+      <w:r>
+        <w:t>, and are only included when the correlation coefficient occurred at P&lt;0.05.</w:t>
       </w:r>
     </w:p>
     <w:p/>
@@ -22053,10 +22012,10 @@
           <w:noProof/>
         </w:rPr>
         <w:drawing>
-          <wp:inline distT="0" distB="0" distL="0" distR="0" wp14:anchorId="11418BF5" wp14:editId="317D2674">
+          <wp:inline distT="0" distB="0" distL="0" distR="0" wp14:anchorId="7275AD2F" wp14:editId="70A94856">
             <wp:extent cx="8229600" cy="2743200"/>
             <wp:effectExtent l="0" t="0" r="0" b="0"/>
-            <wp:docPr id="3" name="Picture 3" descr="Chart, line chart&#10;&#10;Description automatically generated"/>
+            <wp:docPr id="4" name="Picture 4" descr="Chart, line chart&#10;&#10;Description automatically generated"/>
             <wp:cNvGraphicFramePr>
               <a:graphicFrameLocks xmlns:a="http://schemas.openxmlformats.org/drawingml/2006/main" noChangeAspect="1"/>
             </wp:cNvGraphicFramePr>
@@ -22064,7 +22023,7 @@
               <a:graphicData uri="http://schemas.openxmlformats.org/drawingml/2006/picture">
                 <pic:pic xmlns:pic="http://schemas.openxmlformats.org/drawingml/2006/picture">
                   <pic:nvPicPr>
-                    <pic:cNvPr id="3" name="Picture 3" descr="Chart, line chart&#10;&#10;Description automatically generated"/>
+                    <pic:cNvPr id="4" name="Picture 4" descr="Chart, line chart&#10;&#10;Description automatically generated"/>
                     <pic:cNvPicPr/>
                   </pic:nvPicPr>
                   <pic:blipFill>

</xml_diff>

<commit_message>
start working through discussion bad draft; modify WHC due to incorrect OM units
</commit_message>
<xml_diff>
--- a/working_drafts/TXeco_supp_v0.1.docx
+++ b/working_drafts/TXeco_supp_v0.1.docx
@@ -45,7 +45,6 @@
     </w:p>
     <w:p>
       <w:pPr>
-        <w:spacing w:line="480" w:lineRule="auto"/>
         <w:rPr>
           <w:iCs/>
         </w:rPr>
@@ -128,15 +127,13 @@
     </w:p>
     <w:p>
       <w:pPr>
-        <w:spacing w:line="480" w:lineRule="auto"/>
         <w:rPr>
-          <w:rFonts w:eastAsiaTheme="minorEastAsia"/>
+          <w:iCs/>
         </w:rPr>
       </w:pPr>
     </w:p>
     <w:p>
       <w:pPr>
-        <w:spacing w:line="480" w:lineRule="auto"/>
         <w:rPr>
           <w:iCs/>
         </w:rPr>
@@ -425,7 +422,13 @@
     </w:p>
     <w:p>
       <w:pPr>
-        <w:spacing w:line="480" w:lineRule="auto"/>
+        <w:rPr>
+          <w:iCs/>
+        </w:rPr>
+      </w:pPr>
+    </w:p>
+    <w:p>
+      <w:pPr>
         <w:rPr>
           <w:iCs/>
         </w:rPr>
@@ -623,7 +626,6 @@
     </w:p>
     <w:p>
       <w:pPr>
-        <w:spacing w:line="480" w:lineRule="auto"/>
         <w:rPr>
           <w:iCs/>
         </w:rPr>
@@ -631,7 +633,6 @@
     </w:p>
     <w:p>
       <w:pPr>
-        <w:spacing w:line="480" w:lineRule="auto"/>
         <w:rPr>
           <w:iCs/>
         </w:rPr>
@@ -838,32 +839,23 @@
         <w:t>(S2)</w:t>
       </w:r>
     </w:p>
+    <w:p/>
     <w:p>
-      <w:pPr>
-        <w:spacing w:line="480" w:lineRule="auto"/>
-      </w:pPr>
+      <w:proofErr w:type="gramStart"/>
+      <w:r>
+        <w:t>where</w:t>
+      </w:r>
+      <w:proofErr w:type="gramEnd"/>
     </w:p>
     <w:p>
       <w:pPr>
-        <w:spacing w:line="480" w:lineRule="auto"/>
-      </w:pPr>
-      <w:r>
-        <w:t>where</w:t>
-      </w:r>
-    </w:p>
-    <w:p>
-      <w:pPr>
-        <w:spacing w:line="480" w:lineRule="auto"/>
         <w:rPr>
-          <w:rFonts w:eastAsia="Times New Roman" w:cs="Times New Roman"/>
+          <w:rFonts w:eastAsiaTheme="minorEastAsia"/>
           <w:iCs/>
         </w:rPr>
       </w:pPr>
     </w:p>
     <w:p>
-      <w:pPr>
-        <w:spacing w:line="480" w:lineRule="auto"/>
-      </w:pPr>
       <m:oMath>
         <m:sSub>
           <m:sSubPr>
@@ -1269,12 +1261,13 @@
     </w:p>
     <w:p>
       <w:pPr>
-        <w:spacing w:line="480" w:lineRule="auto"/>
+        <w:rPr>
+          <w:i/>
+        </w:rPr>
       </w:pPr>
     </w:p>
     <w:p>
       <w:pPr>
-        <w:spacing w:line="480" w:lineRule="auto"/>
         <w:rPr>
           <w:iCs/>
         </w:rPr>
@@ -1301,15 +1294,14 @@
     </w:p>
     <w:p>
       <w:pPr>
-        <w:spacing w:line="480" w:lineRule="auto"/>
         <w:rPr>
+          <w:rFonts w:eastAsiaTheme="minorEastAsia"/>
           <w:iCs/>
         </w:rPr>
       </w:pPr>
     </w:p>
     <w:p>
       <w:pPr>
-        <w:spacing w:line="480" w:lineRule="auto"/>
         <w:rPr>
           <w:iCs/>
         </w:rPr>
@@ -1461,7 +1453,6 @@
     </w:p>
     <w:p>
       <w:pPr>
-        <w:spacing w:line="480" w:lineRule="auto"/>
         <w:rPr>
           <w:iCs/>
         </w:rPr>
@@ -1469,30 +1460,28 @@
     </w:p>
     <w:p>
       <w:pPr>
-        <w:spacing w:line="480" w:lineRule="auto"/>
         <w:rPr>
           <w:iCs/>
         </w:rPr>
       </w:pPr>
+      <w:proofErr w:type="gramStart"/>
       <w:r>
         <w:rPr>
           <w:iCs/>
         </w:rPr>
         <w:t>where</w:t>
       </w:r>
+      <w:proofErr w:type="gramEnd"/>
     </w:p>
     <w:p>
       <w:pPr>
-        <w:spacing w:line="480" w:lineRule="auto"/>
         <w:rPr>
+          <w:rFonts w:eastAsiaTheme="minorEastAsia"/>
           <w:iCs/>
         </w:rPr>
       </w:pPr>
     </w:p>
     <w:p>
-      <w:pPr>
-        <w:spacing w:line="480" w:lineRule="auto"/>
-      </w:pPr>
       <m:oMath>
         <m:sSub>
           <m:sSubPr>
@@ -1904,7 +1893,6 @@
     </w:p>
     <w:p>
       <w:pPr>
-        <w:spacing w:line="480" w:lineRule="auto"/>
         <w:rPr>
           <w:iCs/>
         </w:rPr>
@@ -1912,7 +1900,6 @@
     </w:p>
     <w:p>
       <w:pPr>
-        <w:spacing w:line="480" w:lineRule="auto"/>
         <w:rPr>
           <w:iCs/>
         </w:rPr>
@@ -1997,6 +1984,46 @@
           <w:iCs/>
         </w:rPr>
         <w:t xml:space="preserve"> is the fraction of organic matter in soil (%)</w:t>
+      </w:r>
+      <w:r>
+        <w:rPr>
+          <w:iCs/>
+        </w:rPr>
+        <w:t xml:space="preserve">. Organic matter in the soil was calculated in this study by converting soil organic carbon data extracted from </w:t>
+      </w:r>
+      <w:proofErr w:type="spellStart"/>
+      <w:r>
+        <w:rPr>
+          <w:iCs/>
+        </w:rPr>
+        <w:t>SoilGrids</w:t>
+      </w:r>
+      <w:proofErr w:type="spellEnd"/>
+      <w:r>
+        <w:rPr>
+          <w:iCs/>
+        </w:rPr>
+        <w:t xml:space="preserve"> 2.0 to soil organic matter using the van </w:t>
+      </w:r>
+      <w:proofErr w:type="spellStart"/>
+      <w:r>
+        <w:rPr>
+          <w:iCs/>
+        </w:rPr>
+        <w:t>Bemmelen</w:t>
+      </w:r>
+      <w:proofErr w:type="spellEnd"/>
+      <w:r>
+        <w:rPr>
+          <w:iCs/>
+        </w:rPr>
+        <w:t xml:space="preserve"> factor (1.724 conversion factor</w:t>
+      </w:r>
+      <w:r>
+        <w:rPr>
+          <w:iCs/>
+        </w:rPr>
+        <w:t>.</w:t>
       </w:r>
     </w:p>
     <w:p>
@@ -18648,7 +18675,7 @@
                 <w:rFonts w:cs="Times New Roman"/>
                 <w:color w:val="000000"/>
               </w:rPr>
-              <w:t>1289.43</w:t>
+              <w:t>1275.38</w:t>
             </w:r>
           </w:p>
         </w:tc>
@@ -18679,7 +18706,7 @@
                 <w:rFonts w:cs="Times New Roman"/>
                 <w:color w:val="000000"/>
               </w:rPr>
-              <w:t>0.8311</w:t>
+              <w:t>0.8163</w:t>
             </w:r>
           </w:p>
         </w:tc>
@@ -18858,7 +18885,7 @@
                 <w:rFonts w:cs="Times New Roman"/>
                 <w:color w:val="000000"/>
               </w:rPr>
-              <w:t>1289.19</w:t>
+              <w:t>1274.11</w:t>
             </w:r>
           </w:p>
         </w:tc>
@@ -18889,7 +18916,7 @@
                 <w:rFonts w:cs="Times New Roman"/>
                 <w:color w:val="000000"/>
               </w:rPr>
-              <w:t>0.8308</w:t>
+              <w:t>0.8151</w:t>
             </w:r>
           </w:p>
         </w:tc>
@@ -19068,9 +19095,11 @@
             <w:r>
               <w:rPr>
                 <w:rFonts w:cs="Times New Roman"/>
-                <w:color w:val="000000"/>
-              </w:rPr>
-              <w:t>1289.02</w:t>
+                <w:b/>
+                <w:bCs/>
+                <w:color w:val="000000"/>
+              </w:rPr>
+              <w:t>1274.03</w:t>
             </w:r>
           </w:p>
         </w:tc>
@@ -19101,9 +19130,11 @@
             <w:r>
               <w:rPr>
                 <w:rFonts w:cs="Times New Roman"/>
-                <w:color w:val="000000"/>
-              </w:rPr>
-              <w:t>0.8306</w:t>
+                <w:b/>
+                <w:bCs/>
+                <w:color w:val="000000"/>
+              </w:rPr>
+              <w:t>0.815</w:t>
             </w:r>
           </w:p>
         </w:tc>
@@ -19282,7 +19313,7 @@
                 <w:rFonts w:cs="Times New Roman"/>
                 <w:color w:val="000000"/>
               </w:rPr>
-              <w:t>1289.17</w:t>
+              <w:t>1274.55</w:t>
             </w:r>
           </w:p>
         </w:tc>
@@ -19313,7 +19344,7 @@
                 <w:rFonts w:cs="Times New Roman"/>
                 <w:color w:val="000000"/>
               </w:rPr>
-              <w:t>0.8309</w:t>
+              <w:t>0.8156</w:t>
             </w:r>
           </w:p>
         </w:tc>
@@ -19508,7 +19539,7 @@
                 <w:rFonts w:cs="Times New Roman"/>
                 <w:color w:val="000000"/>
               </w:rPr>
-              <w:t>1289.51</w:t>
+              <w:t>1275.44</w:t>
             </w:r>
           </w:p>
         </w:tc>
@@ -19539,7 +19570,7 @@
                 <w:rFonts w:cs="Times New Roman"/>
                 <w:color w:val="000000"/>
               </w:rPr>
-              <w:t>0.8314</w:t>
+              <w:t>0.8166</w:t>
             </w:r>
           </w:p>
         </w:tc>
@@ -19597,13 +19628,6 @@
               </w:rPr>
               <w:t>0.074</w:t>
             </w:r>
-            <w:r>
-              <w:rPr>
-                <w:rFonts w:cs="Times New Roman"/>
-                <w:color w:val="000000"/>
-              </w:rPr>
-              <w:t>0</w:t>
-            </w:r>
           </w:p>
         </w:tc>
         <w:tc>
@@ -19725,14 +19749,7 @@
                 <w:rFonts w:cs="Times New Roman"/>
                 <w:color w:val="000000"/>
               </w:rPr>
-              <w:t>1289.7</w:t>
-            </w:r>
-            <w:r>
-              <w:rPr>
-                <w:rFonts w:cs="Times New Roman"/>
-                <w:color w:val="000000"/>
-              </w:rPr>
-              <w:t>0</w:t>
+              <w:t>1275.98</w:t>
             </w:r>
           </w:p>
         </w:tc>
@@ -19763,7 +19780,7 @@
                 <w:rFonts w:cs="Times New Roman"/>
                 <w:color w:val="000000"/>
               </w:rPr>
-              <w:t>0.8316</w:t>
+              <w:t>0.8172</w:t>
             </w:r>
           </w:p>
         </w:tc>
@@ -19821,13 +19838,6 @@
               </w:rPr>
               <w:t>0.074</w:t>
             </w:r>
-            <w:r>
-              <w:rPr>
-                <w:rFonts w:cs="Times New Roman"/>
-                <w:color w:val="000000"/>
-              </w:rPr>
-              <w:t>0</w:t>
-            </w:r>
           </w:p>
         </w:tc>
         <w:tc>
@@ -19856,13 +19866,6 @@
               </w:rPr>
               <w:t>-866.2</w:t>
             </w:r>
-            <w:r>
-              <w:rPr>
-                <w:rFonts w:cs="Times New Roman"/>
-                <w:color w:val="000000"/>
-              </w:rPr>
-              <w:t>0</w:t>
-            </w:r>
           </w:p>
         </w:tc>
         <w:tc>
@@ -19956,7 +19959,7 @@
                 <w:rFonts w:cs="Times New Roman"/>
                 <w:color w:val="000000"/>
               </w:rPr>
-              <w:t>1289.83</w:t>
+              <w:t>1276.51</w:t>
             </w:r>
           </w:p>
         </w:tc>
@@ -19987,7 +19990,7 @@
                 <w:rFonts w:cs="Times New Roman"/>
                 <w:color w:val="000000"/>
               </w:rPr>
-              <w:t>0.8318</w:t>
+              <w:t>0.8177</w:t>
             </w:r>
           </w:p>
         </w:tc>
@@ -20166,7 +20169,7 @@
                 <w:rFonts w:cs="Times New Roman"/>
                 <w:color w:val="000000"/>
               </w:rPr>
-              <w:t>1289.91</w:t>
+              <w:t>1277.08</w:t>
             </w:r>
           </w:p>
         </w:tc>
@@ -20197,14 +20200,7 @@
                 <w:rFonts w:cs="Times New Roman"/>
                 <w:color w:val="000000"/>
               </w:rPr>
-              <w:t>0.832</w:t>
-            </w:r>
-            <w:r>
-              <w:rPr>
-                <w:rFonts w:cs="Times New Roman"/>
-                <w:color w:val="000000"/>
-              </w:rPr>
-              <w:t>0</w:t>
+              <w:t>0.8183</w:t>
             </w:r>
           </w:p>
         </w:tc>
@@ -20383,14 +20379,7 @@
                 <w:rFonts w:cs="Times New Roman"/>
                 <w:color w:val="000000"/>
               </w:rPr>
-              <w:t>1290</w:t>
-            </w:r>
-            <w:r>
-              <w:rPr>
-                <w:rFonts w:cs="Times New Roman"/>
-                <w:color w:val="000000"/>
-              </w:rPr>
-              <w:t>.00</w:t>
+              <w:t>1277.94</w:t>
             </w:r>
           </w:p>
         </w:tc>
@@ -20421,7 +20410,7 @@
                 <w:rFonts w:cs="Times New Roman"/>
                 <w:color w:val="000000"/>
               </w:rPr>
-              <w:t>0.8322</w:t>
+              <w:t>0.8192</w:t>
             </w:r>
           </w:p>
         </w:tc>
@@ -20451,13 +20440,6 @@
               </w:rPr>
               <w:t>-866</w:t>
             </w:r>
-            <w:r>
-              <w:rPr>
-                <w:rFonts w:cs="Times New Roman"/>
-                <w:color w:val="000000"/>
-              </w:rPr>
-              <w:t>.00</w:t>
-            </w:r>
           </w:p>
         </w:tc>
         <w:tc>
@@ -20607,7 +20589,7 @@
                 <w:rFonts w:cs="Times New Roman"/>
                 <w:color w:val="000000"/>
               </w:rPr>
-              <w:t>1290.07</w:t>
+              <w:t>1278.96</w:t>
             </w:r>
           </w:p>
         </w:tc>
@@ -20638,7 +20620,7 @@
                 <w:rFonts w:cs="Times New Roman"/>
                 <w:color w:val="000000"/>
               </w:rPr>
-              <w:t>0.8323</w:t>
+              <w:t>0.8203</w:t>
             </w:r>
           </w:p>
         </w:tc>
@@ -20817,7 +20799,7 @@
                 <w:rFonts w:cs="Times New Roman"/>
                 <w:color w:val="000000"/>
               </w:rPr>
-              <w:t>1289.57</w:t>
+              <w:t>1282.15</w:t>
             </w:r>
           </w:p>
         </w:tc>
@@ -20848,7 +20830,7 @@
                 <w:rFonts w:cs="Times New Roman"/>
                 <w:color w:val="000000"/>
               </w:rPr>
-              <w:t>0.8322</w:t>
+              <w:t>0.824</w:t>
             </w:r>
           </w:p>
         </w:tc>
@@ -21027,7 +21009,7 @@
                 <w:rFonts w:cs="Times New Roman"/>
                 <w:color w:val="000000"/>
               </w:rPr>
-              <w:t>1288.57</w:t>
+              <w:t>1285.43</w:t>
             </w:r>
           </w:p>
         </w:tc>
@@ -21058,7 +21040,7 @@
                 <w:rFonts w:cs="Times New Roman"/>
                 <w:color w:val="000000"/>
               </w:rPr>
-              <w:t>0.8314</w:t>
+              <w:t>0.8277</w:t>
             </w:r>
           </w:p>
         </w:tc>
@@ -21237,7 +21219,7 @@
                 <w:rFonts w:cs="Times New Roman"/>
                 <w:color w:val="000000"/>
               </w:rPr>
-              <w:t>1287.47</w:t>
+              <w:t>1288.13</w:t>
             </w:r>
           </w:p>
         </w:tc>
@@ -21268,7 +21250,7 @@
                 <w:rFonts w:cs="Times New Roman"/>
                 <w:color w:val="000000"/>
               </w:rPr>
-              <w:t>0.8303</w:t>
+              <w:t>0.8307</w:t>
             </w:r>
           </w:p>
         </w:tc>
@@ -21445,7 +21427,7 @@
                 <w:rFonts w:cs="Times New Roman"/>
                 <w:color w:val="000000"/>
               </w:rPr>
-              <w:t>1285.45</w:t>
+              <w:t>1288.93</w:t>
             </w:r>
           </w:p>
         </w:tc>
@@ -21475,7 +21457,7 @@
                 <w:rFonts w:cs="Times New Roman"/>
                 <w:color w:val="000000"/>
               </w:rPr>
-              <w:t>0.8284</w:t>
+              <w:t>0.8322</w:t>
             </w:r>
           </w:p>
         </w:tc>
@@ -21504,13 +21486,6 @@
               </w:rPr>
               <w:t>-866.2</w:t>
             </w:r>
-            <w:r>
-              <w:rPr>
-                <w:rFonts w:cs="Times New Roman"/>
-                <w:color w:val="000000"/>
-              </w:rPr>
-              <w:t>0</w:t>
-            </w:r>
           </w:p>
         </w:tc>
         <w:tc>
@@ -21565,13 +21540,6 @@
               </w:rPr>
               <w:t>-870.3</w:t>
             </w:r>
-            <w:r>
-              <w:rPr>
-                <w:rFonts w:cs="Times New Roman"/>
-                <w:color w:val="000000"/>
-              </w:rPr>
-              <w:t>0</w:t>
-            </w:r>
           </w:p>
         </w:tc>
         <w:tc>
@@ -21664,11 +21632,9 @@
             <w:r>
               <w:rPr>
                 <w:rFonts w:cs="Times New Roman"/>
-                <w:b/>
-                <w:bCs/>
-                <w:color w:val="000000"/>
-              </w:rPr>
-              <w:t>1283.18</w:t>
+                <w:color w:val="000000"/>
+              </w:rPr>
+              <w:t>1289.28</w:t>
             </w:r>
           </w:p>
         </w:tc>
@@ -21699,11 +21665,9 @@
             <w:r>
               <w:rPr>
                 <w:rFonts w:cs="Times New Roman"/>
-                <w:b/>
-                <w:bCs/>
-                <w:color w:val="000000"/>
-              </w:rPr>
-              <w:t>0.8270</w:t>
+                <w:color w:val="000000"/>
+              </w:rPr>
+              <w:t>0.8323</w:t>
             </w:r>
           </w:p>
         </w:tc>
@@ -21833,148 +21797,6 @@
       <w:proofErr w:type="spellEnd"/>
       <w:r>
         <w:t xml:space="preserve"> value is indicated in bold.</w:t>
-      </w:r>
-    </w:p>
-    <w:p>
-      <w:pPr>
-        <w:rPr>
-          <w:b/>
-          <w:bCs/>
-        </w:rPr>
-      </w:pPr>
-      <w:r>
-        <w:rPr>
-          <w:b/>
-          <w:bCs/>
-        </w:rPr>
-        <w:br w:type="page"/>
-      </w:r>
-    </w:p>
-    <w:p>
-      <w:pPr>
-        <w:rPr>
-          <w:b/>
-          <w:bCs/>
-        </w:rPr>
-      </w:pPr>
-    </w:p>
-    <w:p>
-      <w:pPr>
-        <w:rPr>
-          <w:b/>
-          <w:bCs/>
-        </w:rPr>
-      </w:pPr>
-      <w:r>
-        <w:rPr>
-          <w:b/>
-          <w:bCs/>
-        </w:rPr>
-        <w:t>Figure S1</w:t>
-      </w:r>
-    </w:p>
-    <w:p>
-      <w:pPr>
-        <w:rPr>
-          <w:b/>
-          <w:bCs/>
-        </w:rPr>
-      </w:pPr>
-    </w:p>
-    <w:p>
-      <w:pPr>
-        <w:rPr>
-          <w:b/>
-          <w:bCs/>
-        </w:rPr>
-      </w:pPr>
-      <w:r>
-        <w:rPr>
-          <w:b/>
-          <w:bCs/>
-          <w:noProof/>
-        </w:rPr>
-        <w:drawing>
-          <wp:inline distT="0" distB="0" distL="0" distR="0" wp14:anchorId="71F2CA92" wp14:editId="52A7A9C2">
-            <wp:extent cx="5943600" cy="3714750"/>
-            <wp:effectExtent l="0" t="0" r="0" b="6350"/>
-            <wp:docPr id="2" name="Picture 2" descr="Chart&#10;&#10;Description automatically generated"/>
-            <wp:cNvGraphicFramePr>
-              <a:graphicFrameLocks xmlns:a="http://schemas.openxmlformats.org/drawingml/2006/main" noChangeAspect="1"/>
-            </wp:cNvGraphicFramePr>
-            <a:graphic xmlns:a="http://schemas.openxmlformats.org/drawingml/2006/main">
-              <a:graphicData uri="http://schemas.openxmlformats.org/drawingml/2006/picture">
-                <pic:pic xmlns:pic="http://schemas.openxmlformats.org/drawingml/2006/picture">
-                  <pic:nvPicPr>
-                    <pic:cNvPr id="2" name="Picture 2" descr="Chart&#10;&#10;Description automatically generated"/>
-                    <pic:cNvPicPr/>
-                  </pic:nvPicPr>
-                  <pic:blipFill>
-                    <a:blip r:embed="rId5"/>
-                    <a:stretch>
-                      <a:fillRect/>
-                    </a:stretch>
-                  </pic:blipFill>
-                  <pic:spPr>
-                    <a:xfrm>
-                      <a:off x="0" y="0"/>
-                      <a:ext cx="5943600" cy="3714750"/>
-                    </a:xfrm>
-                    <a:prstGeom prst="rect">
-                      <a:avLst/>
-                    </a:prstGeom>
-                  </pic:spPr>
-                </pic:pic>
-              </a:graphicData>
-            </a:graphic>
-          </wp:inline>
-        </w:drawing>
-      </w:r>
-    </w:p>
-    <w:p>
-      <w:pPr>
-        <w:rPr>
-          <w:b/>
-          <w:bCs/>
-        </w:rPr>
-      </w:pPr>
-    </w:p>
-    <w:p>
-      <w:r>
-        <w:rPr>
-          <w:b/>
-          <w:bCs/>
-        </w:rPr>
-        <w:t>Fig. S1</w:t>
-      </w:r>
-      <w:r>
-        <w:t xml:space="preserve"> Correlation matrix indicating comparisons between</w:t>
-      </w:r>
-      <w:r>
-        <w:t xml:space="preserve"> edaphic variables either measured through composite soil samples or extracted from the S</w:t>
-      </w:r>
-      <w:proofErr w:type="spellStart"/>
-      <w:r>
-        <w:t>oilGrids</w:t>
-      </w:r>
-      <w:proofErr w:type="spellEnd"/>
-      <w:r>
-        <w:t xml:space="preserve"> 2.0 250m data product. </w:t>
-      </w:r>
-      <w:r>
-        <w:t>Colored boxes and numbers indicate</w:t>
-      </w:r>
-      <w:r>
-        <w:t xml:space="preserve"> the magnitude and direction of</w:t>
-      </w:r>
-      <w:r>
-        <w:t xml:space="preserve"> Pearson’s </w:t>
-      </w:r>
-      <w:r>
-        <w:t>correlation coefficient</w:t>
-      </w:r>
-      <w:r>
-        <w:t>, and are only included when the correlation coefficient occurred at P&lt;0.05.</w:t>
       </w:r>
     </w:p>
     <w:p/>
@@ -22012,10 +21834,10 @@
           <w:noProof/>
         </w:rPr>
         <w:drawing>
-          <wp:inline distT="0" distB="0" distL="0" distR="0" wp14:anchorId="7275AD2F" wp14:editId="70A94856">
-            <wp:extent cx="8229600" cy="2743200"/>
+          <wp:inline distT="0" distB="0" distL="0" distR="0" wp14:anchorId="0582D9D4" wp14:editId="6102FFB0">
+            <wp:extent cx="8229600" cy="2633345"/>
             <wp:effectExtent l="0" t="0" r="0" b="0"/>
-            <wp:docPr id="4" name="Picture 4" descr="Chart, line chart&#10;&#10;Description automatically generated"/>
+            <wp:docPr id="5" name="Picture 5" descr="Chart, line chart&#10;&#10;Description automatically generated"/>
             <wp:cNvGraphicFramePr>
               <a:graphicFrameLocks xmlns:a="http://schemas.openxmlformats.org/drawingml/2006/main" noChangeAspect="1"/>
             </wp:cNvGraphicFramePr>
@@ -22023,11 +21845,11 @@
               <a:graphicData uri="http://schemas.openxmlformats.org/drawingml/2006/picture">
                 <pic:pic xmlns:pic="http://schemas.openxmlformats.org/drawingml/2006/picture">
                   <pic:nvPicPr>
-                    <pic:cNvPr id="4" name="Picture 4" descr="Chart, line chart&#10;&#10;Description automatically generated"/>
+                    <pic:cNvPr id="5" name="Picture 5" descr="Chart, line chart&#10;&#10;Description automatically generated"/>
                     <pic:cNvPicPr/>
                   </pic:nvPicPr>
                   <pic:blipFill>
-                    <a:blip r:embed="rId6"/>
+                    <a:blip r:embed="rId5"/>
                     <a:stretch>
                       <a:fillRect/>
                     </a:stretch>
@@ -22035,7 +21857,7 @@
                   <pic:spPr>
                     <a:xfrm>
                       <a:off x="0" y="0"/>
-                      <a:ext cx="8229600" cy="2743200"/>
+                      <a:ext cx="8229600" cy="2633345"/>
                     </a:xfrm>
                     <a:prstGeom prst="rect">
                       <a:avLst/>
@@ -22078,8 +21900,178 @@
         <w:t xml:space="preserve"> value, and therefore most relevant timescale to include in statistical models, is noted as a red point.</w:t>
       </w:r>
     </w:p>
+    <w:p/>
+    <w:p>
+      <w:pPr>
+        <w:sectPr>
+          <w:pgSz w:w="15840" w:h="12240" w:orient="landscape"/>
+          <w:pgMar w:top="1440" w:right="1440" w:bottom="1440" w:left="1440" w:header="720" w:footer="720" w:gutter="0"/>
+          <w:cols w:space="720"/>
+          <w:docGrid w:linePitch="360"/>
+        </w:sectPr>
+      </w:pPr>
+    </w:p>
+    <w:p>
+      <w:pPr>
+        <w:spacing w:line="480" w:lineRule="auto"/>
+        <w:rPr>
+          <w:b/>
+          <w:bCs/>
+        </w:rPr>
+      </w:pPr>
+      <w:r>
+        <w:rPr>
+          <w:b/>
+          <w:bCs/>
+        </w:rPr>
+        <w:lastRenderedPageBreak/>
+        <w:t>Figure S3</w:t>
+      </w:r>
+    </w:p>
+    <w:p>
+      <w:pPr>
+        <w:spacing w:line="480" w:lineRule="auto"/>
+      </w:pPr>
+      <w:r>
+        <w:rPr>
+          <w:noProof/>
+        </w:rPr>
+        <w:drawing>
+          <wp:inline distT="0" distB="0" distL="0" distR="0" wp14:anchorId="2BC8E8EB" wp14:editId="1B7E2616">
+            <wp:extent cx="5943600" cy="3278505"/>
+            <wp:effectExtent l="0" t="0" r="0" b="0"/>
+            <wp:docPr id="7" name="Picture 7" descr="Diagram&#10;&#10;Description automatically generated"/>
+            <wp:cNvGraphicFramePr>
+              <a:graphicFrameLocks xmlns:a="http://schemas.openxmlformats.org/drawingml/2006/main" noChangeAspect="1"/>
+            </wp:cNvGraphicFramePr>
+            <a:graphic xmlns:a="http://schemas.openxmlformats.org/drawingml/2006/main">
+              <a:graphicData uri="http://schemas.openxmlformats.org/drawingml/2006/picture">
+                <pic:pic xmlns:pic="http://schemas.openxmlformats.org/drawingml/2006/picture">
+                  <pic:nvPicPr>
+                    <pic:cNvPr id="7" name="Picture 7" descr="Diagram&#10;&#10;Description automatically generated"/>
+                    <pic:cNvPicPr/>
+                  </pic:nvPicPr>
+                  <pic:blipFill>
+                    <a:blip r:embed="rId6"/>
+                    <a:stretch>
+                      <a:fillRect/>
+                    </a:stretch>
+                  </pic:blipFill>
+                  <pic:spPr>
+                    <a:xfrm>
+                      <a:off x="0" y="0"/>
+                      <a:ext cx="5943600" cy="3278505"/>
+                    </a:xfrm>
+                    <a:prstGeom prst="rect">
+                      <a:avLst/>
+                    </a:prstGeom>
+                  </pic:spPr>
+                </pic:pic>
+              </a:graphicData>
+            </a:graphic>
+          </wp:inline>
+        </w:drawing>
+      </w:r>
+    </w:p>
+    <w:p>
+      <w:pPr>
+        <w:spacing w:line="480" w:lineRule="auto"/>
+        <w:rPr>
+          <w:color w:val="000000" w:themeColor="text1"/>
+        </w:rPr>
+      </w:pPr>
+      <w:r>
+        <w:rPr>
+          <w:b/>
+          <w:bCs/>
+          <w:color w:val="000000" w:themeColor="text1"/>
+        </w:rPr>
+        <w:t>Figure</w:t>
+      </w:r>
+      <w:r>
+        <w:rPr>
+          <w:b/>
+          <w:bCs/>
+          <w:color w:val="000000" w:themeColor="text1"/>
+        </w:rPr>
+        <w:t xml:space="preserve"> S3</w:t>
+      </w:r>
+      <w:r>
+        <w:rPr>
+          <w:color w:val="000000" w:themeColor="text1"/>
+        </w:rPr>
+        <w:t xml:space="preserve"> Structural equation model results exploring direct and indirect drivers of leaf nitrogen content per unit leaf area. Boxes indicate measured edaphic factors, climatic factors, and leaf traits. Blue solid arrows indicate positively correlated bivariate relationships (p&lt;0.05</w:t>
+      </w:r>
+      <w:proofErr w:type="gramStart"/>
+      <w:r>
+        <w:rPr>
+          <w:color w:val="000000" w:themeColor="text1"/>
+        </w:rPr>
+        <w:t>),</w:t>
+      </w:r>
+      <w:proofErr w:type="gramEnd"/>
+      <w:r>
+        <w:rPr>
+          <w:color w:val="000000" w:themeColor="text1"/>
+        </w:rPr>
+        <w:t xml:space="preserve"> red solid arrows indicate negatively correlated bivariate relationships (p&lt;0.05). Nonsignificant bivariate relationships are </w:t>
+      </w:r>
+      <w:r>
+        <w:rPr>
+          <w:color w:val="000000" w:themeColor="text1"/>
+        </w:rPr>
+        <w:t>included as dashed grey arrows</w:t>
+      </w:r>
+      <w:r>
+        <w:rPr>
+          <w:color w:val="000000" w:themeColor="text1"/>
+        </w:rPr>
+        <w:t>. A double-sided arrow is included between</w:t>
+      </w:r>
+      <w:r>
+        <w:rPr>
+          <w:i/>
+          <w:iCs/>
+          <w:color w:val="000000" w:themeColor="text1"/>
+        </w:rPr>
+        <w:t xml:space="preserve"> </w:t>
+      </w:r>
+      <w:r>
+        <w:rPr>
+          <w:i/>
+          <w:iCs/>
+          <w:color w:val="000000" w:themeColor="text1"/>
+          <w:lang w:val="el-GR"/>
+        </w:rPr>
+        <w:t>β</w:t>
+      </w:r>
+      <w:r>
+        <w:rPr>
+          <w:color w:val="000000" w:themeColor="text1"/>
+        </w:rPr>
+        <w:t xml:space="preserve"> and </w:t>
+      </w:r>
+      <w:r>
+        <w:rPr>
+          <w:color w:val="000000" w:themeColor="text1"/>
+          <w:lang w:val="el-GR"/>
+        </w:rPr>
+        <w:t>χ</w:t>
+      </w:r>
+      <w:r>
+        <w:rPr>
+          <w:color w:val="000000" w:themeColor="text1"/>
+        </w:rPr>
+        <w:t xml:space="preserve"> to note their inclusion in the structural equation model as covariates. Numbers indicate model coefficients of each bivariate relationship and arrow thickness scales with the absolute value of the model estimate.</w:t>
+      </w:r>
+    </w:p>
+    <w:p>
+      <w:pPr>
+        <w:spacing w:line="480" w:lineRule="auto"/>
+      </w:pPr>
+    </w:p>
     <w:sectPr>
-      <w:pgSz w:w="15840" w:h="12240" w:orient="landscape"/>
+      <w:pgSz w:w="12240" w:h="15840"/>
       <w:pgMar w:top="1440" w:right="1440" w:bottom="1440" w:left="1440" w:header="720" w:footer="720" w:gutter="0"/>
       <w:cols w:space="720"/>
       <w:docGrid w:linePitch="360"/>

</xml_diff>

<commit_message>
first complete draft sent to nick
</commit_message>
<xml_diff>
--- a/working_drafts/TXeco_supp_v0.1.docx
+++ b/working_drafts/TXeco_supp_v0.1.docx
@@ -14,13 +14,16 @@
         <w:t>SUPPLEMENTARY MATERIAL FOR “</w:t>
       </w:r>
       <w:r>
-        <w:t>Soil nitrogen availability indirectly modifies leaf nitrogen content through</w:t>
+        <w:t>V</w:t>
       </w:r>
       <w:r>
-        <w:t xml:space="preserve"> reductions in</w:t>
+        <w:t>ariance in leaf nitrogen content across</w:t>
       </w:r>
       <w:r>
-        <w:t xml:space="preserve"> the unit cost of resource use</w:t>
+        <w:t xml:space="preserve"> a climatic and soil resource availability</w:t>
+      </w:r>
+      <w:r>
+        <w:t xml:space="preserve"> gradient is driven by the unit cost of resource use</w:t>
       </w:r>
       <w:r>
         <w:t>”</w:t>
@@ -841,11 +844,9 @@
     </w:p>
     <w:p/>
     <w:p>
-      <w:proofErr w:type="gramStart"/>
       <w:r>
         <w:t>where</w:t>
       </w:r>
-      <w:proofErr w:type="gramEnd"/>
     </w:p>
     <w:p>
       <w:pPr>
@@ -1464,14 +1465,12 @@
           <w:iCs/>
         </w:rPr>
       </w:pPr>
-      <w:proofErr w:type="gramStart"/>
       <w:r>
         <w:rPr>
           <w:iCs/>
         </w:rPr>
         <w:t>where</w:t>
       </w:r>
-      <w:proofErr w:type="gramEnd"/>
     </w:p>
     <w:p>
       <w:pPr>
@@ -2023,6 +2022,12 @@
         <w:rPr>
           <w:iCs/>
         </w:rPr>
+        <w:t>)</w:t>
+      </w:r>
+      <w:r>
+        <w:rPr>
+          <w:iCs/>
+        </w:rPr>
         <w:t>.</w:t>
       </w:r>
     </w:p>
@@ -21923,6 +21928,12 @@
     </w:p>
     <w:p/>
     <w:p>
+      <w:pPr>
+        <w:rPr>
+          <w:b/>
+          <w:bCs/>
+        </w:rPr>
+      </w:pPr>
       <w:r>
         <w:rPr>
           <w:b/>
@@ -21948,243 +21959,10 @@
       </w:r>
       <w:proofErr w:type="spellEnd"/>
       <w:r>
-        <w:t xml:space="preserve"> value, and therefore most relevant timescale to include in statistical models, is noted as a red point.</w:t>
-      </w:r>
-    </w:p>
-    <w:p/>
-    <w:p>
-      <w:pPr>
-        <w:sectPr>
-          <w:pgSz w:w="15840" w:h="12240" w:orient="landscape"/>
-          <w:pgMar w:top="1440" w:right="1440" w:bottom="1440" w:left="1440" w:header="720" w:footer="720" w:gutter="0"/>
-          <w:cols w:space="720"/>
-          <w:docGrid w:linePitch="360"/>
-        </w:sectPr>
-      </w:pPr>
-    </w:p>
-    <w:p>
-      <w:pPr>
-        <w:spacing w:line="480" w:lineRule="auto"/>
-        <w:rPr>
-          <w:b/>
-          <w:bCs/>
-        </w:rPr>
-      </w:pPr>
-      <w:r>
-        <w:rPr>
-          <w:b/>
-          <w:bCs/>
-        </w:rPr>
-        <w:lastRenderedPageBreak/>
-        <w:t>Figure S</w:t>
+        <w:t xml:space="preserve"> value, and therefore most relevant timescale to include in statistical models, is noted as a red point</w:t>
       </w:r>
       <w:r>
-        <w:rPr>
-          <w:b/>
-          <w:bCs/>
-        </w:rPr>
-        <w:t>2</w:t>
-      </w:r>
-    </w:p>
-    <w:p>
-      <w:pPr>
-        <w:spacing w:line="480" w:lineRule="auto"/>
-        <w:rPr>
-          <w:b/>
-          <w:bCs/>
-        </w:rPr>
-      </w:pPr>
-      <w:r>
-        <w:rPr>
-          <w:b/>
-          <w:bCs/>
-          <w:noProof/>
-        </w:rPr>
-        <w:drawing>
-          <wp:inline distT="0" distB="0" distL="0" distR="0" wp14:anchorId="59FB6140" wp14:editId="1FBCA6F2">
-            <wp:extent cx="4495560" cy="3183875"/>
-            <wp:effectExtent l="0" t="0" r="635" b="4445"/>
-            <wp:docPr id="2" name="Picture 2" descr="Diagram&#10;&#10;Description automatically generated"/>
-            <wp:cNvGraphicFramePr>
-              <a:graphicFrameLocks xmlns:a="http://schemas.openxmlformats.org/drawingml/2006/main" noChangeAspect="1"/>
-            </wp:cNvGraphicFramePr>
-            <a:graphic xmlns:a="http://schemas.openxmlformats.org/drawingml/2006/main">
-              <a:graphicData uri="http://schemas.openxmlformats.org/drawingml/2006/picture">
-                <pic:pic xmlns:pic="http://schemas.openxmlformats.org/drawingml/2006/picture">
-                  <pic:nvPicPr>
-                    <pic:cNvPr id="2" name="Picture 2" descr="Diagram&#10;&#10;Description automatically generated"/>
-                    <pic:cNvPicPr/>
-                  </pic:nvPicPr>
-                  <pic:blipFill>
-                    <a:blip r:embed="rId6"/>
-                    <a:stretch>
-                      <a:fillRect/>
-                    </a:stretch>
-                  </pic:blipFill>
-                  <pic:spPr>
-                    <a:xfrm>
-                      <a:off x="0" y="0"/>
-                      <a:ext cx="4506029" cy="3191289"/>
-                    </a:xfrm>
-                    <a:prstGeom prst="rect">
-                      <a:avLst/>
-                    </a:prstGeom>
-                  </pic:spPr>
-                </pic:pic>
-              </a:graphicData>
-            </a:graphic>
-          </wp:inline>
-        </w:drawing>
-      </w:r>
-    </w:p>
-    <w:p>
-      <w:pPr>
-        <w:spacing w:line="480" w:lineRule="auto"/>
-        <w:rPr>
-          <w:b/>
-          <w:bCs/>
-        </w:rPr>
-      </w:pPr>
-      <w:r>
-        <w:rPr>
-          <w:b/>
-          <w:bCs/>
-        </w:rPr>
-        <w:t xml:space="preserve">Figure S4 </w:t>
-      </w:r>
-      <w:r>
-        <w:rPr>
-          <w:color w:val="000000" w:themeColor="text1"/>
-        </w:rPr>
-        <w:t>Structural equation model results exploring direct and indirect drivers of leaf nitrogen content per leaf biomass. Boxes indicate measured edaphic factors, climatic factors, and leaf traits. Positively correlated bivariate relationships (p&lt;0.05) are indicated through blue solid arrows, while negatively correlated relationships (p&lt;0.05) are indicated through red solid arrows. Numbers inside boxes indicate standardized model coefficients of each relationship, while arrow thickness scales with the absolute value of the model coefficient.</w:t>
-      </w:r>
-    </w:p>
-    <w:p>
-      <w:pPr>
-        <w:rPr>
-          <w:b/>
-          <w:bCs/>
-        </w:rPr>
-      </w:pPr>
-      <w:r>
-        <w:rPr>
-          <w:b/>
-          <w:bCs/>
-        </w:rPr>
-        <w:br w:type="page"/>
-      </w:r>
-    </w:p>
-    <w:p>
-      <w:pPr>
-        <w:spacing w:line="480" w:lineRule="auto"/>
-        <w:rPr>
-          <w:b/>
-          <w:bCs/>
-        </w:rPr>
-      </w:pPr>
-      <w:commentRangeStart w:id="0"/>
-      <w:r>
-        <w:rPr>
-          <w:b/>
-          <w:bCs/>
-        </w:rPr>
-        <w:lastRenderedPageBreak/>
-        <w:t>F</w:t>
-      </w:r>
-      <w:commentRangeEnd w:id="0"/>
-      <w:r>
-        <w:rPr>
-          <w:rStyle w:val="CommentReference"/>
-        </w:rPr>
-        <w:commentReference w:id="0"/>
-      </w:r>
-      <w:r>
-        <w:rPr>
-          <w:b/>
-          <w:bCs/>
-        </w:rPr>
-        <w:t>igure S</w:t>
-      </w:r>
-      <w:r>
-        <w:rPr>
-          <w:b/>
-          <w:bCs/>
-        </w:rPr>
-        <w:t>3</w:t>
-      </w:r>
-    </w:p>
-    <w:p>
-      <w:pPr>
-        <w:spacing w:line="480" w:lineRule="auto"/>
-        <w:rPr>
-          <w:b/>
-          <w:bCs/>
-        </w:rPr>
-      </w:pPr>
-      <w:r>
-        <w:rPr>
-          <w:b/>
-          <w:bCs/>
-          <w:noProof/>
-        </w:rPr>
-        <w:drawing>
-          <wp:inline distT="0" distB="0" distL="0" distR="0" wp14:anchorId="708E58F9" wp14:editId="21813EED">
-            <wp:extent cx="4869455" cy="3334744"/>
-            <wp:effectExtent l="0" t="0" r="0" b="5715"/>
-            <wp:docPr id="3" name="Picture 3" descr="Diagram&#10;&#10;Description automatically generated"/>
-            <wp:cNvGraphicFramePr>
-              <a:graphicFrameLocks xmlns:a="http://schemas.openxmlformats.org/drawingml/2006/main" noChangeAspect="1"/>
-            </wp:cNvGraphicFramePr>
-            <a:graphic xmlns:a="http://schemas.openxmlformats.org/drawingml/2006/main">
-              <a:graphicData uri="http://schemas.openxmlformats.org/drawingml/2006/picture">
-                <pic:pic xmlns:pic="http://schemas.openxmlformats.org/drawingml/2006/picture">
-                  <pic:nvPicPr>
-                    <pic:cNvPr id="3" name="Picture 3" descr="Diagram&#10;&#10;Description automatically generated"/>
-                    <pic:cNvPicPr/>
-                  </pic:nvPicPr>
-                  <pic:blipFill>
-                    <a:blip r:embed="rId11"/>
-                    <a:stretch>
-                      <a:fillRect/>
-                    </a:stretch>
-                  </pic:blipFill>
-                  <pic:spPr>
-                    <a:xfrm>
-                      <a:off x="0" y="0"/>
-                      <a:ext cx="4878866" cy="3341189"/>
-                    </a:xfrm>
-                    <a:prstGeom prst="rect">
-                      <a:avLst/>
-                    </a:prstGeom>
-                  </pic:spPr>
-                </pic:pic>
-              </a:graphicData>
-            </a:graphic>
-          </wp:inline>
-        </w:drawing>
-      </w:r>
-    </w:p>
-    <w:p>
-      <w:pPr>
-        <w:spacing w:line="480" w:lineRule="auto"/>
-        <w:rPr>
-          <w:b/>
-          <w:bCs/>
-        </w:rPr>
-      </w:pPr>
-      <w:r>
-        <w:rPr>
-          <w:b/>
-          <w:bCs/>
-          <w:color w:val="000000" w:themeColor="text1"/>
-        </w:rPr>
-        <w:t>Figure S5</w:t>
-      </w:r>
-      <w:r>
-        <w:rPr>
-          <w:color w:val="000000" w:themeColor="text1"/>
-        </w:rPr>
-        <w:t xml:space="preserve"> Structural equation model results exploring direct and indirect drivers of leaf mass per area. Boxes indicate measured edaphic factors, climatic factors, and leaf traits. Positively correlated bivariate relationships (p&lt;0.05) are indicated through blue solid arrows, while negatively correlated relationships (p&lt;0.05) are indicated through red solid arrows. Numbers inside boxes indicate standardized model coefficients of each relationship, while arrow thickness scales with the absolute value of the model coefficient.</w:t>
+        <w:t>.</w:t>
       </w:r>
     </w:p>
     <w:sectPr>
@@ -22195,45 +21973,6 @@
     </w:sectPr>
   </w:body>
 </w:document>
-</file>
-
-<file path=word/comments.xml><?xml version="1.0" encoding="utf-8"?>
-<w:comments xmlns:wpc="http://schemas.microsoft.com/office/word/2010/wordprocessingCanvas" xmlns:cx="http://schemas.microsoft.com/office/drawing/2014/chartex" xmlns:cx1="http://schemas.microsoft.com/office/drawing/2015/9/8/chartex" xmlns:cx2="http://schemas.microsoft.com/office/drawing/2015/10/21/chartex" xmlns:cx3="http://schemas.microsoft.com/office/drawing/2016/5/9/chartex" xmlns:cx4="http://schemas.microsoft.com/office/drawing/2016/5/10/chartex" xmlns:cx5="http://schemas.microsoft.com/office/drawing/2016/5/11/chartex" xmlns:cx6="http://schemas.microsoft.com/office/drawing/2016/5/12/chartex" xmlns:cx7="http://schemas.microsoft.com/office/drawing/2016/5/13/chartex" xmlns:cx8="http://schemas.microsoft.com/office/drawing/2016/5/14/chartex" xmlns:mc="http://schemas.openxmlformats.org/markup-compatibility/2006" xmlns:aink="http://schemas.microsoft.com/office/drawing/2016/ink" xmlns:am3d="http://schemas.microsoft.com/office/drawing/2017/model3d" xmlns:o="urn:schemas-microsoft-com:office:office" xmlns:oel="http://schemas.microsoft.com/office/2019/extlst" xmlns:r="http://schemas.openxmlformats.org/officeDocument/2006/relationships" xmlns:m="http://schemas.openxmlformats.org/officeDocument/2006/math" xmlns:v="urn:schemas-microsoft-com:vml" xmlns:wp14="http://schemas.microsoft.com/office/word/2010/wordprocessingDrawing" xmlns:wp="http://schemas.openxmlformats.org/drawingml/2006/wordprocessingDrawing" xmlns:w10="urn:schemas-microsoft-com:office:word" xmlns:w="http://schemas.openxmlformats.org/wordprocessingml/2006/main" xmlns:w14="http://schemas.microsoft.com/office/word/2010/wordml" xmlns:w15="http://schemas.microsoft.com/office/word/2012/wordml" xmlns:w16cex="http://schemas.microsoft.com/office/word/2018/wordml/cex" xmlns:w16cid="http://schemas.microsoft.com/office/word/2016/wordml/cid" xmlns:w16="http://schemas.microsoft.com/office/word/2018/wordml" xmlns:w16sdtdh="http://schemas.microsoft.com/office/word/2020/wordml/sdtdatahash" xmlns:w16se="http://schemas.microsoft.com/office/word/2015/wordml/symex" xmlns:wpg="http://schemas.microsoft.com/office/word/2010/wordprocessingGroup" xmlns:wpi="http://schemas.microsoft.com/office/word/2010/wordprocessingInk" xmlns:wne="http://schemas.microsoft.com/office/word/2006/wordml" xmlns:wps="http://schemas.microsoft.com/office/word/2010/wordprocessingShape" mc:Ignorable="w14 w15 w16se w16cid w16 w16cex w16sdtdh wp14">
-  <w:comment w:id="0" w:author="Perkowski, Evan A" w:date="2022-12-12T15:25:00Z" w:initials="PEA">
-    <w:p>
-      <w:pPr>
-        <w:pStyle w:val="CommentText"/>
-      </w:pPr>
-      <w:r>
-        <w:rPr>
-          <w:rStyle w:val="CommentReference"/>
-        </w:rPr>
-        <w:annotationRef/>
-      </w:r>
-      <w:r>
-        <w:t>need to remove red lines under Marea and Ci:Ca</w:t>
-      </w:r>
-    </w:p>
-  </w:comment>
-</w:comments>
-</file>
-
-<file path=word/commentsExtended.xml><?xml version="1.0" encoding="utf-8"?>
-<w15:commentsEx xmlns:wpc="http://schemas.microsoft.com/office/word/2010/wordprocessingCanvas" xmlns:cx="http://schemas.microsoft.com/office/drawing/2014/chartex" xmlns:cx1="http://schemas.microsoft.com/office/drawing/2015/9/8/chartex" xmlns:cx2="http://schemas.microsoft.com/office/drawing/2015/10/21/chartex" xmlns:cx3="http://schemas.microsoft.com/office/drawing/2016/5/9/chartex" xmlns:cx4="http://schemas.microsoft.com/office/drawing/2016/5/10/chartex" xmlns:cx5="http://schemas.microsoft.com/office/drawing/2016/5/11/chartex" xmlns:cx6="http://schemas.microsoft.com/office/drawing/2016/5/12/chartex" xmlns:cx7="http://schemas.microsoft.com/office/drawing/2016/5/13/chartex" xmlns:cx8="http://schemas.microsoft.com/office/drawing/2016/5/14/chartex" xmlns:mc="http://schemas.openxmlformats.org/markup-compatibility/2006" xmlns:aink="http://schemas.microsoft.com/office/drawing/2016/ink" xmlns:am3d="http://schemas.microsoft.com/office/drawing/2017/model3d" xmlns:o="urn:schemas-microsoft-com:office:office" xmlns:oel="http://schemas.microsoft.com/office/2019/extlst" xmlns:r="http://schemas.openxmlformats.org/officeDocument/2006/relationships" xmlns:m="http://schemas.openxmlformats.org/officeDocument/2006/math" xmlns:v="urn:schemas-microsoft-com:vml" xmlns:wp14="http://schemas.microsoft.com/office/word/2010/wordprocessingDrawing" xmlns:wp="http://schemas.openxmlformats.org/drawingml/2006/wordprocessingDrawing" xmlns:w10="urn:schemas-microsoft-com:office:word" xmlns:w="http://schemas.openxmlformats.org/wordprocessingml/2006/main" xmlns:w14="http://schemas.microsoft.com/office/word/2010/wordml" xmlns:w15="http://schemas.microsoft.com/office/word/2012/wordml" xmlns:w16cex="http://schemas.microsoft.com/office/word/2018/wordml/cex" xmlns:w16cid="http://schemas.microsoft.com/office/word/2016/wordml/cid" xmlns:w16="http://schemas.microsoft.com/office/word/2018/wordml" xmlns:w16sdtdh="http://schemas.microsoft.com/office/word/2020/wordml/sdtdatahash" xmlns:w16se="http://schemas.microsoft.com/office/word/2015/wordml/symex" xmlns:wpg="http://schemas.microsoft.com/office/word/2010/wordprocessingGroup" xmlns:wpi="http://schemas.microsoft.com/office/word/2010/wordprocessingInk" xmlns:wne="http://schemas.microsoft.com/office/word/2006/wordml" xmlns:wps="http://schemas.microsoft.com/office/word/2010/wordprocessingShape" mc:Ignorable="w14 w15 w16se w16cid w16 w16cex w16sdtdh wp14">
-  <w15:commentEx w15:paraId="26A83094" w15:done="0"/>
-</w15:commentsEx>
-</file>
-
-<file path=word/commentsExtensible.xml><?xml version="1.0" encoding="utf-8"?>
-<w16cex:commentsExtensible xmlns:wpc="http://schemas.microsoft.com/office/word/2010/wordprocessingCanvas" xmlns:cx="http://schemas.microsoft.com/office/drawing/2014/chartex" xmlns:cx1="http://schemas.microsoft.com/office/drawing/2015/9/8/chartex" xmlns:cx2="http://schemas.microsoft.com/office/drawing/2015/10/21/chartex" xmlns:cx3="http://schemas.microsoft.com/office/drawing/2016/5/9/chartex" xmlns:cx4="http://schemas.microsoft.com/office/drawing/2016/5/10/chartex" xmlns:cx5="http://schemas.microsoft.com/office/drawing/2016/5/11/chartex" xmlns:cx6="http://schemas.microsoft.com/office/drawing/2016/5/12/chartex" xmlns:cx7="http://schemas.microsoft.com/office/drawing/2016/5/13/chartex" xmlns:cx8="http://schemas.microsoft.com/office/drawing/2016/5/14/chartex" xmlns:mc="http://schemas.openxmlformats.org/markup-compatibility/2006" xmlns:aink="http://schemas.microsoft.com/office/drawing/2016/ink" xmlns:am3d="http://schemas.microsoft.com/office/drawing/2017/model3d" xmlns:o="urn:schemas-microsoft-com:office:office" xmlns:oel="http://schemas.microsoft.com/office/2019/extlst" xmlns:r="http://schemas.openxmlformats.org/officeDocument/2006/relationships" xmlns:m="http://schemas.openxmlformats.org/officeDocument/2006/math" xmlns:v="urn:schemas-microsoft-com:vml" xmlns:wp14="http://schemas.microsoft.com/office/word/2010/wordprocessingDrawing" xmlns:wp="http://schemas.openxmlformats.org/drawingml/2006/wordprocessingDrawing" xmlns:w10="urn:schemas-microsoft-com:office:word" xmlns:w="http://schemas.openxmlformats.org/wordprocessingml/2006/main" xmlns:w14="http://schemas.microsoft.com/office/word/2010/wordml" xmlns:w15="http://schemas.microsoft.com/office/word/2012/wordml" xmlns:w16cex="http://schemas.microsoft.com/office/word/2018/wordml/cex" xmlns:w16cid="http://schemas.microsoft.com/office/word/2016/wordml/cid" xmlns:w16="http://schemas.microsoft.com/office/word/2018/wordml" xmlns:w16sdtdh="http://schemas.microsoft.com/office/word/2020/wordml/sdtdatahash" xmlns:w16se="http://schemas.microsoft.com/office/word/2015/wordml/symex" xmlns:wpg="http://schemas.microsoft.com/office/word/2010/wordprocessingGroup" xmlns:wpi="http://schemas.microsoft.com/office/word/2010/wordprocessingInk" xmlns:wne="http://schemas.microsoft.com/office/word/2006/wordml" xmlns:wps="http://schemas.microsoft.com/office/word/2010/wordprocessingShape" mc:Ignorable="w14 w15 w16se w16cid w16 w16cex w16sdtdh wp14">
-  <w16cex:commentExtensible w16cex:durableId="2741C65D" w16cex:dateUtc="2022-12-12T21:25:00Z"/>
-</w16cex:commentsExtensible>
-</file>
-
-<file path=word/commentsIds.xml><?xml version="1.0" encoding="utf-8"?>
-<w16cid:commentsIds xmlns:wpc="http://schemas.microsoft.com/office/word/2010/wordprocessingCanvas" xmlns:cx="http://schemas.microsoft.com/office/drawing/2014/chartex" xmlns:cx1="http://schemas.microsoft.com/office/drawing/2015/9/8/chartex" xmlns:cx2="http://schemas.microsoft.com/office/drawing/2015/10/21/chartex" xmlns:cx3="http://schemas.microsoft.com/office/drawing/2016/5/9/chartex" xmlns:cx4="http://schemas.microsoft.com/office/drawing/2016/5/10/chartex" xmlns:cx5="http://schemas.microsoft.com/office/drawing/2016/5/11/chartex" xmlns:cx6="http://schemas.microsoft.com/office/drawing/2016/5/12/chartex" xmlns:cx7="http://schemas.microsoft.com/office/drawing/2016/5/13/chartex" xmlns:cx8="http://schemas.microsoft.com/office/drawing/2016/5/14/chartex" xmlns:mc="http://schemas.openxmlformats.org/markup-compatibility/2006" xmlns:aink="http://schemas.microsoft.com/office/drawing/2016/ink" xmlns:am3d="http://schemas.microsoft.com/office/drawing/2017/model3d" xmlns:o="urn:schemas-microsoft-com:office:office" xmlns:oel="http://schemas.microsoft.com/office/2019/extlst" xmlns:r="http://schemas.openxmlformats.org/officeDocument/2006/relationships" xmlns:m="http://schemas.openxmlformats.org/officeDocument/2006/math" xmlns:v="urn:schemas-microsoft-com:vml" xmlns:wp14="http://schemas.microsoft.com/office/word/2010/wordprocessingDrawing" xmlns:wp="http://schemas.openxmlformats.org/drawingml/2006/wordprocessingDrawing" xmlns:w10="urn:schemas-microsoft-com:office:word" xmlns:w="http://schemas.openxmlformats.org/wordprocessingml/2006/main" xmlns:w14="http://schemas.microsoft.com/office/word/2010/wordml" xmlns:w15="http://schemas.microsoft.com/office/word/2012/wordml" xmlns:w16cex="http://schemas.microsoft.com/office/word/2018/wordml/cex" xmlns:w16cid="http://schemas.microsoft.com/office/word/2016/wordml/cid" xmlns:w16="http://schemas.microsoft.com/office/word/2018/wordml" xmlns:w16sdtdh="http://schemas.microsoft.com/office/word/2020/wordml/sdtdatahash" xmlns:w16se="http://schemas.microsoft.com/office/word/2015/wordml/symex" xmlns:wpg="http://schemas.microsoft.com/office/word/2010/wordprocessingGroup" xmlns:wpi="http://schemas.microsoft.com/office/word/2010/wordprocessingInk" xmlns:wne="http://schemas.microsoft.com/office/word/2006/wordml" xmlns:wps="http://schemas.microsoft.com/office/word/2010/wordprocessingShape" mc:Ignorable="w14 w15 w16se w16cid w16 w16cex w16sdtdh wp14">
-  <w16cid:commentId w16cid:paraId="26A83094" w16cid:durableId="2741C65D"/>
-</w16cid:commentsIds>
 </file>
 
 <file path=word/numbering.xml><?xml version="1.0" encoding="utf-8"?>
@@ -22354,14 +22093,6 @@
     <w:abstractNumId w:val="0"/>
   </w:num>
 </w:numbering>
-</file>
-
-<file path=word/people.xml><?xml version="1.0" encoding="utf-8"?>
-<w15:people xmlns:wpc="http://schemas.microsoft.com/office/word/2010/wordprocessingCanvas" xmlns:cx="http://schemas.microsoft.com/office/drawing/2014/chartex" xmlns:cx1="http://schemas.microsoft.com/office/drawing/2015/9/8/chartex" xmlns:cx2="http://schemas.microsoft.com/office/drawing/2015/10/21/chartex" xmlns:cx3="http://schemas.microsoft.com/office/drawing/2016/5/9/chartex" xmlns:cx4="http://schemas.microsoft.com/office/drawing/2016/5/10/chartex" xmlns:cx5="http://schemas.microsoft.com/office/drawing/2016/5/11/chartex" xmlns:cx6="http://schemas.microsoft.com/office/drawing/2016/5/12/chartex" xmlns:cx7="http://schemas.microsoft.com/office/drawing/2016/5/13/chartex" xmlns:cx8="http://schemas.microsoft.com/office/drawing/2016/5/14/chartex" xmlns:mc="http://schemas.openxmlformats.org/markup-compatibility/2006" xmlns:aink="http://schemas.microsoft.com/office/drawing/2016/ink" xmlns:am3d="http://schemas.microsoft.com/office/drawing/2017/model3d" xmlns:o="urn:schemas-microsoft-com:office:office" xmlns:oel="http://schemas.microsoft.com/office/2019/extlst" xmlns:r="http://schemas.openxmlformats.org/officeDocument/2006/relationships" xmlns:m="http://schemas.openxmlformats.org/officeDocument/2006/math" xmlns:v="urn:schemas-microsoft-com:vml" xmlns:wp14="http://schemas.microsoft.com/office/word/2010/wordprocessingDrawing" xmlns:wp="http://schemas.openxmlformats.org/drawingml/2006/wordprocessingDrawing" xmlns:w10="urn:schemas-microsoft-com:office:word" xmlns:w="http://schemas.openxmlformats.org/wordprocessingml/2006/main" xmlns:w14="http://schemas.microsoft.com/office/word/2010/wordml" xmlns:w15="http://schemas.microsoft.com/office/word/2012/wordml" xmlns:w16cex="http://schemas.microsoft.com/office/word/2018/wordml/cex" xmlns:w16cid="http://schemas.microsoft.com/office/word/2016/wordml/cid" xmlns:w16="http://schemas.microsoft.com/office/word/2018/wordml" xmlns:w16sdtdh="http://schemas.microsoft.com/office/word/2020/wordml/sdtdatahash" xmlns:w16se="http://schemas.microsoft.com/office/word/2015/wordml/symex" xmlns:wpg="http://schemas.microsoft.com/office/word/2010/wordprocessingGroup" xmlns:wpi="http://schemas.microsoft.com/office/word/2010/wordprocessingInk" xmlns:wne="http://schemas.microsoft.com/office/word/2006/wordml" xmlns:wps="http://schemas.microsoft.com/office/word/2010/wordprocessingShape" mc:Ignorable="w14 w15 w16se w16cid w16 w16cex w16sdtdh wp14">
-  <w15:person w15:author="Perkowski, Evan A">
-    <w15:presenceInfo w15:providerId="AD" w15:userId="S::evan.a.perkowski@ttu.edu::60f99932-1f8b-47fd-ae71-548bdb6d48d3"/>
-  </w15:person>
-</w15:people>
 </file>
 
 <file path=word/styles.xml><?xml version="1.0" encoding="utf-8"?>

</xml_diff>

<commit_message>
work through rest of introduction and finalize sem results
</commit_message>
<xml_diff>
--- a/working_drafts/TXeco_supp_v0.1.docx
+++ b/working_drafts/TXeco_supp_v0.1.docx
@@ -14,16 +14,13 @@
         <w:t>SUPPLEMENTARY MATERIAL FOR “</w:t>
       </w:r>
       <w:r>
-        <w:t>V</w:t>
+        <w:t>The relative cost of resource use for photosynthesis drives v</w:t>
       </w:r>
       <w:r>
-        <w:t>ariance in leaf nitrogen content across</w:t>
+        <w:t xml:space="preserve">ariance in leaf nitrogen content </w:t>
       </w:r>
       <w:r>
-        <w:t xml:space="preserve"> a climatic and soil resource availability</w:t>
-      </w:r>
-      <w:r>
-        <w:t xml:space="preserve"> gradient is driven by the unit cost of resource use</w:t>
+        <w:t>across climate and soil resource availability gradients</w:t>
       </w:r>
       <w:r>
         <w:t>”</w:t>
@@ -844,9 +841,11 @@
     </w:p>
     <w:p/>
     <w:p>
+      <w:proofErr w:type="gramStart"/>
       <w:r>
         <w:t>where</w:t>
       </w:r>
+      <w:proofErr w:type="gramEnd"/>
     </w:p>
     <w:p>
       <w:pPr>
@@ -1465,12 +1464,14 @@
           <w:iCs/>
         </w:rPr>
       </w:pPr>
+      <w:proofErr w:type="gramStart"/>
       <w:r>
         <w:rPr>
           <w:iCs/>
         </w:rPr>
         <w:t>where</w:t>
       </w:r>
+      <w:proofErr w:type="gramEnd"/>
     </w:p>
     <w:p>
       <w:pPr>
@@ -18271,7 +18272,7 @@
     <w:p/>
     <w:tbl>
       <w:tblPr>
-        <w:tblW w:w="6876" w:type="dxa"/>
+        <w:tblW w:w="4920" w:type="dxa"/>
         <w:tblLayout w:type="fixed"/>
         <w:tblLook w:val="04A0" w:firstRow="1" w:lastRow="0" w:firstColumn="1" w:lastColumn="0" w:noHBand="0" w:noVBand="1"/>
       </w:tblPr>
@@ -18279,8 +18280,6 @@
         <w:gridCol w:w="736"/>
         <w:gridCol w:w="1116"/>
         <w:gridCol w:w="996"/>
-        <w:gridCol w:w="1004"/>
-        <w:gridCol w:w="952"/>
         <w:gridCol w:w="1076"/>
         <w:gridCol w:w="996"/>
       </w:tblGrid>
@@ -18346,38 +18345,6 @@
         </w:tc>
         <w:tc>
           <w:tcPr>
-            <w:tcW w:w="1956" w:type="dxa"/>
-            <w:gridSpan w:val="2"/>
-            <w:tcBorders>
-              <w:top w:val="nil"/>
-              <w:left w:val="nil"/>
-              <w:bottom w:val="single" w:sz="4" w:space="0" w:color="auto"/>
-              <w:right w:val="nil"/>
-            </w:tcBorders>
-            <w:vAlign w:val="center"/>
-          </w:tcPr>
-          <w:p>
-            <w:pPr>
-              <w:rPr>
-                <w:rFonts w:eastAsia="Times New Roman" w:cs="Times New Roman"/>
-                <w:b/>
-                <w:bCs/>
-                <w:color w:val="000000"/>
-              </w:rPr>
-            </w:pPr>
-            <w:r>
-              <w:rPr>
-                <w:rFonts w:eastAsia="Times New Roman" w:cs="Times New Roman"/>
-                <w:b/>
-                <w:bCs/>
-                <w:color w:val="000000"/>
-              </w:rPr>
-              <w:t>Air temperature</w:t>
-            </w:r>
-          </w:p>
-        </w:tc>
-        <w:tc>
-          <w:tcPr>
             <w:tcW w:w="2072" w:type="dxa"/>
             <w:gridSpan w:val="2"/>
             <w:tcBorders>
@@ -18507,62 +18474,6 @@
         </w:tc>
         <w:tc>
           <w:tcPr>
-            <w:tcW w:w="1004" w:type="dxa"/>
-            <w:tcBorders>
-              <w:top w:val="single" w:sz="4" w:space="0" w:color="auto"/>
-              <w:left w:val="nil"/>
-              <w:bottom w:val="single" w:sz="4" w:space="0" w:color="auto"/>
-              <w:right w:val="nil"/>
-            </w:tcBorders>
-            <w:vAlign w:val="center"/>
-          </w:tcPr>
-          <w:p>
-            <w:pPr>
-              <w:rPr>
-                <w:rFonts w:eastAsia="Times New Roman" w:cs="Times New Roman"/>
-                <w:color w:val="000000"/>
-              </w:rPr>
-            </w:pPr>
-            <w:proofErr w:type="spellStart"/>
-            <w:r>
-              <w:rPr>
-                <w:rFonts w:eastAsia="Times New Roman" w:cs="Times New Roman"/>
-                <w:color w:val="000000"/>
-              </w:rPr>
-              <w:t>AICc</w:t>
-            </w:r>
-            <w:proofErr w:type="spellEnd"/>
-          </w:p>
-        </w:tc>
-        <w:tc>
-          <w:tcPr>
-            <w:tcW w:w="952" w:type="dxa"/>
-            <w:tcBorders>
-              <w:top w:val="single" w:sz="4" w:space="0" w:color="auto"/>
-              <w:left w:val="nil"/>
-              <w:bottom w:val="single" w:sz="4" w:space="0" w:color="auto"/>
-              <w:right w:val="nil"/>
-            </w:tcBorders>
-            <w:vAlign w:val="center"/>
-          </w:tcPr>
-          <w:p>
-            <w:pPr>
-              <w:rPr>
-                <w:rFonts w:eastAsia="Times New Roman" w:cs="Times New Roman"/>
-                <w:color w:val="000000"/>
-              </w:rPr>
-            </w:pPr>
-            <w:r>
-              <w:rPr>
-                <w:rFonts w:eastAsia="Times New Roman" w:cs="Times New Roman"/>
-                <w:color w:val="000000"/>
-              </w:rPr>
-              <w:t>RMSE</w:t>
-            </w:r>
-          </w:p>
-        </w:tc>
-        <w:tc>
-          <w:tcPr>
             <w:tcW w:w="1076" w:type="dxa"/>
             <w:tcBorders>
               <w:top w:val="single" w:sz="4" w:space="0" w:color="auto"/>
@@ -18680,7 +18591,7 @@
                 <w:rFonts w:cs="Times New Roman"/>
                 <w:color w:val="000000"/>
               </w:rPr>
-              <w:t>1275.38</w:t>
+              <w:t>1228.26</w:t>
             </w:r>
           </w:p>
         </w:tc>
@@ -18711,63 +18622,7 @@
                 <w:rFonts w:cs="Times New Roman"/>
                 <w:color w:val="000000"/>
               </w:rPr>
-              <w:t>0.8163</w:t>
-            </w:r>
-          </w:p>
-        </w:tc>
-        <w:tc>
-          <w:tcPr>
-            <w:tcW w:w="1004" w:type="dxa"/>
-            <w:tcBorders>
-              <w:top w:val="single" w:sz="4" w:space="0" w:color="auto"/>
-              <w:left w:val="nil"/>
-              <w:bottom w:val="nil"/>
-              <w:right w:val="nil"/>
-            </w:tcBorders>
-            <w:vAlign w:val="bottom"/>
-          </w:tcPr>
-          <w:p>
-            <w:pPr>
-              <w:jc w:val="right"/>
-              <w:rPr>
-                <w:rFonts w:eastAsia="Times New Roman" w:cs="Times New Roman"/>
-                <w:color w:val="000000"/>
-              </w:rPr>
-            </w:pPr>
-            <w:r>
-              <w:rPr>
-                <w:rFonts w:cs="Times New Roman"/>
-                <w:color w:val="000000"/>
-              </w:rPr>
-              <w:t>-871.59</w:t>
-            </w:r>
-          </w:p>
-        </w:tc>
-        <w:tc>
-          <w:tcPr>
-            <w:tcW w:w="952" w:type="dxa"/>
-            <w:tcBorders>
-              <w:top w:val="single" w:sz="4" w:space="0" w:color="auto"/>
-              <w:left w:val="nil"/>
-              <w:bottom w:val="nil"/>
-              <w:right w:val="nil"/>
-            </w:tcBorders>
-            <w:vAlign w:val="bottom"/>
-          </w:tcPr>
-          <w:p>
-            <w:pPr>
-              <w:jc w:val="right"/>
-              <w:rPr>
-                <w:rFonts w:eastAsia="Times New Roman" w:cs="Times New Roman"/>
-                <w:color w:val="000000"/>
-              </w:rPr>
-            </w:pPr>
-            <w:r>
-              <w:rPr>
-                <w:rFonts w:cs="Times New Roman"/>
-                <w:color w:val="000000"/>
-              </w:rPr>
-              <w:t>0.0737</w:t>
+              <w:t>0.7194</w:t>
             </w:r>
           </w:p>
         </w:tc>
@@ -18795,7 +18650,7 @@
                 <w:rFonts w:cs="Times New Roman"/>
                 <w:color w:val="000000"/>
               </w:rPr>
-              <w:t>-867.39</w:t>
+              <w:t>-866.73</w:t>
             </w:r>
           </w:p>
         </w:tc>
@@ -18823,7 +18678,7 @@
                 <w:rFonts w:cs="Times New Roman"/>
                 <w:color w:val="000000"/>
               </w:rPr>
-              <w:t>0.0741</w:t>
+              <w:t>0.0745</w:t>
             </w:r>
           </w:p>
         </w:tc>
@@ -18882,15 +18737,19 @@
               <w:jc w:val="right"/>
               <w:rPr>
                 <w:rFonts w:eastAsia="Times New Roman" w:cs="Times New Roman"/>
-                <w:color w:val="000000"/>
-              </w:rPr>
-            </w:pPr>
-            <w:r>
-              <w:rPr>
-                <w:rFonts w:cs="Times New Roman"/>
-                <w:color w:val="000000"/>
-              </w:rPr>
-              <w:t>1274.11</w:t>
+                <w:b/>
+                <w:bCs/>
+                <w:color w:val="000000"/>
+              </w:rPr>
+            </w:pPr>
+            <w:r>
+              <w:rPr>
+                <w:rFonts w:cs="Times New Roman"/>
+                <w:b/>
+                <w:bCs/>
+                <w:color w:val="000000"/>
+              </w:rPr>
+              <w:t>1227.83</w:t>
             </w:r>
           </w:p>
         </w:tc>
@@ -18913,71 +18772,19 @@
               <w:jc w:val="right"/>
               <w:rPr>
                 <w:rFonts w:eastAsia="Times New Roman" w:cs="Times New Roman"/>
-                <w:color w:val="000000"/>
-              </w:rPr>
-            </w:pPr>
-            <w:r>
-              <w:rPr>
-                <w:rFonts w:cs="Times New Roman"/>
-                <w:color w:val="000000"/>
-              </w:rPr>
-              <w:t>0.8151</w:t>
-            </w:r>
-          </w:p>
-        </w:tc>
-        <w:tc>
-          <w:tcPr>
-            <w:tcW w:w="1004" w:type="dxa"/>
-            <w:tcBorders>
-              <w:top w:val="nil"/>
-              <w:left w:val="nil"/>
-              <w:bottom w:val="nil"/>
-              <w:right w:val="nil"/>
-            </w:tcBorders>
-            <w:vAlign w:val="bottom"/>
-          </w:tcPr>
-          <w:p>
-            <w:pPr>
-              <w:jc w:val="right"/>
-              <w:rPr>
-                <w:rFonts w:eastAsia="Times New Roman" w:cs="Times New Roman"/>
-                <w:color w:val="000000"/>
-              </w:rPr>
-            </w:pPr>
-            <w:r>
-              <w:rPr>
-                <w:rFonts w:cs="Times New Roman"/>
-                <w:color w:val="000000"/>
-              </w:rPr>
-              <w:t>-875.38</w:t>
-            </w:r>
-          </w:p>
-        </w:tc>
-        <w:tc>
-          <w:tcPr>
-            <w:tcW w:w="952" w:type="dxa"/>
-            <w:tcBorders>
-              <w:top w:val="nil"/>
-              <w:left w:val="nil"/>
-              <w:bottom w:val="nil"/>
-              <w:right w:val="nil"/>
-            </w:tcBorders>
-            <w:vAlign w:val="bottom"/>
-          </w:tcPr>
-          <w:p>
-            <w:pPr>
-              <w:jc w:val="right"/>
-              <w:rPr>
-                <w:rFonts w:eastAsia="Times New Roman" w:cs="Times New Roman"/>
-                <w:color w:val="000000"/>
-              </w:rPr>
-            </w:pPr>
-            <w:r>
-              <w:rPr>
-                <w:rFonts w:cs="Times New Roman"/>
-                <w:color w:val="000000"/>
-              </w:rPr>
-              <w:t>0.0734</w:t>
+                <w:b/>
+                <w:bCs/>
+                <w:color w:val="000000"/>
+              </w:rPr>
+            </w:pPr>
+            <w:r>
+              <w:rPr>
+                <w:rFonts w:cs="Times New Roman"/>
+                <w:b/>
+                <w:bCs/>
+                <w:color w:val="000000"/>
+              </w:rPr>
+              <w:t>0.7191</w:t>
             </w:r>
           </w:p>
         </w:tc>
@@ -19005,7 +18812,7 @@
                 <w:rFonts w:cs="Times New Roman"/>
                 <w:color w:val="000000"/>
               </w:rPr>
-              <w:t>-865.95</w:t>
+              <w:t>-866.85</w:t>
             </w:r>
           </w:p>
         </w:tc>
@@ -19033,7 +18840,7 @@
                 <w:rFonts w:cs="Times New Roman"/>
                 <w:color w:val="000000"/>
               </w:rPr>
-              <w:t>0.0742</w:t>
+              <w:t>0.0744</w:t>
             </w:r>
           </w:p>
         </w:tc>
@@ -19100,11 +18907,9 @@
             <w:r>
               <w:rPr>
                 <w:rFonts w:cs="Times New Roman"/>
-                <w:b/>
-                <w:bCs/>
-                <w:color w:val="000000"/>
-              </w:rPr>
-              <w:t>1274.03</w:t>
+                <w:color w:val="000000"/>
+              </w:rPr>
+              <w:t>1227.84</w:t>
             </w:r>
           </w:p>
         </w:tc>
@@ -19135,76 +18940,9 @@
             <w:r>
               <w:rPr>
                 <w:rFonts w:cs="Times New Roman"/>
-                <w:b/>
-                <w:bCs/>
-                <w:color w:val="000000"/>
-              </w:rPr>
-              <w:t>0.815</w:t>
-            </w:r>
-            <w:r>
-              <w:rPr>
-                <w:rFonts w:cs="Times New Roman"/>
-                <w:b/>
-                <w:bCs/>
-                <w:color w:val="000000"/>
-              </w:rPr>
-              <w:t>0</w:t>
-            </w:r>
-          </w:p>
-        </w:tc>
-        <w:tc>
-          <w:tcPr>
-            <w:tcW w:w="1004" w:type="dxa"/>
-            <w:tcBorders>
-              <w:top w:val="nil"/>
-              <w:left w:val="nil"/>
-              <w:bottom w:val="nil"/>
-              <w:right w:val="nil"/>
-            </w:tcBorders>
-            <w:vAlign w:val="bottom"/>
-          </w:tcPr>
-          <w:p>
-            <w:pPr>
-              <w:jc w:val="right"/>
-              <w:rPr>
-                <w:rFonts w:eastAsia="Times New Roman" w:cs="Times New Roman"/>
-                <w:color w:val="000000"/>
-              </w:rPr>
-            </w:pPr>
-            <w:r>
-              <w:rPr>
-                <w:rFonts w:cs="Times New Roman"/>
-                <w:color w:val="000000"/>
-              </w:rPr>
-              <w:t>-873.81</w:t>
-            </w:r>
-          </w:p>
-        </w:tc>
-        <w:tc>
-          <w:tcPr>
-            <w:tcW w:w="952" w:type="dxa"/>
-            <w:tcBorders>
-              <w:top w:val="nil"/>
-              <w:left w:val="nil"/>
-              <w:bottom w:val="nil"/>
-              <w:right w:val="nil"/>
-            </w:tcBorders>
-            <w:vAlign w:val="bottom"/>
-          </w:tcPr>
-          <w:p>
-            <w:pPr>
-              <w:jc w:val="right"/>
-              <w:rPr>
-                <w:rFonts w:eastAsia="Times New Roman" w:cs="Times New Roman"/>
-                <w:color w:val="000000"/>
-              </w:rPr>
-            </w:pPr>
-            <w:r>
-              <w:rPr>
-                <w:rFonts w:cs="Times New Roman"/>
-                <w:color w:val="000000"/>
-              </w:rPr>
-              <w:t>0.0736</w:t>
+                <w:color w:val="000000"/>
+              </w:rPr>
+              <w:t>0.7191</w:t>
             </w:r>
           </w:p>
         </w:tc>
@@ -19232,7 +18970,7 @@
                 <w:rFonts w:cs="Times New Roman"/>
                 <w:color w:val="000000"/>
               </w:rPr>
-              <w:t>-864.97</w:t>
+              <w:t>-863.86</w:t>
             </w:r>
           </w:p>
         </w:tc>
@@ -19260,7 +18998,7 @@
                 <w:rFonts w:cs="Times New Roman"/>
                 <w:color w:val="000000"/>
               </w:rPr>
-              <w:t>0.0743</w:t>
+              <w:t>0.0746</w:t>
             </w:r>
           </w:p>
         </w:tc>
@@ -19327,7 +19065,7 @@
                 <w:rFonts w:cs="Times New Roman"/>
                 <w:color w:val="000000"/>
               </w:rPr>
-              <w:t>1274.55</w:t>
+              <w:t>1228.21</w:t>
             </w:r>
           </w:p>
         </w:tc>
@@ -19358,71 +19096,7 @@
                 <w:rFonts w:cs="Times New Roman"/>
                 <w:color w:val="000000"/>
               </w:rPr>
-              <w:t>0.8156</w:t>
-            </w:r>
-          </w:p>
-        </w:tc>
-        <w:tc>
-          <w:tcPr>
-            <w:tcW w:w="1004" w:type="dxa"/>
-            <w:tcBorders>
-              <w:top w:val="nil"/>
-              <w:left w:val="nil"/>
-              <w:bottom w:val="nil"/>
-              <w:right w:val="nil"/>
-            </w:tcBorders>
-            <w:vAlign w:val="bottom"/>
-          </w:tcPr>
-          <w:p>
-            <w:pPr>
-              <w:jc w:val="right"/>
-              <w:rPr>
-                <w:rFonts w:eastAsia="Times New Roman" w:cs="Times New Roman"/>
-                <w:b/>
-                <w:bCs/>
-                <w:color w:val="000000"/>
-              </w:rPr>
-            </w:pPr>
-            <w:r>
-              <w:rPr>
-                <w:rFonts w:cs="Times New Roman"/>
-                <w:b/>
-                <w:bCs/>
-                <w:color w:val="000000"/>
-              </w:rPr>
-              <w:t>-875.89</w:t>
-            </w:r>
-          </w:p>
-        </w:tc>
-        <w:tc>
-          <w:tcPr>
-            <w:tcW w:w="952" w:type="dxa"/>
-            <w:tcBorders>
-              <w:top w:val="nil"/>
-              <w:left w:val="nil"/>
-              <w:bottom w:val="nil"/>
-              <w:right w:val="nil"/>
-            </w:tcBorders>
-            <w:vAlign w:val="bottom"/>
-          </w:tcPr>
-          <w:p>
-            <w:pPr>
-              <w:jc w:val="right"/>
-              <w:rPr>
-                <w:rFonts w:eastAsia="Times New Roman" w:cs="Times New Roman"/>
-                <w:b/>
-                <w:bCs/>
-                <w:color w:val="000000"/>
-              </w:rPr>
-            </w:pPr>
-            <w:r>
-              <w:rPr>
-                <w:rFonts w:cs="Times New Roman"/>
-                <w:b/>
-                <w:bCs/>
-                <w:color w:val="000000"/>
-              </w:rPr>
-              <w:t>0.0737</w:t>
+              <w:t>0.7194</w:t>
             </w:r>
           </w:p>
         </w:tc>
@@ -19454,7 +19128,7 @@
                 <w:bCs/>
                 <w:color w:val="000000"/>
               </w:rPr>
-              <w:t>-879.37</w:t>
+              <w:t>-883.97</w:t>
             </w:r>
           </w:p>
         </w:tc>
@@ -19486,7 +19160,7 @@
                 <w:bCs/>
                 <w:color w:val="000000"/>
               </w:rPr>
-              <w:t>0.0733</w:t>
+              <w:t>0.0731</w:t>
             </w:r>
           </w:p>
         </w:tc>
@@ -19553,7 +19227,7 @@
                 <w:rFonts w:cs="Times New Roman"/>
                 <w:color w:val="000000"/>
               </w:rPr>
-              <w:t>1275.44</w:t>
+              <w:t>1228.63</w:t>
             </w:r>
           </w:p>
         </w:tc>
@@ -19584,63 +19258,7 @@
                 <w:rFonts w:cs="Times New Roman"/>
                 <w:color w:val="000000"/>
               </w:rPr>
-              <w:t>0.8166</w:t>
-            </w:r>
-          </w:p>
-        </w:tc>
-        <w:tc>
-          <w:tcPr>
-            <w:tcW w:w="1004" w:type="dxa"/>
-            <w:tcBorders>
-              <w:top w:val="nil"/>
-              <w:left w:val="nil"/>
-              <w:bottom w:val="nil"/>
-              <w:right w:val="nil"/>
-            </w:tcBorders>
-            <w:vAlign w:val="bottom"/>
-          </w:tcPr>
-          <w:p>
-            <w:pPr>
-              <w:jc w:val="right"/>
-              <w:rPr>
-                <w:rFonts w:eastAsia="Times New Roman" w:cs="Times New Roman"/>
-                <w:color w:val="000000"/>
-              </w:rPr>
-            </w:pPr>
-            <w:r>
-              <w:rPr>
-                <w:rFonts w:cs="Times New Roman"/>
-                <w:color w:val="000000"/>
-              </w:rPr>
-              <w:t>-869.65</w:t>
-            </w:r>
-          </w:p>
-        </w:tc>
-        <w:tc>
-          <w:tcPr>
-            <w:tcW w:w="952" w:type="dxa"/>
-            <w:tcBorders>
-              <w:top w:val="nil"/>
-              <w:left w:val="nil"/>
-              <w:bottom w:val="nil"/>
-              <w:right w:val="nil"/>
-            </w:tcBorders>
-            <w:vAlign w:val="bottom"/>
-          </w:tcPr>
-          <w:p>
-            <w:pPr>
-              <w:jc w:val="right"/>
-              <w:rPr>
-                <w:rFonts w:eastAsia="Times New Roman" w:cs="Times New Roman"/>
-                <w:color w:val="000000"/>
-              </w:rPr>
-            </w:pPr>
-            <w:r>
-              <w:rPr>
-                <w:rFonts w:cs="Times New Roman"/>
-                <w:color w:val="000000"/>
-              </w:rPr>
-              <w:t>0.074</w:t>
+              <w:t>0.7197</w:t>
             </w:r>
           </w:p>
         </w:tc>
@@ -19668,7 +19286,7 @@
                 <w:rFonts w:cs="Times New Roman"/>
                 <w:color w:val="000000"/>
               </w:rPr>
-              <w:t>-866.19</w:t>
+              <w:t>-864.49</w:t>
             </w:r>
           </w:p>
         </w:tc>
@@ -19696,7 +19314,7 @@
                 <w:rFonts w:cs="Times New Roman"/>
                 <w:color w:val="000000"/>
               </w:rPr>
-              <w:t>0.0741</w:t>
+              <w:t>0.0746</w:t>
             </w:r>
           </w:p>
         </w:tc>
@@ -19763,7 +19381,7 @@
                 <w:rFonts w:cs="Times New Roman"/>
                 <w:color w:val="000000"/>
               </w:rPr>
-              <w:t>1275.98</w:t>
+              <w:t>1228.81</w:t>
             </w:r>
           </w:p>
         </w:tc>
@@ -19794,63 +19412,7 @@
                 <w:rFonts w:cs="Times New Roman"/>
                 <w:color w:val="000000"/>
               </w:rPr>
-              <w:t>0.8172</w:t>
-            </w:r>
-          </w:p>
-        </w:tc>
-        <w:tc>
-          <w:tcPr>
-            <w:tcW w:w="1004" w:type="dxa"/>
-            <w:tcBorders>
-              <w:top w:val="nil"/>
-              <w:left w:val="nil"/>
-              <w:bottom w:val="nil"/>
-              <w:right w:val="nil"/>
-            </w:tcBorders>
-            <w:vAlign w:val="bottom"/>
-          </w:tcPr>
-          <w:p>
-            <w:pPr>
-              <w:jc w:val="right"/>
-              <w:rPr>
-                <w:rFonts w:eastAsia="Times New Roman" w:cs="Times New Roman"/>
-                <w:color w:val="000000"/>
-              </w:rPr>
-            </w:pPr>
-            <w:r>
-              <w:rPr>
-                <w:rFonts w:cs="Times New Roman"/>
-                <w:color w:val="000000"/>
-              </w:rPr>
-              <w:t>-868.85</w:t>
-            </w:r>
-          </w:p>
-        </w:tc>
-        <w:tc>
-          <w:tcPr>
-            <w:tcW w:w="952" w:type="dxa"/>
-            <w:tcBorders>
-              <w:top w:val="nil"/>
-              <w:left w:val="nil"/>
-              <w:bottom w:val="nil"/>
-              <w:right w:val="nil"/>
-            </w:tcBorders>
-            <w:vAlign w:val="bottom"/>
-          </w:tcPr>
-          <w:p>
-            <w:pPr>
-              <w:jc w:val="right"/>
-              <w:rPr>
-                <w:rFonts w:eastAsia="Times New Roman" w:cs="Times New Roman"/>
-                <w:color w:val="000000"/>
-              </w:rPr>
-            </w:pPr>
-            <w:r>
-              <w:rPr>
-                <w:rFonts w:cs="Times New Roman"/>
-                <w:color w:val="000000"/>
-              </w:rPr>
-              <w:t>0.074</w:t>
+              <w:t>0.7199</w:t>
             </w:r>
           </w:p>
         </w:tc>
@@ -19878,14 +19440,7 @@
                 <w:rFonts w:cs="Times New Roman"/>
                 <w:color w:val="000000"/>
               </w:rPr>
-              <w:t>-866.2</w:t>
-            </w:r>
-            <w:r>
-              <w:rPr>
-                <w:rFonts w:cs="Times New Roman"/>
-                <w:color w:val="000000"/>
-              </w:rPr>
-              <w:t>0</w:t>
+              <w:t>-864.62</w:t>
             </w:r>
           </w:p>
         </w:tc>
@@ -19913,7 +19468,7 @@
                 <w:rFonts w:cs="Times New Roman"/>
                 <w:color w:val="000000"/>
               </w:rPr>
-              <w:t>0.0741</w:t>
+              <w:t>0.0746</w:t>
             </w:r>
           </w:p>
         </w:tc>
@@ -19980,7 +19535,7 @@
                 <w:rFonts w:cs="Times New Roman"/>
                 <w:color w:val="000000"/>
               </w:rPr>
-              <w:t>1276.51</w:t>
+              <w:t>1229.13</w:t>
             </w:r>
           </w:p>
         </w:tc>
@@ -20011,63 +19566,7 @@
                 <w:rFonts w:cs="Times New Roman"/>
                 <w:color w:val="000000"/>
               </w:rPr>
-              <w:t>0.8177</w:t>
-            </w:r>
-          </w:p>
-        </w:tc>
-        <w:tc>
-          <w:tcPr>
-            <w:tcW w:w="1004" w:type="dxa"/>
-            <w:tcBorders>
-              <w:top w:val="nil"/>
-              <w:left w:val="nil"/>
-              <w:bottom w:val="nil"/>
-              <w:right w:val="nil"/>
-            </w:tcBorders>
-            <w:vAlign w:val="bottom"/>
-          </w:tcPr>
-          <w:p>
-            <w:pPr>
-              <w:jc w:val="right"/>
-              <w:rPr>
-                <w:rFonts w:eastAsia="Times New Roman" w:cs="Times New Roman"/>
-                <w:color w:val="000000"/>
-              </w:rPr>
-            </w:pPr>
-            <w:r>
-              <w:rPr>
-                <w:rFonts w:cs="Times New Roman"/>
-                <w:color w:val="000000"/>
-              </w:rPr>
-              <w:t>-867.97</w:t>
-            </w:r>
-          </w:p>
-        </w:tc>
-        <w:tc>
-          <w:tcPr>
-            <w:tcW w:w="952" w:type="dxa"/>
-            <w:tcBorders>
-              <w:top w:val="nil"/>
-              <w:left w:val="nil"/>
-              <w:bottom w:val="nil"/>
-              <w:right w:val="nil"/>
-            </w:tcBorders>
-            <w:vAlign w:val="bottom"/>
-          </w:tcPr>
-          <w:p>
-            <w:pPr>
-              <w:jc w:val="right"/>
-              <w:rPr>
-                <w:rFonts w:eastAsia="Times New Roman" w:cs="Times New Roman"/>
-                <w:color w:val="000000"/>
-              </w:rPr>
-            </w:pPr>
-            <w:r>
-              <w:rPr>
-                <w:rFonts w:cs="Times New Roman"/>
-                <w:color w:val="000000"/>
-              </w:rPr>
-              <w:t>0.0741</w:t>
+              <w:t>0.7202</w:t>
             </w:r>
           </w:p>
         </w:tc>
@@ -20095,7 +19594,7 @@
                 <w:rFonts w:cs="Times New Roman"/>
                 <w:color w:val="000000"/>
               </w:rPr>
-              <w:t>-865.72</w:t>
+              <w:t>-864.32</w:t>
             </w:r>
           </w:p>
         </w:tc>
@@ -20123,7 +19622,7 @@
                 <w:rFonts w:cs="Times New Roman"/>
                 <w:color w:val="000000"/>
               </w:rPr>
-              <w:t>0.0742</w:t>
+              <w:t>0.0746</w:t>
             </w:r>
           </w:p>
         </w:tc>
@@ -20190,7 +19689,7 @@
                 <w:rFonts w:cs="Times New Roman"/>
                 <w:color w:val="000000"/>
               </w:rPr>
-              <w:t>1277.08</w:t>
+              <w:t>1229.27</w:t>
             </w:r>
           </w:p>
         </w:tc>
@@ -20221,63 +19720,7 @@
                 <w:rFonts w:cs="Times New Roman"/>
                 <w:color w:val="000000"/>
               </w:rPr>
-              <w:t>0.8183</w:t>
-            </w:r>
-          </w:p>
-        </w:tc>
-        <w:tc>
-          <w:tcPr>
-            <w:tcW w:w="1004" w:type="dxa"/>
-            <w:tcBorders>
-              <w:top w:val="nil"/>
-              <w:left w:val="nil"/>
-              <w:bottom w:val="nil"/>
-              <w:right w:val="nil"/>
-            </w:tcBorders>
-            <w:vAlign w:val="bottom"/>
-          </w:tcPr>
-          <w:p>
-            <w:pPr>
-              <w:jc w:val="right"/>
-              <w:rPr>
-                <w:rFonts w:eastAsia="Times New Roman" w:cs="Times New Roman"/>
-                <w:color w:val="000000"/>
-              </w:rPr>
-            </w:pPr>
-            <w:r>
-              <w:rPr>
-                <w:rFonts w:cs="Times New Roman"/>
-                <w:color w:val="000000"/>
-              </w:rPr>
-              <w:t>-866.51</w:t>
-            </w:r>
-          </w:p>
-        </w:tc>
-        <w:tc>
-          <w:tcPr>
-            <w:tcW w:w="952" w:type="dxa"/>
-            <w:tcBorders>
-              <w:top w:val="nil"/>
-              <w:left w:val="nil"/>
-              <w:bottom w:val="nil"/>
-              <w:right w:val="nil"/>
-            </w:tcBorders>
-            <w:vAlign w:val="bottom"/>
-          </w:tcPr>
-          <w:p>
-            <w:pPr>
-              <w:jc w:val="right"/>
-              <w:rPr>
-                <w:rFonts w:eastAsia="Times New Roman" w:cs="Times New Roman"/>
-                <w:color w:val="000000"/>
-              </w:rPr>
-            </w:pPr>
-            <w:r>
-              <w:rPr>
-                <w:rFonts w:cs="Times New Roman"/>
-                <w:color w:val="000000"/>
-              </w:rPr>
-              <w:t>0.0742</w:t>
+              <w:t>0.7203</w:t>
             </w:r>
           </w:p>
         </w:tc>
@@ -20305,7 +19748,7 @@
                 <w:rFonts w:cs="Times New Roman"/>
                 <w:color w:val="000000"/>
               </w:rPr>
-              <w:t>-865.36</w:t>
+              <w:t>-864.11</w:t>
             </w:r>
           </w:p>
         </w:tc>
@@ -20333,7 +19776,7 @@
                 <w:rFonts w:cs="Times New Roman"/>
                 <w:color w:val="000000"/>
               </w:rPr>
-              <w:t>0.0742</w:t>
+              <w:t>0.0746</w:t>
             </w:r>
           </w:p>
         </w:tc>
@@ -20400,7 +19843,7 @@
                 <w:rFonts w:cs="Times New Roman"/>
                 <w:color w:val="000000"/>
               </w:rPr>
-              <w:t>1277.94</w:t>
+              <w:t>1229.56</w:t>
             </w:r>
           </w:p>
         </w:tc>
@@ -20431,70 +19874,7 @@
                 <w:rFonts w:cs="Times New Roman"/>
                 <w:color w:val="000000"/>
               </w:rPr>
-              <w:t>0.8192</w:t>
-            </w:r>
-          </w:p>
-        </w:tc>
-        <w:tc>
-          <w:tcPr>
-            <w:tcW w:w="1004" w:type="dxa"/>
-            <w:tcBorders>
-              <w:top w:val="nil"/>
-              <w:left w:val="nil"/>
-              <w:bottom w:val="nil"/>
-              <w:right w:val="nil"/>
-            </w:tcBorders>
-            <w:vAlign w:val="bottom"/>
-          </w:tcPr>
-          <w:p>
-            <w:pPr>
-              <w:jc w:val="right"/>
-              <w:rPr>
-                <w:rFonts w:eastAsia="Times New Roman" w:cs="Times New Roman"/>
-                <w:color w:val="000000"/>
-              </w:rPr>
-            </w:pPr>
-            <w:r>
-              <w:rPr>
-                <w:rFonts w:cs="Times New Roman"/>
-                <w:color w:val="000000"/>
-              </w:rPr>
-              <w:t>-866</w:t>
-            </w:r>
-            <w:r>
-              <w:rPr>
-                <w:rFonts w:cs="Times New Roman"/>
-                <w:color w:val="000000"/>
-              </w:rPr>
-              <w:t>.00</w:t>
-            </w:r>
-          </w:p>
-        </w:tc>
-        <w:tc>
-          <w:tcPr>
-            <w:tcW w:w="952" w:type="dxa"/>
-            <w:tcBorders>
-              <w:top w:val="nil"/>
-              <w:left w:val="nil"/>
-              <w:bottom w:val="nil"/>
-              <w:right w:val="nil"/>
-            </w:tcBorders>
-            <w:vAlign w:val="bottom"/>
-          </w:tcPr>
-          <w:p>
-            <w:pPr>
-              <w:jc w:val="right"/>
-              <w:rPr>
-                <w:rFonts w:eastAsia="Times New Roman" w:cs="Times New Roman"/>
-                <w:color w:val="000000"/>
-              </w:rPr>
-            </w:pPr>
-            <w:r>
-              <w:rPr>
-                <w:rFonts w:cs="Times New Roman"/>
-                <w:color w:val="000000"/>
-              </w:rPr>
-              <w:t>0.0743</w:t>
+              <w:t>0.7205</w:t>
             </w:r>
           </w:p>
         </w:tc>
@@ -20522,7 +19902,7 @@
                 <w:rFonts w:cs="Times New Roman"/>
                 <w:color w:val="000000"/>
               </w:rPr>
-              <w:t>-864.76</w:t>
+              <w:t>-863.39</w:t>
             </w:r>
           </w:p>
         </w:tc>
@@ -20550,7 +19930,7 @@
                 <w:rFonts w:cs="Times New Roman"/>
                 <w:color w:val="000000"/>
               </w:rPr>
-              <w:t>0.0742</w:t>
+              <w:t>0.0746</w:t>
             </w:r>
           </w:p>
         </w:tc>
@@ -20617,7 +19997,7 @@
                 <w:rFonts w:cs="Times New Roman"/>
                 <w:color w:val="000000"/>
               </w:rPr>
-              <w:t>1278.96</w:t>
+              <w:t>1229.95</w:t>
             </w:r>
           </w:p>
         </w:tc>
@@ -20648,63 +20028,7 @@
                 <w:rFonts w:cs="Times New Roman"/>
                 <w:color w:val="000000"/>
               </w:rPr>
-              <w:t>0.8203</w:t>
-            </w:r>
-          </w:p>
-        </w:tc>
-        <w:tc>
-          <w:tcPr>
-            <w:tcW w:w="1004" w:type="dxa"/>
-            <w:tcBorders>
-              <w:top w:val="nil"/>
-              <w:left w:val="nil"/>
-              <w:bottom w:val="nil"/>
-              <w:right w:val="nil"/>
-            </w:tcBorders>
-            <w:vAlign w:val="bottom"/>
-          </w:tcPr>
-          <w:p>
-            <w:pPr>
-              <w:jc w:val="right"/>
-              <w:rPr>
-                <w:rFonts w:eastAsia="Times New Roman" w:cs="Times New Roman"/>
-                <w:color w:val="000000"/>
-              </w:rPr>
-            </w:pPr>
-            <w:r>
-              <w:rPr>
-                <w:rFonts w:cs="Times New Roman"/>
-                <w:color w:val="000000"/>
-              </w:rPr>
-              <w:t>-865.65</w:t>
-            </w:r>
-          </w:p>
-        </w:tc>
-        <w:tc>
-          <w:tcPr>
-            <w:tcW w:w="952" w:type="dxa"/>
-            <w:tcBorders>
-              <w:top w:val="nil"/>
-              <w:left w:val="nil"/>
-              <w:bottom w:val="nil"/>
-              <w:right w:val="nil"/>
-            </w:tcBorders>
-            <w:vAlign w:val="bottom"/>
-          </w:tcPr>
-          <w:p>
-            <w:pPr>
-              <w:jc w:val="right"/>
-              <w:rPr>
-                <w:rFonts w:eastAsia="Times New Roman" w:cs="Times New Roman"/>
-                <w:color w:val="000000"/>
-              </w:rPr>
-            </w:pPr>
-            <w:r>
-              <w:rPr>
-                <w:rFonts w:cs="Times New Roman"/>
-                <w:color w:val="000000"/>
-              </w:rPr>
-              <w:t>0.0743</w:t>
+              <w:t>0.7209</w:t>
             </w:r>
           </w:p>
         </w:tc>
@@ -20732,7 +20056,7 @@
                 <w:rFonts w:cs="Times New Roman"/>
                 <w:color w:val="000000"/>
               </w:rPr>
-              <w:t>-864.45</w:t>
+              <w:t>-863.27</w:t>
             </w:r>
           </w:p>
         </w:tc>
@@ -20760,7 +20084,7 @@
                 <w:rFonts w:cs="Times New Roman"/>
                 <w:color w:val="000000"/>
               </w:rPr>
-              <w:t>0.0743</w:t>
+              <w:t>0.0747</w:t>
             </w:r>
           </w:p>
         </w:tc>
@@ -20827,7 +20151,7 @@
                 <w:rFonts w:cs="Times New Roman"/>
                 <w:color w:val="000000"/>
               </w:rPr>
-              <w:t>1282.15</w:t>
+              <w:t>1230.72</w:t>
             </w:r>
           </w:p>
         </w:tc>
@@ -20858,70 +20182,7 @@
                 <w:rFonts w:cs="Times New Roman"/>
                 <w:color w:val="000000"/>
               </w:rPr>
-              <w:t>0.824</w:t>
-            </w:r>
-            <w:r>
-              <w:rPr>
-                <w:rFonts w:cs="Times New Roman"/>
-                <w:color w:val="000000"/>
-              </w:rPr>
-              <w:t>0</w:t>
-            </w:r>
-          </w:p>
-        </w:tc>
-        <w:tc>
-          <w:tcPr>
-            <w:tcW w:w="1004" w:type="dxa"/>
-            <w:tcBorders>
-              <w:top w:val="nil"/>
-              <w:left w:val="nil"/>
-              <w:bottom w:val="nil"/>
-              <w:right w:val="nil"/>
-            </w:tcBorders>
-            <w:vAlign w:val="bottom"/>
-          </w:tcPr>
-          <w:p>
-            <w:pPr>
-              <w:jc w:val="right"/>
-              <w:rPr>
-                <w:rFonts w:eastAsia="Times New Roman" w:cs="Times New Roman"/>
-                <w:color w:val="000000"/>
-              </w:rPr>
-            </w:pPr>
-            <w:r>
-              <w:rPr>
-                <w:rFonts w:cs="Times New Roman"/>
-                <w:color w:val="000000"/>
-              </w:rPr>
-              <w:t>-866.34</w:t>
-            </w:r>
-          </w:p>
-        </w:tc>
-        <w:tc>
-          <w:tcPr>
-            <w:tcW w:w="952" w:type="dxa"/>
-            <w:tcBorders>
-              <w:top w:val="nil"/>
-              <w:left w:val="nil"/>
-              <w:bottom w:val="nil"/>
-              <w:right w:val="nil"/>
-            </w:tcBorders>
-            <w:vAlign w:val="bottom"/>
-          </w:tcPr>
-          <w:p>
-            <w:pPr>
-              <w:jc w:val="right"/>
-              <w:rPr>
-                <w:rFonts w:eastAsia="Times New Roman" w:cs="Times New Roman"/>
-                <w:color w:val="000000"/>
-              </w:rPr>
-            </w:pPr>
-            <w:r>
-              <w:rPr>
-                <w:rFonts w:cs="Times New Roman"/>
-                <w:color w:val="000000"/>
-              </w:rPr>
-              <w:t>0.0742</w:t>
+              <w:t>0.7217</w:t>
             </w:r>
           </w:p>
         </w:tc>
@@ -20949,7 +20210,7 @@
                 <w:rFonts w:cs="Times New Roman"/>
                 <w:color w:val="000000"/>
               </w:rPr>
-              <w:t>-863.95</w:t>
+              <w:t>-862.59</w:t>
             </w:r>
           </w:p>
         </w:tc>
@@ -20977,7 +20238,7 @@
                 <w:rFonts w:cs="Times New Roman"/>
                 <w:color w:val="000000"/>
               </w:rPr>
-              <w:t>0.0743</w:t>
+              <w:t>0.0747</w:t>
             </w:r>
           </w:p>
         </w:tc>
@@ -21044,7 +20305,7 @@
                 <w:rFonts w:cs="Times New Roman"/>
                 <w:color w:val="000000"/>
               </w:rPr>
-              <w:t>1285.43</w:t>
+              <w:t>1231.13</w:t>
             </w:r>
           </w:p>
         </w:tc>
@@ -21075,63 +20336,7 @@
                 <w:rFonts w:cs="Times New Roman"/>
                 <w:color w:val="000000"/>
               </w:rPr>
-              <w:t>0.8277</w:t>
-            </w:r>
-          </w:p>
-        </w:tc>
-        <w:tc>
-          <w:tcPr>
-            <w:tcW w:w="1004" w:type="dxa"/>
-            <w:tcBorders>
-              <w:top w:val="nil"/>
-              <w:left w:val="nil"/>
-              <w:bottom w:val="nil"/>
-              <w:right w:val="nil"/>
-            </w:tcBorders>
-            <w:vAlign w:val="bottom"/>
-          </w:tcPr>
-          <w:p>
-            <w:pPr>
-              <w:jc w:val="right"/>
-              <w:rPr>
-                <w:rFonts w:eastAsia="Times New Roman" w:cs="Times New Roman"/>
-                <w:color w:val="000000"/>
-              </w:rPr>
-            </w:pPr>
-            <w:r>
-              <w:rPr>
-                <w:rFonts w:cs="Times New Roman"/>
-                <w:color w:val="000000"/>
-              </w:rPr>
-              <w:t>-866.64</w:t>
-            </w:r>
-          </w:p>
-        </w:tc>
-        <w:tc>
-          <w:tcPr>
-            <w:tcW w:w="952" w:type="dxa"/>
-            <w:tcBorders>
-              <w:top w:val="nil"/>
-              <w:left w:val="nil"/>
-              <w:bottom w:val="nil"/>
-              <w:right w:val="nil"/>
-            </w:tcBorders>
-            <w:vAlign w:val="bottom"/>
-          </w:tcPr>
-          <w:p>
-            <w:pPr>
-              <w:jc w:val="right"/>
-              <w:rPr>
-                <w:rFonts w:eastAsia="Times New Roman" w:cs="Times New Roman"/>
-                <w:color w:val="000000"/>
-              </w:rPr>
-            </w:pPr>
-            <w:r>
-              <w:rPr>
-                <w:rFonts w:cs="Times New Roman"/>
-                <w:color w:val="000000"/>
-              </w:rPr>
-              <w:t>0.0742</w:t>
+              <w:t>0.7222</w:t>
             </w:r>
           </w:p>
         </w:tc>
@@ -21159,7 +20364,14 @@
                 <w:rFonts w:cs="Times New Roman"/>
                 <w:color w:val="000000"/>
               </w:rPr>
-              <w:t>-865.15</w:t>
+              <w:t>-864</w:t>
+            </w:r>
+            <w:r>
+              <w:rPr>
+                <w:rFonts w:cs="Times New Roman"/>
+                <w:color w:val="000000"/>
+              </w:rPr>
+              <w:t>.00</w:t>
             </w:r>
           </w:p>
         </w:tc>
@@ -21187,7 +20399,7 @@
                 <w:rFonts w:cs="Times New Roman"/>
                 <w:color w:val="000000"/>
               </w:rPr>
-              <w:t>0.0743</w:t>
+              <w:t>0.0746</w:t>
             </w:r>
           </w:p>
         </w:tc>
@@ -21254,7 +20466,7 @@
                 <w:rFonts w:cs="Times New Roman"/>
                 <w:color w:val="000000"/>
               </w:rPr>
-              <w:t>1288.13</w:t>
+              <w:t>1231.9</w:t>
             </w:r>
           </w:p>
         </w:tc>
@@ -21285,63 +20497,7 @@
                 <w:rFonts w:cs="Times New Roman"/>
                 <w:color w:val="000000"/>
               </w:rPr>
-              <w:t>0.8307</w:t>
-            </w:r>
-          </w:p>
-        </w:tc>
-        <w:tc>
-          <w:tcPr>
-            <w:tcW w:w="1004" w:type="dxa"/>
-            <w:tcBorders>
-              <w:top w:val="nil"/>
-              <w:left w:val="nil"/>
-              <w:bottom w:val="nil"/>
-              <w:right w:val="nil"/>
-            </w:tcBorders>
-            <w:vAlign w:val="bottom"/>
-          </w:tcPr>
-          <w:p>
-            <w:pPr>
-              <w:jc w:val="right"/>
-              <w:rPr>
-                <w:rFonts w:eastAsia="Times New Roman" w:cs="Times New Roman"/>
-                <w:color w:val="000000"/>
-              </w:rPr>
-            </w:pPr>
-            <w:r>
-              <w:rPr>
-                <w:rFonts w:cs="Times New Roman"/>
-                <w:color w:val="000000"/>
-              </w:rPr>
-              <w:t>-866.13</w:t>
-            </w:r>
-          </w:p>
-        </w:tc>
-        <w:tc>
-          <w:tcPr>
-            <w:tcW w:w="952" w:type="dxa"/>
-            <w:tcBorders>
-              <w:top w:val="nil"/>
-              <w:left w:val="nil"/>
-              <w:bottom w:val="nil"/>
-              <w:right w:val="nil"/>
-            </w:tcBorders>
-            <w:vAlign w:val="bottom"/>
-          </w:tcPr>
-          <w:p>
-            <w:pPr>
-              <w:jc w:val="right"/>
-              <w:rPr>
-                <w:rFonts w:eastAsia="Times New Roman" w:cs="Times New Roman"/>
-                <w:color w:val="000000"/>
-              </w:rPr>
-            </w:pPr>
-            <w:r>
-              <w:rPr>
-                <w:rFonts w:cs="Times New Roman"/>
-                <w:color w:val="000000"/>
-              </w:rPr>
-              <w:t>0.0742</w:t>
+              <w:t>0.7228</w:t>
             </w:r>
           </w:p>
         </w:tc>
@@ -21369,7 +20525,7 @@
                 <w:rFonts w:cs="Times New Roman"/>
                 <w:color w:val="000000"/>
               </w:rPr>
-              <w:t>-867.57</w:t>
+              <w:t>-866.42</w:t>
             </w:r>
           </w:p>
         </w:tc>
@@ -21397,7 +20553,7 @@
                 <w:rFonts w:cs="Times New Roman"/>
                 <w:color w:val="000000"/>
               </w:rPr>
-              <w:t>0.0741</w:t>
+              <w:t>0.0745</w:t>
             </w:r>
           </w:p>
         </w:tc>
@@ -21462,7 +20618,7 @@
                 <w:rFonts w:cs="Times New Roman"/>
                 <w:color w:val="000000"/>
               </w:rPr>
-              <w:t>1288.93</w:t>
+              <w:t>1231.79</w:t>
             </w:r>
           </w:p>
         </w:tc>
@@ -21492,68 +20648,7 @@
                 <w:rFonts w:cs="Times New Roman"/>
                 <w:color w:val="000000"/>
               </w:rPr>
-              <w:t>0.8322</w:t>
-            </w:r>
-          </w:p>
-        </w:tc>
-        <w:tc>
-          <w:tcPr>
-            <w:tcW w:w="1004" w:type="dxa"/>
-            <w:tcBorders>
-              <w:top w:val="nil"/>
-              <w:left w:val="nil"/>
-              <w:right w:val="nil"/>
-            </w:tcBorders>
-            <w:vAlign w:val="bottom"/>
-          </w:tcPr>
-          <w:p>
-            <w:pPr>
-              <w:jc w:val="right"/>
-              <w:rPr>
-                <w:rFonts w:eastAsia="Times New Roman" w:cs="Times New Roman"/>
-                <w:color w:val="000000"/>
-              </w:rPr>
-            </w:pPr>
-            <w:r>
-              <w:rPr>
-                <w:rFonts w:cs="Times New Roman"/>
-                <w:color w:val="000000"/>
-              </w:rPr>
-              <w:t>-866.2</w:t>
-            </w:r>
-            <w:r>
-              <w:rPr>
-                <w:rFonts w:cs="Times New Roman"/>
-                <w:color w:val="000000"/>
-              </w:rPr>
-              <w:t>0</w:t>
-            </w:r>
-          </w:p>
-        </w:tc>
-        <w:tc>
-          <w:tcPr>
-            <w:tcW w:w="952" w:type="dxa"/>
-            <w:tcBorders>
-              <w:top w:val="nil"/>
-              <w:left w:val="nil"/>
-              <w:right w:val="nil"/>
-            </w:tcBorders>
-            <w:vAlign w:val="bottom"/>
-          </w:tcPr>
-          <w:p>
-            <w:pPr>
-              <w:jc w:val="right"/>
-              <w:rPr>
-                <w:rFonts w:eastAsia="Times New Roman" w:cs="Times New Roman"/>
-                <w:color w:val="000000"/>
-              </w:rPr>
-            </w:pPr>
-            <w:r>
-              <w:rPr>
-                <w:rFonts w:cs="Times New Roman"/>
-                <w:color w:val="000000"/>
-              </w:rPr>
-              <w:t>0.0742</w:t>
+              <w:t>0.7231</w:t>
             </w:r>
           </w:p>
         </w:tc>
@@ -21580,14 +20675,7 @@
                 <w:rFonts w:cs="Times New Roman"/>
                 <w:color w:val="000000"/>
               </w:rPr>
-              <w:t>-870.3</w:t>
-            </w:r>
-            <w:r>
-              <w:rPr>
-                <w:rFonts w:cs="Times New Roman"/>
-                <w:color w:val="000000"/>
-              </w:rPr>
-              <w:t>0</w:t>
+              <w:t>-871.75</w:t>
             </w:r>
           </w:p>
         </w:tc>
@@ -21614,7 +20702,7 @@
                 <w:rFonts w:cs="Times New Roman"/>
                 <w:color w:val="000000"/>
               </w:rPr>
-              <w:t>0.0739</w:t>
+              <w:t>0.0741</w:t>
             </w:r>
           </w:p>
         </w:tc>
@@ -21683,7 +20771,7 @@
                 <w:rFonts w:cs="Times New Roman"/>
                 <w:color w:val="000000"/>
               </w:rPr>
-              <w:t>1289.28</w:t>
+              <w:t>1231.45</w:t>
             </w:r>
           </w:p>
         </w:tc>
@@ -21716,63 +20804,7 @@
                 <w:rFonts w:cs="Times New Roman"/>
                 <w:color w:val="000000"/>
               </w:rPr>
-              <w:t>0.8323</w:t>
-            </w:r>
-          </w:p>
-        </w:tc>
-        <w:tc>
-          <w:tcPr>
-            <w:tcW w:w="1004" w:type="dxa"/>
-            <w:tcBorders>
-              <w:top w:val="nil"/>
-              <w:left w:val="nil"/>
-              <w:bottom w:val="single" w:sz="4" w:space="0" w:color="auto"/>
-              <w:right w:val="nil"/>
-            </w:tcBorders>
-            <w:vAlign w:val="bottom"/>
-          </w:tcPr>
-          <w:p>
-            <w:pPr>
-              <w:jc w:val="right"/>
-              <w:rPr>
-                <w:rFonts w:eastAsia="Times New Roman" w:cs="Times New Roman"/>
-                <w:color w:val="000000"/>
-              </w:rPr>
-            </w:pPr>
-            <w:r>
-              <w:rPr>
-                <w:rFonts w:cs="Times New Roman"/>
-                <w:color w:val="000000"/>
-              </w:rPr>
-              <w:t>-866.02</w:t>
-            </w:r>
-          </w:p>
-        </w:tc>
-        <w:tc>
-          <w:tcPr>
-            <w:tcW w:w="952" w:type="dxa"/>
-            <w:tcBorders>
-              <w:top w:val="nil"/>
-              <w:left w:val="nil"/>
-              <w:bottom w:val="single" w:sz="4" w:space="0" w:color="auto"/>
-              <w:right w:val="nil"/>
-            </w:tcBorders>
-            <w:vAlign w:val="bottom"/>
-          </w:tcPr>
-          <w:p>
-            <w:pPr>
-              <w:jc w:val="right"/>
-              <w:rPr>
-                <w:rFonts w:eastAsia="Times New Roman" w:cs="Times New Roman"/>
-                <w:color w:val="000000"/>
-              </w:rPr>
-            </w:pPr>
-            <w:r>
-              <w:rPr>
-                <w:rFonts w:cs="Times New Roman"/>
-                <w:color w:val="000000"/>
-              </w:rPr>
-              <w:t>0.0743</w:t>
+              <w:t>0.7227</w:t>
             </w:r>
           </w:p>
         </w:tc>
@@ -21800,7 +20832,7 @@
                 <w:rFonts w:cs="Times New Roman"/>
                 <w:color w:val="000000"/>
               </w:rPr>
-              <w:t>-870.98</w:t>
+              <w:t>-869.16</w:t>
             </w:r>
           </w:p>
         </w:tc>
@@ -21828,7 +20860,7 @@
                 <w:rFonts w:cs="Times New Roman"/>
                 <w:color w:val="000000"/>
               </w:rPr>
-              <w:t>0.0738</w:t>
+              <w:t>0.0743</w:t>
             </w:r>
           </w:p>
         </w:tc>
@@ -21890,10 +20922,10 @@
           <w:noProof/>
         </w:rPr>
         <w:drawing>
-          <wp:inline distT="0" distB="0" distL="0" distR="0" wp14:anchorId="0582D9D4" wp14:editId="6102FFB0">
-            <wp:extent cx="8229600" cy="2633345"/>
+          <wp:inline distT="0" distB="0" distL="0" distR="0" wp14:anchorId="61F9E8A1" wp14:editId="487AE152">
+            <wp:extent cx="8229600" cy="3086100"/>
             <wp:effectExtent l="0" t="0" r="0" b="0"/>
-            <wp:docPr id="5" name="Picture 5" descr="Chart, line chart&#10;&#10;Description automatically generated"/>
+            <wp:docPr id="1" name="Picture 1" descr="Chart, line chart&#10;&#10;Description automatically generated"/>
             <wp:cNvGraphicFramePr>
               <a:graphicFrameLocks xmlns:a="http://schemas.openxmlformats.org/drawingml/2006/main" noChangeAspect="1"/>
             </wp:cNvGraphicFramePr>
@@ -21901,7 +20933,7 @@
               <a:graphicData uri="http://schemas.openxmlformats.org/drawingml/2006/picture">
                 <pic:pic xmlns:pic="http://schemas.openxmlformats.org/drawingml/2006/picture">
                   <pic:nvPicPr>
-                    <pic:cNvPr id="5" name="Picture 5" descr="Chart, line chart&#10;&#10;Description automatically generated"/>
+                    <pic:cNvPr id="1" name="Picture 1" descr="Chart, line chart&#10;&#10;Description automatically generated"/>
                     <pic:cNvPicPr/>
                   </pic:nvPicPr>
                   <pic:blipFill>
@@ -21913,7 +20945,7 @@
                   <pic:spPr>
                     <a:xfrm>
                       <a:off x="0" y="0"/>
-                      <a:ext cx="8229600" cy="2633345"/>
+                      <a:ext cx="8229600" cy="3086100"/>
                     </a:xfrm>
                     <a:prstGeom prst="rect">
                       <a:avLst/>
@@ -21939,7 +20971,14 @@
           <w:b/>
           <w:bCs/>
         </w:rPr>
-        <w:t>Fig. S2</w:t>
+        <w:t>Fig. S</w:t>
+      </w:r>
+      <w:r>
+        <w:rPr>
+          <w:b/>
+          <w:bCs/>
+        </w:rPr>
+        <w:t>1</w:t>
       </w:r>
       <w:r>
         <w:t xml:space="preserve"> Model selection results exploring relevant timescales for soil moisture (left panel), air temperature (middle panel), and vapor pressure deficit (right panel). The x-axis indicates the number of days before each site visit and the y-axis notes the corrected </w:t>
@@ -21966,7 +21005,7 @@
       </w:r>
     </w:p>
     <w:sectPr>
-      <w:pgSz w:w="12240" w:h="15840"/>
+      <w:pgSz w:w="15840" w:h="12240" w:orient="landscape"/>
       <w:pgMar w:top="1440" w:right="1440" w:bottom="1440" w:left="1440" w:header="720" w:footer="720" w:gutter="0"/>
       <w:cols w:space="720"/>
       <w:docGrid w:linePitch="360"/>

</xml_diff>

<commit_message>
minor modifications to abstract
</commit_message>
<xml_diff>
--- a/working_drafts/TXeco_supp_v0.1.docx
+++ b/working_drafts/TXeco_supp_v0.1.docx
@@ -841,11 +841,9 @@
     </w:p>
     <w:p/>
     <w:p>
-      <w:proofErr w:type="gramStart"/>
       <w:r>
         <w:t>where</w:t>
       </w:r>
-      <w:proofErr w:type="gramEnd"/>
     </w:p>
     <w:p>
       <w:pPr>
@@ -1464,14 +1462,12 @@
           <w:iCs/>
         </w:rPr>
       </w:pPr>
-      <w:proofErr w:type="gramStart"/>
       <w:r>
         <w:rPr>
           <w:iCs/>
         </w:rPr>
         <w:t>where</w:t>
       </w:r>
-      <w:proofErr w:type="gramEnd"/>
     </w:p>
     <w:p>
       <w:pPr>
@@ -20981,7 +20977,7 @@
         <w:t>1</w:t>
       </w:r>
       <w:r>
-        <w:t xml:space="preserve"> Model selection results exploring relevant timescales for soil moisture (left panel), air temperature (middle panel), and vapor pressure deficit (right panel). The x-axis indicates the number of days before each site visit and the y-axis notes the corrected </w:t>
+        <w:t xml:space="preserve"> Model selection results exploring relevant timescales for soil moisture (left panel) and vapor pressure deficit (right panel). The x-axis indicates the number of days before each site visit and the y-axis notes the corrected </w:t>
       </w:r>
       <w:r>
         <w:rPr>

</xml_diff>